<commit_message>
Build script changes. docs. fix gitignore files in webapp/wwwroot
</commit_message>
<xml_diff>
--- a/BackEnd/WebApp/wwwroot/assets/docs/FlowchartClientApp.docx
+++ b/BackEnd/WebApp/wwwroot/assets/docs/FlowchartClientApp.docx
@@ -3,7 +3,6 @@
 <w:document xmlns:wpc="http://schemas.microsoft.com/office/word/2010/wordprocessingCanvas" xmlns:cx="http://schemas.microsoft.com/office/drawing/2014/chartex" xmlns:mc="http://schemas.openxmlformats.org/markup-compatibility/2006" xmlns:o="urn:schemas-microsoft-com:office:office" xmlns:r="http://schemas.openxmlformats.org/officeDocument/2006/relationships" xmlns:m="http://schemas.openxmlformats.org/officeDocument/2006/math" xmlns:v="urn:schemas-microsoft-com:vml" xmlns:wp14="http://schemas.microsoft.com/office/word/2010/wordprocessingDrawing" xmlns:wp="http://schemas.openxmlformats.org/drawingml/2006/wordprocessingDrawing" xmlns:w10="urn:schemas-microsoft-com:office:word" xmlns:w="http://schemas.openxmlformats.org/wordprocessingml/2006/main" xmlns:w14="http://schemas.microsoft.com/office/word/2010/wordml" xmlns:w15="http://schemas.microsoft.com/office/word/2012/wordml" xmlns:w16se="http://schemas.microsoft.com/office/word/2015/wordml/symex" xmlns:wpg="http://schemas.microsoft.com/office/word/2010/wordprocessingGroup" xmlns:wpi="http://schemas.microsoft.com/office/word/2010/wordprocessingInk" xmlns:wne="http://schemas.microsoft.com/office/word/2006/wordml" xmlns:wps="http://schemas.microsoft.com/office/word/2010/wordprocessingShape" mc:Ignorable="w14 w15 w16se wp14">
   <w:body>
     <w:p>
-      <w:bookmarkStart w:id="0" w:name="_GoBack"/>
       <w:r>
         <w:rPr>
           <w:noProof/>
@@ -12,7 +11,7 @@
           <mc:Choice Requires="wpc">
             <w:drawing>
               <wp:inline distT="0" distB="0" distL="0" distR="0">
-                <wp:extent cx="6725285" cy="8877087"/>
+                <wp:extent cx="6767688" cy="8876665"/>
                 <wp:effectExtent l="0" t="0" r="0" b="0"/>
                 <wp:docPr id="1" name="Canvas 1"/>
                 <wp:cNvGraphicFramePr>
@@ -24,59 +23,11 @@
                       <wpc:bg/>
                       <wpc:whole/>
                       <wps:wsp>
-                        <wps:cNvPr id="11" name="Flowchart: Magnetic Disk 11"/>
-                        <wps:cNvSpPr/>
-                        <wps:spPr>
-                          <a:xfrm>
-                            <a:off x="4423832" y="3990131"/>
-                            <a:ext cx="914400" cy="612648"/>
-                          </a:xfrm>
-                          <a:prstGeom prst="flowChartMagneticDisk">
-                            <a:avLst/>
-                          </a:prstGeom>
-                        </wps:spPr>
-                        <wps:style>
-                          <a:lnRef idx="2">
-                            <a:schemeClr val="dk1"/>
-                          </a:lnRef>
-                          <a:fillRef idx="1">
-                            <a:schemeClr val="lt1"/>
-                          </a:fillRef>
-                          <a:effectRef idx="0">
-                            <a:schemeClr val="dk1"/>
-                          </a:effectRef>
-                          <a:fontRef idx="minor">
-                            <a:schemeClr val="dk1"/>
-                          </a:fontRef>
-                        </wps:style>
-                        <wps:txbx>
-                          <w:txbxContent>
-                            <w:p>
-                              <w:pPr>
-                                <w:jc w:val="center"/>
-                              </w:pPr>
-                              <w:r>
-                                <w:t xml:space="preserve">File </w:t>
-                              </w:r>
-                              <w:r>
-                                <w:t>assets</w:t>
-                              </w:r>
-                            </w:p>
-                          </w:txbxContent>
-                        </wps:txbx>
-                        <wps:bodyPr rot="0" spcFirstLastPara="0" vertOverflow="overflow" horzOverflow="overflow" vert="horz" wrap="square" lIns="91440" tIns="45720" rIns="91440" bIns="45720" numCol="1" spcCol="0" rtlCol="0" fromWordArt="0" anchor="ctr" anchorCtr="0" forceAA="0" compatLnSpc="1">
-                          <a:prstTxWarp prst="textNoShape">
-                            <a:avLst/>
-                          </a:prstTxWarp>
-                          <a:noAutofit/>
-                        </wps:bodyPr>
-                      </wps:wsp>
-                      <wps:wsp>
                         <wps:cNvPr id="15" name="Rectangle 15"/>
                         <wps:cNvSpPr/>
                         <wps:spPr>
                           <a:xfrm>
-                            <a:off x="2724150" y="38100"/>
+                            <a:off x="2675403" y="38100"/>
                             <a:ext cx="1085850" cy="812800"/>
                           </a:xfrm>
                           <a:prstGeom prst="rect">
@@ -121,14 +72,14 @@
                         <wps:cNvSpPr/>
                         <wps:spPr>
                           <a:xfrm>
-                            <a:off x="2628900" y="7741370"/>
+                            <a:off x="1377620" y="6935326"/>
                             <a:ext cx="2844800" cy="812165"/>
                           </a:xfrm>
                           <a:prstGeom prst="rect">
                             <a:avLst/>
                           </a:prstGeom>
-                          <a:ln>
-                            <a:prstDash val="sysDash"/>
+                          <a:ln w="25400">
+                            <a:prstDash val="dash"/>
                           </a:ln>
                         </wps:spPr>
                         <wps:style>
@@ -165,12 +116,12 @@
                         </wps:bodyPr>
                       </wps:wsp>
                       <wps:wsp>
-                        <wps:cNvPr id="48" name="Rectangle 48"/>
+                        <wps:cNvPr id="49" name="Rectangle 49"/>
                         <wps:cNvSpPr/>
                         <wps:spPr>
                           <a:xfrm>
-                            <a:off x="459400" y="7317095"/>
-                            <a:ext cx="1217000" cy="812165"/>
+                            <a:off x="2527298" y="4557666"/>
+                            <a:ext cx="1468970" cy="1069845"/>
                           </a:xfrm>
                           <a:prstGeom prst="rect">
                             <a:avLst/>
@@ -195,48 +146,17 @@
                             <w:p>
                               <w:pPr>
                                 <w:jc w:val="center"/>
+                                <w:rPr>
+                                  <w:b/>
+                                </w:rPr>
                               </w:pPr>
                               <w:r>
-                                <w:t>Video Component (called by Fixasr)</w:t>
+                                <w:rPr>
+                                  <w:b/>
+                                </w:rPr>
+                                <w:t>Small Cards</w:t>
                               </w:r>
                             </w:p>
-                          </w:txbxContent>
-                        </wps:txbx>
-                        <wps:bodyPr rot="0" spcFirstLastPara="0" vert="horz" wrap="square" lIns="91440" tIns="45720" rIns="91440" bIns="45720" numCol="1" spcCol="0" rtlCol="0" fromWordArt="0" anchor="ctr" anchorCtr="0" forceAA="0" compatLnSpc="1">
-                          <a:prstTxWarp prst="textNoShape">
-                            <a:avLst/>
-                          </a:prstTxWarp>
-                          <a:noAutofit/>
-                        </wps:bodyPr>
-                      </wps:wsp>
-                      <wps:wsp>
-                        <wps:cNvPr id="49" name="Rectangle 49"/>
-                        <wps:cNvSpPr/>
-                        <wps:spPr>
-                          <a:xfrm>
-                            <a:off x="2745400" y="5227999"/>
-                            <a:ext cx="2182200" cy="812165"/>
-                          </a:xfrm>
-                          <a:prstGeom prst="rect">
-                            <a:avLst/>
-                          </a:prstGeom>
-                        </wps:spPr>
-                        <wps:style>
-                          <a:lnRef idx="2">
-                            <a:schemeClr val="dk1"/>
-                          </a:lnRef>
-                          <a:fillRef idx="1">
-                            <a:schemeClr val="lt1"/>
-                          </a:fillRef>
-                          <a:effectRef idx="0">
-                            <a:schemeClr val="dk1"/>
-                          </a:effectRef>
-                          <a:fontRef idx="minor">
-                            <a:schemeClr val="dk1"/>
-                          </a:fontRef>
-                        </wps:style>
-                        <wps:txbx>
-                          <w:txbxContent>
                             <w:p>
                               <w:pPr>
                                 <w:jc w:val="center"/>
@@ -246,11 +166,6 @@
                               </w:r>
                               <w:r>
                                 <w:br/>
-                                <w:t>Components</w:t>
-                              </w:r>
-                              <w:r>
-                                <w:br/>
-                                <w:t xml:space="preserve"> (in small cards)</w:t>
                               </w:r>
                             </w:p>
                           </w:txbxContent>
@@ -267,8 +182,8 @@
                         <wps:cNvSpPr/>
                         <wps:spPr>
                           <a:xfrm>
-                            <a:off x="184150" y="5218974"/>
-                            <a:ext cx="2432050" cy="1061175"/>
+                            <a:off x="65129" y="4618930"/>
+                            <a:ext cx="2192649" cy="1061175"/>
                           </a:xfrm>
                           <a:prstGeom prst="rect">
                             <a:avLst/>
@@ -290,6 +205,20 @@
                         </wps:style>
                         <wps:txbx>
                           <w:txbxContent>
+                            <w:p>
+                              <w:pPr>
+                                <w:jc w:val="center"/>
+                                <w:rPr>
+                                  <w:b/>
+                                </w:rPr>
+                              </w:pPr>
+                              <w:r>
+                                <w:rPr>
+                                  <w:b/>
+                                </w:rPr>
+                                <w:t>Large Cards</w:t>
+                              </w:r>
+                            </w:p>
                             <w:p>
                               <w:pPr>
                                 <w:jc w:val="center"/>
@@ -299,15 +228,10 @@
                               </w:r>
                               <w:r>
                                 <w:br/>
-                                <w:t>VirtualMeeting, Alerts, Chat</w:t>
+                                <w:t>VirtualM</w:t>
                               </w:r>
                               <w:r>
-                                <w:br/>
-                                <w:t>Components</w:t>
-                              </w:r>
-                              <w:r>
-                                <w:br/>
-                                <w:t xml:space="preserve"> (in large cards)</w:t>
+                                <w:t>eeting, Alerts, Chat</w:t>
                               </w:r>
                             </w:p>
                             <w:p>
@@ -329,7 +253,7 @@
                         <wps:cNvSpPr/>
                         <wps:spPr>
                           <a:xfrm>
-                            <a:off x="2307250" y="2472350"/>
+                            <a:off x="2607792" y="2649816"/>
                             <a:ext cx="1085850" cy="812165"/>
                           </a:xfrm>
                           <a:prstGeom prst="rect">
@@ -357,7 +281,7 @@
                                 <w:jc w:val="center"/>
                               </w:pPr>
                               <w:r>
-                                <w:t>Dashboard Component</w:t>
+                                <w:t>Dashboard</w:t>
                               </w:r>
                             </w:p>
                           </w:txbxContent>
@@ -370,12 +294,12 @@
                         </wps:bodyPr>
                       </wps:wsp>
                       <wps:wsp>
-                        <wps:cNvPr id="52" name="Rectangle 52"/>
+                        <wps:cNvPr id="53" name="Rectangle 53"/>
                         <wps:cNvSpPr/>
                         <wps:spPr>
                           <a:xfrm>
-                            <a:off x="3640750" y="2472350"/>
-                            <a:ext cx="1085850" cy="812165"/>
+                            <a:off x="4613564" y="2640549"/>
+                            <a:ext cx="1218685" cy="812165"/>
                           </a:xfrm>
                           <a:prstGeom prst="rect">
                             <a:avLst/>
@@ -402,7 +326,7 @@
                                 <w:jc w:val="center"/>
                               </w:pPr>
                               <w:r>
-                                <w:t>About Component</w:t>
+                                <w:t>Documentation</w:t>
                               </w:r>
                             </w:p>
                           </w:txbxContent>
@@ -415,12 +339,12 @@
                         </wps:bodyPr>
                       </wps:wsp>
                       <wps:wsp>
-                        <wps:cNvPr id="53" name="Rectangle 53"/>
+                        <wps:cNvPr id="72" name="Rectangle 72"/>
                         <wps:cNvSpPr/>
                         <wps:spPr>
                           <a:xfrm>
-                            <a:off x="4974250" y="2446950"/>
-                            <a:ext cx="1085850" cy="812165"/>
+                            <a:off x="1439353" y="1348400"/>
+                            <a:ext cx="1085850" cy="811530"/>
                           </a:xfrm>
                           <a:prstGeom prst="rect">
                             <a:avLst/>
@@ -447,7 +371,7 @@
                                 <w:jc w:val="center"/>
                               </w:pPr>
                               <w:r>
-                                <w:t>Overview, SysDesign</w:t>
+                                <w:t>Sidenav</w:t>
                               </w:r>
                             </w:p>
                           </w:txbxContent>
@@ -460,12 +384,12 @@
                         </wps:bodyPr>
                       </wps:wsp>
                       <wps:wsp>
-                        <wps:cNvPr id="54" name="Rectangle 54"/>
+                        <wps:cNvPr id="73" name="Rectangle 73"/>
                         <wps:cNvSpPr/>
                         <wps:spPr>
                           <a:xfrm>
-                            <a:off x="4174150" y="1056300"/>
-                            <a:ext cx="1085850" cy="812165"/>
+                            <a:off x="36003" y="1342050"/>
+                            <a:ext cx="1085850" cy="811530"/>
                           </a:xfrm>
                           <a:prstGeom prst="rect">
                             <a:avLst/>
@@ -492,7 +416,7 @@
                                 <w:jc w:val="center"/>
                               </w:pPr>
                               <w:r>
-                                <w:t>(router-outlet)</w:t>
+                                <w:t>Header</w:t>
                               </w:r>
                             </w:p>
                           </w:txbxContent>
@@ -505,101 +429,11 @@
                         </wps:bodyPr>
                       </wps:wsp>
                       <wps:wsp>
-                        <wps:cNvPr id="72" name="Rectangle 72"/>
-                        <wps:cNvSpPr/>
-                        <wps:spPr>
-                          <a:xfrm>
-                            <a:off x="1488100" y="1348400"/>
-                            <a:ext cx="1085850" cy="811530"/>
-                          </a:xfrm>
-                          <a:prstGeom prst="rect">
-                            <a:avLst/>
-                          </a:prstGeom>
-                        </wps:spPr>
-                        <wps:style>
-                          <a:lnRef idx="2">
-                            <a:schemeClr val="dk1"/>
-                          </a:lnRef>
-                          <a:fillRef idx="1">
-                            <a:schemeClr val="lt1"/>
-                          </a:fillRef>
-                          <a:effectRef idx="0">
-                            <a:schemeClr val="dk1"/>
-                          </a:effectRef>
-                          <a:fontRef idx="minor">
-                            <a:schemeClr val="dk1"/>
-                          </a:fontRef>
-                        </wps:style>
-                        <wps:txbx>
-                          <w:txbxContent>
-                            <w:p>
-                              <w:pPr>
-                                <w:jc w:val="center"/>
-                              </w:pPr>
-                              <w:r>
-                                <w:t>Sidenav Component</w:t>
-                              </w:r>
-                            </w:p>
-                          </w:txbxContent>
-                        </wps:txbx>
-                        <wps:bodyPr rot="0" spcFirstLastPara="0" vert="horz" wrap="square" lIns="91440" tIns="45720" rIns="91440" bIns="45720" numCol="1" spcCol="0" rtlCol="0" fromWordArt="0" anchor="ctr" anchorCtr="0" forceAA="0" compatLnSpc="1">
-                          <a:prstTxWarp prst="textNoShape">
-                            <a:avLst/>
-                          </a:prstTxWarp>
-                          <a:noAutofit/>
-                        </wps:bodyPr>
-                      </wps:wsp>
-                      <wps:wsp>
-                        <wps:cNvPr id="73" name="Rectangle 73"/>
-                        <wps:cNvSpPr/>
-                        <wps:spPr>
-                          <a:xfrm>
-                            <a:off x="84750" y="1342050"/>
-                            <a:ext cx="1085850" cy="811530"/>
-                          </a:xfrm>
-                          <a:prstGeom prst="rect">
-                            <a:avLst/>
-                          </a:prstGeom>
-                        </wps:spPr>
-                        <wps:style>
-                          <a:lnRef idx="2">
-                            <a:schemeClr val="dk1"/>
-                          </a:lnRef>
-                          <a:fillRef idx="1">
-                            <a:schemeClr val="lt1"/>
-                          </a:fillRef>
-                          <a:effectRef idx="0">
-                            <a:schemeClr val="dk1"/>
-                          </a:effectRef>
-                          <a:fontRef idx="minor">
-                            <a:schemeClr val="dk1"/>
-                          </a:fontRef>
-                        </wps:style>
-                        <wps:txbx>
-                          <w:txbxContent>
-                            <w:p>
-                              <w:pPr>
-                                <w:jc w:val="center"/>
-                              </w:pPr>
-                              <w:r>
-                                <w:t>Header Component</w:t>
-                              </w:r>
-                            </w:p>
-                          </w:txbxContent>
-                        </wps:txbx>
-                        <wps:bodyPr rot="0" spcFirstLastPara="0" vert="horz" wrap="square" lIns="91440" tIns="45720" rIns="91440" bIns="45720" numCol="1" spcCol="0" rtlCol="0" fromWordArt="0" anchor="ctr" anchorCtr="0" forceAA="0" compatLnSpc="1">
-                          <a:prstTxWarp prst="textNoShape">
-                            <a:avLst/>
-                          </a:prstTxWarp>
-                          <a:noAutofit/>
-                        </wps:bodyPr>
-                      </wps:wsp>
-                      <wps:wsp>
                         <wps:cNvPr id="74" name="Rectangle 74"/>
                         <wps:cNvSpPr/>
                         <wps:spPr>
                           <a:xfrm>
-                            <a:off x="662600" y="2707300"/>
+                            <a:off x="613853" y="2707300"/>
                             <a:ext cx="1085850" cy="811530"/>
                           </a:xfrm>
                           <a:prstGeom prst="rect">
@@ -648,59 +482,6 @@
                         </wps:bodyPr>
                       </wps:wsp>
                       <wps:wsp>
-                        <wps:cNvPr id="75" name="Rectangle 75"/>
-                        <wps:cNvSpPr/>
-                        <wps:spPr>
-                          <a:xfrm>
-                            <a:off x="2300900" y="3856650"/>
-                            <a:ext cx="1085850" cy="810895"/>
-                          </a:xfrm>
-                          <a:prstGeom prst="rect">
-                            <a:avLst/>
-                          </a:prstGeom>
-                          <a:ln w="19050">
-                            <a:prstDash val="sysDot"/>
-                          </a:ln>
-                        </wps:spPr>
-                        <wps:style>
-                          <a:lnRef idx="2">
-                            <a:schemeClr val="dk1"/>
-                          </a:lnRef>
-                          <a:fillRef idx="1">
-                            <a:schemeClr val="lt1"/>
-                          </a:fillRef>
-                          <a:effectRef idx="0">
-                            <a:schemeClr val="dk1"/>
-                          </a:effectRef>
-                          <a:fontRef idx="minor">
-                            <a:schemeClr val="dk1"/>
-                          </a:fontRef>
-                        </wps:style>
-                        <wps:txbx>
-                          <w:txbxContent>
-                            <w:p>
-                              <w:pPr>
-                                <w:jc w:val="center"/>
-                              </w:pPr>
-                              <w:proofErr w:type="spellStart"/>
-                              <w:r>
-                                <w:t>DashCards</w:t>
-                              </w:r>
-                              <w:proofErr w:type="spellEnd"/>
-                              <w:r>
-                                <w:t xml:space="preserve"> Service</w:t>
-                              </w:r>
-                            </w:p>
-                          </w:txbxContent>
-                        </wps:txbx>
-                        <wps:bodyPr rot="0" spcFirstLastPara="0" vert="horz" wrap="square" lIns="91440" tIns="45720" rIns="91440" bIns="45720" numCol="1" spcCol="0" rtlCol="0" fromWordArt="0" anchor="ctr" anchorCtr="0" forceAA="0" compatLnSpc="1">
-                          <a:prstTxWarp prst="textNoShape">
-                            <a:avLst/>
-                          </a:prstTxWarp>
-                          <a:noAutofit/>
-                        </wps:bodyPr>
-                      </wps:wsp>
-                      <wps:wsp>
                         <wps:cNvPr id="76" name="Elbow Connector 76"/>
                         <wps:cNvCnPr>
                           <a:stCxn id="15" idx="1"/>
@@ -708,7 +489,7 @@
                         </wps:cNvCnPr>
                         <wps:spPr>
                           <a:xfrm rot="10800000" flipV="1">
-                            <a:off x="627676" y="444500"/>
+                            <a:off x="578929" y="444500"/>
                             <a:ext cx="2096475" cy="897550"/>
                           </a:xfrm>
                           <a:prstGeom prst="bentConnector2">
@@ -743,7 +524,7 @@
                         </wps:cNvCnPr>
                         <wps:spPr>
                           <a:xfrm rot="10800000" flipV="1">
-                            <a:off x="2031026" y="444500"/>
+                            <a:off x="1982279" y="444500"/>
                             <a:ext cx="693125" cy="903900"/>
                           </a:xfrm>
                           <a:prstGeom prst="bentConnector2">
@@ -778,7 +559,7 @@
                         </wps:cNvCnPr>
                         <wps:spPr>
                           <a:xfrm rot="16200000" flipH="1">
-                            <a:off x="639752" y="2141399"/>
+                            <a:off x="591005" y="2141399"/>
                             <a:ext cx="553694" cy="577850"/>
                           </a:xfrm>
                           <a:prstGeom prst="bentConnector3">
@@ -813,355 +594,8 @@
                         </wps:cNvCnPr>
                         <wps:spPr>
                           <a:xfrm rot="5400000">
-                            <a:off x="1344603" y="2020749"/>
+                            <a:off x="1295856" y="2020749"/>
                             <a:ext cx="547344" cy="825500"/>
-                          </a:xfrm>
-                          <a:prstGeom prst="bentConnector3">
-                            <a:avLst/>
-                          </a:prstGeom>
-                          <a:ln>
-                            <a:headEnd type="triangle"/>
-                            <a:tailEnd type="triangle"/>
-                          </a:ln>
-                        </wps:spPr>
-                        <wps:style>
-                          <a:lnRef idx="2">
-                            <a:schemeClr val="dk1"/>
-                          </a:lnRef>
-                          <a:fillRef idx="0">
-                            <a:schemeClr val="dk1"/>
-                          </a:fillRef>
-                          <a:effectRef idx="1">
-                            <a:schemeClr val="dk1"/>
-                          </a:effectRef>
-                          <a:fontRef idx="minor">
-                            <a:schemeClr val="tx1"/>
-                          </a:fontRef>
-                        </wps:style>
-                        <wps:bodyPr/>
-                      </wps:wsp>
-                      <wps:wsp>
-                        <wps:cNvPr id="83" name="Elbow Connector 83"/>
-                        <wps:cNvCnPr>
-                          <a:stCxn id="15" idx="3"/>
-                          <a:endCxn id="54" idx="0"/>
-                        </wps:cNvCnPr>
-                        <wps:spPr>
-                          <a:xfrm>
-                            <a:off x="3810000" y="444479"/>
-                            <a:ext cx="907075" cy="611771"/>
-                          </a:xfrm>
-                          <a:prstGeom prst="bentConnector2">
-                            <a:avLst/>
-                          </a:prstGeom>
-                          <a:ln>
-                            <a:headEnd type="triangle"/>
-                            <a:tailEnd type="triangle"/>
-                          </a:ln>
-                        </wps:spPr>
-                        <wps:style>
-                          <a:lnRef idx="2">
-                            <a:schemeClr val="dk1"/>
-                          </a:lnRef>
-                          <a:fillRef idx="0">
-                            <a:schemeClr val="dk1"/>
-                          </a:fillRef>
-                          <a:effectRef idx="1">
-                            <a:schemeClr val="dk1"/>
-                          </a:effectRef>
-                          <a:fontRef idx="minor">
-                            <a:schemeClr val="tx1"/>
-                          </a:fontRef>
-                        </wps:style>
-                        <wps:bodyPr/>
-                      </wps:wsp>
-                      <wps:wsp>
-                        <wps:cNvPr id="84" name="Elbow Connector 84"/>
-                        <wps:cNvCnPr>
-                          <a:endCxn id="51" idx="0"/>
-                        </wps:cNvCnPr>
-                        <wps:spPr>
-                          <a:xfrm rot="10800000" flipV="1">
-                            <a:off x="2850176" y="1435100"/>
-                            <a:ext cx="1296375" cy="1037132"/>
-                          </a:xfrm>
-                          <a:prstGeom prst="bentConnector2">
-                            <a:avLst/>
-                          </a:prstGeom>
-                          <a:ln>
-                            <a:headEnd type="triangle"/>
-                            <a:tailEnd type="triangle"/>
-                          </a:ln>
-                        </wps:spPr>
-                        <wps:style>
-                          <a:lnRef idx="2">
-                            <a:schemeClr val="dk1"/>
-                          </a:lnRef>
-                          <a:fillRef idx="0">
-                            <a:schemeClr val="dk1"/>
-                          </a:fillRef>
-                          <a:effectRef idx="1">
-                            <a:schemeClr val="dk1"/>
-                          </a:effectRef>
-                          <a:fontRef idx="minor">
-                            <a:schemeClr val="tx1"/>
-                          </a:fontRef>
-                        </wps:style>
-                        <wps:bodyPr/>
-                      </wps:wsp>
-                      <wps:wsp>
-                        <wps:cNvPr id="85" name="Elbow Connector 85"/>
-                        <wps:cNvCnPr>
-                          <a:stCxn id="54" idx="2"/>
-                          <a:endCxn id="52" idx="0"/>
-                        </wps:cNvCnPr>
-                        <wps:spPr>
-                          <a:xfrm rot="5400000">
-                            <a:off x="4148447" y="1903604"/>
-                            <a:ext cx="603856" cy="533400"/>
-                          </a:xfrm>
-                          <a:prstGeom prst="bentConnector3">
-                            <a:avLst/>
-                          </a:prstGeom>
-                          <a:ln>
-                            <a:headEnd type="triangle"/>
-                            <a:tailEnd type="triangle"/>
-                          </a:ln>
-                        </wps:spPr>
-                        <wps:style>
-                          <a:lnRef idx="2">
-                            <a:schemeClr val="dk1"/>
-                          </a:lnRef>
-                          <a:fillRef idx="0">
-                            <a:schemeClr val="dk1"/>
-                          </a:fillRef>
-                          <a:effectRef idx="1">
-                            <a:schemeClr val="dk1"/>
-                          </a:effectRef>
-                          <a:fontRef idx="minor">
-                            <a:schemeClr val="tx1"/>
-                          </a:fontRef>
-                        </wps:style>
-                        <wps:bodyPr/>
-                      </wps:wsp>
-                      <wps:wsp>
-                        <wps:cNvPr id="86" name="Elbow Connector 86"/>
-                        <wps:cNvCnPr>
-                          <a:stCxn id="54" idx="2"/>
-                          <a:endCxn id="53" idx="0"/>
-                        </wps:cNvCnPr>
-                        <wps:spPr>
-                          <a:xfrm rot="16200000" flipH="1">
-                            <a:off x="4827896" y="1757554"/>
-                            <a:ext cx="578458" cy="800100"/>
-                          </a:xfrm>
-                          <a:prstGeom prst="bentConnector3">
-                            <a:avLst/>
-                          </a:prstGeom>
-                          <a:ln>
-                            <a:headEnd type="triangle"/>
-                            <a:tailEnd type="triangle"/>
-                          </a:ln>
-                        </wps:spPr>
-                        <wps:style>
-                          <a:lnRef idx="2">
-                            <a:schemeClr val="dk1"/>
-                          </a:lnRef>
-                          <a:fillRef idx="0">
-                            <a:schemeClr val="dk1"/>
-                          </a:fillRef>
-                          <a:effectRef idx="1">
-                            <a:schemeClr val="dk1"/>
-                          </a:effectRef>
-                          <a:fontRef idx="minor">
-                            <a:schemeClr val="tx1"/>
-                          </a:fontRef>
-                        </wps:style>
-                        <wps:bodyPr/>
-                      </wps:wsp>
-                      <wps:wsp>
-                        <wps:cNvPr id="87" name="Elbow Connector 87"/>
-                        <wps:cNvCnPr>
-                          <a:stCxn id="52" idx="2"/>
-                          <a:endCxn id="11" idx="1"/>
-                        </wps:cNvCnPr>
-                        <wps:spPr>
-                          <a:xfrm rot="16200000" flipH="1">
-                            <a:off x="4179562" y="3288469"/>
-                            <a:ext cx="705583" cy="697357"/>
-                          </a:xfrm>
-                          <a:prstGeom prst="bentConnector3">
-                            <a:avLst/>
-                          </a:prstGeom>
-                          <a:ln>
-                            <a:headEnd type="triangle"/>
-                            <a:tailEnd type="triangle"/>
-                          </a:ln>
-                        </wps:spPr>
-                        <wps:style>
-                          <a:lnRef idx="2">
-                            <a:schemeClr val="dk1"/>
-                          </a:lnRef>
-                          <a:fillRef idx="0">
-                            <a:schemeClr val="dk1"/>
-                          </a:fillRef>
-                          <a:effectRef idx="1">
-                            <a:schemeClr val="dk1"/>
-                          </a:effectRef>
-                          <a:fontRef idx="minor">
-                            <a:schemeClr val="tx1"/>
-                          </a:fontRef>
-                        </wps:style>
-                        <wps:bodyPr/>
-                      </wps:wsp>
-                      <wps:wsp>
-                        <wps:cNvPr id="88" name="Elbow Connector 88"/>
-                        <wps:cNvCnPr>
-                          <a:stCxn id="53" idx="2"/>
-                          <a:endCxn id="11" idx="1"/>
-                        </wps:cNvCnPr>
-                        <wps:spPr>
-                          <a:xfrm rot="5400000">
-                            <a:off x="4833614" y="3306379"/>
-                            <a:ext cx="730981" cy="636143"/>
-                          </a:xfrm>
-                          <a:prstGeom prst="bentConnector3">
-                            <a:avLst/>
-                          </a:prstGeom>
-                          <a:ln>
-                            <a:headEnd type="triangle"/>
-                            <a:tailEnd type="triangle"/>
-                          </a:ln>
-                        </wps:spPr>
-                        <wps:style>
-                          <a:lnRef idx="2">
-                            <a:schemeClr val="dk1"/>
-                          </a:lnRef>
-                          <a:fillRef idx="0">
-                            <a:schemeClr val="dk1"/>
-                          </a:fillRef>
-                          <a:effectRef idx="1">
-                            <a:schemeClr val="dk1"/>
-                          </a:effectRef>
-                          <a:fontRef idx="minor">
-                            <a:schemeClr val="tx1"/>
-                          </a:fontRef>
-                        </wps:style>
-                        <wps:bodyPr/>
-                      </wps:wsp>
-                      <wps:wsp>
-                        <wps:cNvPr id="89" name="Elbow Connector 89"/>
-                        <wps:cNvCnPr>
-                          <a:endCxn id="75" idx="0"/>
-                        </wps:cNvCnPr>
-                        <wps:spPr>
-                          <a:xfrm rot="5400000">
-                            <a:off x="2573430" y="3566046"/>
-                            <a:ext cx="560817" cy="20025"/>
-                          </a:xfrm>
-                          <a:prstGeom prst="bentConnector3">
-                            <a:avLst/>
-                          </a:prstGeom>
-                          <a:ln>
-                            <a:headEnd type="triangle"/>
-                            <a:tailEnd type="triangle"/>
-                          </a:ln>
-                        </wps:spPr>
-                        <wps:style>
-                          <a:lnRef idx="2">
-                            <a:schemeClr val="dk1"/>
-                          </a:lnRef>
-                          <a:fillRef idx="0">
-                            <a:schemeClr val="dk1"/>
-                          </a:fillRef>
-                          <a:effectRef idx="1">
-                            <a:schemeClr val="dk1"/>
-                          </a:effectRef>
-                          <a:fontRef idx="minor">
-                            <a:schemeClr val="tx1"/>
-                          </a:fontRef>
-                        </wps:style>
-                        <wps:bodyPr/>
-                      </wps:wsp>
-                      <wps:wsp>
-                        <wps:cNvPr id="90" name="Elbow Connector 90"/>
-                        <wps:cNvCnPr>
-                          <a:stCxn id="75" idx="1"/>
-                          <a:endCxn id="50" idx="0"/>
-                        </wps:cNvCnPr>
-                        <wps:spPr>
-                          <a:xfrm rot="10800000" flipV="1">
-                            <a:off x="1400176" y="4261894"/>
-                            <a:ext cx="900725" cy="956831"/>
-                          </a:xfrm>
-                          <a:prstGeom prst="bentConnector2">
-                            <a:avLst/>
-                          </a:prstGeom>
-                          <a:ln>
-                            <a:headEnd type="triangle"/>
-                            <a:tailEnd type="triangle"/>
-                          </a:ln>
-                        </wps:spPr>
-                        <wps:style>
-                          <a:lnRef idx="2">
-                            <a:schemeClr val="dk1"/>
-                          </a:lnRef>
-                          <a:fillRef idx="0">
-                            <a:schemeClr val="dk1"/>
-                          </a:fillRef>
-                          <a:effectRef idx="1">
-                            <a:schemeClr val="dk1"/>
-                          </a:effectRef>
-                          <a:fontRef idx="minor">
-                            <a:schemeClr val="tx1"/>
-                          </a:fontRef>
-                        </wps:style>
-                        <wps:bodyPr/>
-                      </wps:wsp>
-                      <wps:wsp>
-                        <wps:cNvPr id="91" name="Elbow Connector 91"/>
-                        <wps:cNvCnPr>
-                          <a:stCxn id="75" idx="3"/>
-                          <a:endCxn id="49" idx="0"/>
-                        </wps:cNvCnPr>
-                        <wps:spPr>
-                          <a:xfrm>
-                            <a:off x="3386750" y="4262098"/>
-                            <a:ext cx="449750" cy="965901"/>
-                          </a:xfrm>
-                          <a:prstGeom prst="bentConnector2">
-                            <a:avLst/>
-                          </a:prstGeom>
-                          <a:ln>
-                            <a:headEnd type="triangle"/>
-                            <a:tailEnd type="triangle"/>
-                          </a:ln>
-                        </wps:spPr>
-                        <wps:style>
-                          <a:lnRef idx="2">
-                            <a:schemeClr val="dk1"/>
-                          </a:lnRef>
-                          <a:fillRef idx="0">
-                            <a:schemeClr val="dk1"/>
-                          </a:fillRef>
-                          <a:effectRef idx="1">
-                            <a:schemeClr val="dk1"/>
-                          </a:effectRef>
-                          <a:fontRef idx="minor">
-                            <a:schemeClr val="tx1"/>
-                          </a:fontRef>
-                        </wps:style>
-                        <wps:bodyPr/>
-                      </wps:wsp>
-                      <wps:wsp>
-                        <wps:cNvPr id="94" name="Elbow Connector 94"/>
-                        <wps:cNvCnPr>
-                          <a:stCxn id="49" idx="2"/>
-                        </wps:cNvCnPr>
-                        <wps:spPr>
-                          <a:xfrm rot="5400000">
-                            <a:off x="2839513" y="6750013"/>
-                            <a:ext cx="1707124" cy="286850"/>
                           </a:xfrm>
                           <a:prstGeom prst="bentConnector3">
                             <a:avLst/>
@@ -1195,8 +629,8 @@
                         </wps:cNvCnPr>
                         <wps:spPr>
                           <a:xfrm rot="16200000" flipH="1">
-                            <a:off x="1809903" y="2380948"/>
-                            <a:ext cx="718468" cy="276225"/>
+                            <a:off x="1847051" y="2295157"/>
+                            <a:ext cx="895969" cy="625514"/>
                           </a:xfrm>
                           <a:prstGeom prst="bentConnector2">
                             <a:avLst/>
@@ -1223,14 +657,17 @@
                         <wps:bodyPr/>
                       </wps:wsp>
                       <wps:wsp>
-                        <wps:cNvPr id="6" name="Elbow Connector 6"/>
-                        <wps:cNvCnPr/>
-                        <wps:spPr>
-                          <a:xfrm rot="16200000" flipH="1">
-                            <a:off x="2200430" y="6384775"/>
-                            <a:ext cx="1460162" cy="1250917"/>
-                          </a:xfrm>
-                          <a:prstGeom prst="bentConnector3">
+                        <wps:cNvPr id="3" name="Straight Arrow Connector 3"/>
+                        <wps:cNvCnPr>
+                          <a:stCxn id="15" idx="2"/>
+                          <a:endCxn id="51" idx="0"/>
+                        </wps:cNvCnPr>
+                        <wps:spPr>
+                          <a:xfrm flipH="1">
+                            <a:off x="3150717" y="850900"/>
+                            <a:ext cx="67611" cy="1798916"/>
+                          </a:xfrm>
+                          <a:prstGeom prst="straightConnector1">
                             <a:avLst/>
                           </a:prstGeom>
                           <a:ln>
@@ -1239,13 +676,13 @@
                           </a:ln>
                         </wps:spPr>
                         <wps:style>
-                          <a:lnRef idx="2">
+                          <a:lnRef idx="1">
                             <a:schemeClr val="dk1"/>
                           </a:lnRef>
                           <a:fillRef idx="0">
                             <a:schemeClr val="dk1"/>
                           </a:fillRef>
-                          <a:effectRef idx="1">
+                          <a:effectRef idx="0">
                             <a:schemeClr val="dk1"/>
                           </a:effectRef>
                           <a:fontRef idx="minor">
@@ -1255,19 +692,18 @@
                         <wps:bodyPr/>
                       </wps:wsp>
                       <wps:wsp>
-                        <wps:cNvPr id="19" name="Elbow Connector 19"/>
+                        <wps:cNvPr id="5" name="Straight Arrow Connector 5"/>
                         <wps:cNvCnPr>
-                          <a:stCxn id="48" idx="3"/>
+                          <a:stCxn id="15" idx="2"/>
+                          <a:endCxn id="53" idx="0"/>
                         </wps:cNvCnPr>
                         <wps:spPr>
                           <a:xfrm>
-                            <a:off x="1676400" y="7722810"/>
-                            <a:ext cx="946123" cy="467932"/>
-                          </a:xfrm>
-                          <a:prstGeom prst="bentConnector3">
-                            <a:avLst>
-                              <a:gd name="adj1" fmla="val 50000"/>
-                            </a:avLst>
+                            <a:off x="3218328" y="850900"/>
+                            <a:ext cx="2004579" cy="1789649"/>
+                          </a:xfrm>
+                          <a:prstGeom prst="straightConnector1">
+                            <a:avLst/>
                           </a:prstGeom>
                           <a:ln>
                             <a:headEnd type="triangle"/>
@@ -1275,13 +711,13 @@
                           </a:ln>
                         </wps:spPr>
                         <wps:style>
-                          <a:lnRef idx="2">
+                          <a:lnRef idx="1">
                             <a:schemeClr val="dk1"/>
                           </a:lnRef>
                           <a:fillRef idx="0">
                             <a:schemeClr val="dk1"/>
                           </a:fillRef>
-                          <a:effectRef idx="1">
+                          <a:effectRef idx="0">
                             <a:schemeClr val="dk1"/>
                           </a:effectRef>
                           <a:fontRef idx="minor">
@@ -1291,15 +727,161 @@
                         <wps:bodyPr/>
                       </wps:wsp>
                       <wps:wsp>
-                        <wps:cNvPr id="21" name="Straight Arrow Connector 21"/>
-                        <wps:cNvCnPr/>
-                        <wps:spPr>
-                          <a:xfrm>
-                            <a:off x="1035050" y="6337300"/>
-                            <a:ext cx="31750" cy="964853"/>
-                          </a:xfrm>
-                          <a:prstGeom prst="straightConnector1">
-                            <a:avLst/>
+                        <wps:cNvPr id="14" name="Elbow Connector 14"/>
+                        <wps:cNvCnPr>
+                          <a:stCxn id="51" idx="2"/>
+                          <a:endCxn id="49" idx="0"/>
+                        </wps:cNvCnPr>
+                        <wps:spPr>
+                          <a:xfrm rot="16200000" flipH="1">
+                            <a:off x="2658175" y="3954294"/>
+                            <a:ext cx="1095685" cy="111058"/>
+                          </a:xfrm>
+                          <a:prstGeom prst="bentConnector3">
+                            <a:avLst/>
+                          </a:prstGeom>
+                          <a:ln>
+                            <a:headEnd type="triangle"/>
+                            <a:tailEnd type="triangle"/>
+                          </a:ln>
+                        </wps:spPr>
+                        <wps:style>
+                          <a:lnRef idx="1">
+                            <a:schemeClr val="dk1"/>
+                          </a:lnRef>
+                          <a:fillRef idx="0">
+                            <a:schemeClr val="dk1"/>
+                          </a:fillRef>
+                          <a:effectRef idx="0">
+                            <a:schemeClr val="dk1"/>
+                          </a:effectRef>
+                          <a:fontRef idx="minor">
+                            <a:schemeClr val="tx1"/>
+                          </a:fontRef>
+                        </wps:style>
+                        <wps:bodyPr/>
+                      </wps:wsp>
+                      <wps:wsp>
+                        <wps:cNvPr id="16" name="Elbow Connector 16"/>
+                        <wps:cNvCnPr>
+                          <a:stCxn id="51" idx="2"/>
+                          <a:endCxn id="50" idx="0"/>
+                        </wps:cNvCnPr>
+                        <wps:spPr>
+                          <a:xfrm rot="5400000">
+                            <a:off x="1577455" y="3045896"/>
+                            <a:ext cx="1156949" cy="1989119"/>
+                          </a:xfrm>
+                          <a:prstGeom prst="bentConnector3">
+                            <a:avLst>
+                              <a:gd name="adj1" fmla="val 47547"/>
+                            </a:avLst>
+                          </a:prstGeom>
+                          <a:ln>
+                            <a:headEnd type="triangle"/>
+                            <a:tailEnd type="triangle"/>
+                          </a:ln>
+                        </wps:spPr>
+                        <wps:style>
+                          <a:lnRef idx="1">
+                            <a:schemeClr val="dk1"/>
+                          </a:lnRef>
+                          <a:fillRef idx="0">
+                            <a:schemeClr val="dk1"/>
+                          </a:fillRef>
+                          <a:effectRef idx="0">
+                            <a:schemeClr val="dk1"/>
+                          </a:effectRef>
+                          <a:fontRef idx="minor">
+                            <a:schemeClr val="tx1"/>
+                          </a:fontRef>
+                        </wps:style>
+                        <wps:bodyPr/>
+                      </wps:wsp>
+                      <wps:wsp>
+                        <wps:cNvPr id="18" name="Elbow Connector 18"/>
+                        <wps:cNvCnPr>
+                          <a:stCxn id="50" idx="2"/>
+                          <a:endCxn id="47" idx="0"/>
+                        </wps:cNvCnPr>
+                        <wps:spPr>
+                          <a:xfrm rot="16200000" flipH="1">
+                            <a:off x="1352983" y="5488491"/>
+                            <a:ext cx="1255221" cy="1638448"/>
+                          </a:xfrm>
+                          <a:prstGeom prst="bentConnector3">
+                            <a:avLst/>
+                          </a:prstGeom>
+                          <a:ln>
+                            <a:headEnd type="triangle"/>
+                            <a:tailEnd type="triangle"/>
+                          </a:ln>
+                        </wps:spPr>
+                        <wps:style>
+                          <a:lnRef idx="1">
+                            <a:schemeClr val="dk1"/>
+                          </a:lnRef>
+                          <a:fillRef idx="0">
+                            <a:schemeClr val="dk1"/>
+                          </a:fillRef>
+                          <a:effectRef idx="0">
+                            <a:schemeClr val="dk1"/>
+                          </a:effectRef>
+                          <a:fontRef idx="minor">
+                            <a:schemeClr val="tx1"/>
+                          </a:fontRef>
+                        </wps:style>
+                        <wps:bodyPr/>
+                      </wps:wsp>
+                      <wps:wsp>
+                        <wps:cNvPr id="20" name="Elbow Connector 20"/>
+                        <wps:cNvCnPr>
+                          <a:stCxn id="49" idx="2"/>
+                          <a:endCxn id="47" idx="0"/>
+                        </wps:cNvCnPr>
+                        <wps:spPr>
+                          <a:xfrm rot="5400000">
+                            <a:off x="2376775" y="6050554"/>
+                            <a:ext cx="1307815" cy="461729"/>
+                          </a:xfrm>
+                          <a:prstGeom prst="bentConnector3">
+                            <a:avLst/>
+                          </a:prstGeom>
+                          <a:ln>
+                            <a:headEnd type="triangle"/>
+                            <a:tailEnd type="triangle"/>
+                          </a:ln>
+                        </wps:spPr>
+                        <wps:style>
+                          <a:lnRef idx="1">
+                            <a:schemeClr val="dk1"/>
+                          </a:lnRef>
+                          <a:fillRef idx="0">
+                            <a:schemeClr val="dk1"/>
+                          </a:fillRef>
+                          <a:effectRef idx="0">
+                            <a:schemeClr val="dk1"/>
+                          </a:effectRef>
+                          <a:fontRef idx="minor">
+                            <a:schemeClr val="tx1"/>
+                          </a:fontRef>
+                        </wps:style>
+                        <wps:bodyPr/>
+                      </wps:wsp>
+                      <wps:wsp>
+                        <wps:cNvPr id="22" name="Elbow Connector 22"/>
+                        <wps:cNvCnPr>
+                          <a:stCxn id="53" idx="2"/>
+                        </wps:cNvCnPr>
+                        <wps:spPr>
+                          <a:xfrm rot="5400000">
+                            <a:off x="2283043" y="3980605"/>
+                            <a:ext cx="3467375" cy="2411592"/>
+                          </a:xfrm>
+                          <a:prstGeom prst="bentConnector3">
+                            <a:avLst>
+                              <a:gd name="adj1" fmla="val 81572"/>
+                            </a:avLst>
                           </a:prstGeom>
                           <a:ln>
                             <a:headEnd type="triangle"/>
@@ -1330,7 +912,7 @@
           </mc:Choice>
           <mc:Fallback>
             <w:pict>
-              <v:group id="Canvas 1" o:spid="_x0000_s1026" editas="canvas" style="width:529.55pt;height:699pt;mso-position-horizontal-relative:char;mso-position-vertical-relative:line" coordsize="67252,88766" o:gfxdata="UEsDBBQABgAIAAAAIQC2gziS/gAAAOEBAAATAAAAW0NvbnRlbnRfVHlwZXNdLnhtbJSRQU7DMBBF&#10;90jcwfIWJU67QAgl6YK0S0CoHGBkTxKLZGx5TGhvj5O2G0SRWNoz/78nu9wcxkFMGNg6quQqL6RA&#10;0s5Y6ir5vt9lD1JwBDIwOMJKHpHlpr69KfdHjyxSmriSfYz+USnWPY7AufNIadK6MEJMx9ApD/oD&#10;OlTrorhX2lFEilmcO2RdNtjC5xDF9pCuTyYBB5bi6bQ4syoJ3g9WQ0ymaiLzg5KdCXlKLjvcW893&#10;SUOqXwnz5DrgnHtJTxOsQfEKIT7DmDSUCaxw7Rqn8787ZsmRM9e2VmPeBN4uqYvTtW7jvijg9N/y&#10;JsXecLq0q+WD6m8AAAD//wMAUEsDBBQABgAIAAAAIQA4/SH/1gAAAJQBAAALAAAAX3JlbHMvLnJl&#10;bHOkkMFqwzAMhu+DvYPRfXGawxijTi+j0GvpHsDYimMaW0Yy2fr2M4PBMnrbUb/Q94l/f/hMi1qR&#10;JVI2sOt6UJgd+ZiDgffL8ekFlFSbvV0oo4EbChzGx4f9GRdb25HMsYhqlCwG5lrLq9biZkxWOiqY&#10;22YiTra2kYMu1l1tQD30/bPm3wwYN0x18gb45AdQl1tp5j/sFB2T0FQ7R0nTNEV3j6o9feQzro1i&#10;OWA14Fm+Q8a1a8+Bvu/d/dMb2JY5uiPbhG/ktn4cqGU/er3pcvwCAAD//wMAUEsDBBQABgAIAAAA&#10;IQBr8+liLQoAAEBlAAAOAAAAZHJzL2Uyb0RvYy54bWzsXV1z4sgVfU9V/oNK7xmrP6SWqGG2XJ6d&#10;JFWzu1M7m+yzDMKQBYlIGmPn1+fcbqlBIDDYHofY/WIj9NVSn3P73Nv3Nu9/uFvMvdusrGZFPvTZ&#10;u8D3snxUjGf5zdD/x2+f/hL7XlWn+TidF3k29O+zyv/hw5//9H61HGS8mBbzcVZ6uEheDVbLoT+t&#10;6+Xg4qIaTbNFWr0rllmOnZOiXKQ1Nsubi3GZrnD1xfyCB0F0sSrK8bIsRllV4duPZqf/QV9/MslG&#10;9S+TSZXV3nzoo221/lvqv9f09+LD+3RwU6bL6WzUNCN9RCsW6SzHTe2lPqZ16n0rZzuXWsxGZVEV&#10;k/rdqFhcFJPJbJTpZ8DTsGDraa7S/Dat9MOM8HbaBuLTM173+gbvAJccrNAZmf6MrqiWtlOqp93s&#10;6zRdZvoZqsHo59svpTcbAynM9/J0AUR8mher0TQt64H3U3qTZzU64uOs+sPDIU1rcNrX5Zey2arw&#10;kV713aRc0H+8RO9u6EvJRSy4790PfZEkARP6/HSQ3dXeCAckTMoAGBjhgIjxSMZ0/Yv1hZZlVf81&#10;KxYefRj6EzTsihrWNotapTs5vf1c1ebc9hxcaLWsBqZt+lN9P8+oefP812yCZ0YLuD5bYzu7mpfe&#10;bQpUjv/Q7UQ79JF0ymQ2n9uTWN9J87o9qTmWTss03u2JQd+J67vZo/Udi7y2Jy5meVEePnlijm+f&#10;2jwrPXZ9d33X9NN1Mb5Hb5eFIV21HH2a4cV+Tqv6S1qCZegLWI76F/yhdz30i+aT702L8j9939Px&#10;gCP2+t4KrB361b+/pWXme/O/5wCq7mPQXG/IUHHco9zcc725J/+2uCrQBcAiWqc/0vH1vP04KYvF&#10;7zAwl3RX7ErzEe499Ed12W5c1caawESNsstLfRiovUzrz/lXIqrpP8LJb3e/p+WyQVcNWP5ctORI&#10;B1uYMsdS1+TF5be6mMw04OgVm/favHoQldj7EowNW8b+Cqua5jfzzGPhSRTliksW4j0SRWMGMgIq&#10;a4KyIA5j2k0MjRmPzQH7GVqiIRqnWy+PSNxCUxuLN05IY3HbrnK8fFW8lGqXl/iuMcJHDZ084nFC&#10;QyN4p5RkQm0xk8dSEhtbZrJIE/+xzKShjohPRvFjWk3NQFjdV7RBLdeDoWOwsew0pGoG87ZTj2Ww&#10;GylJgbz4SAlh2Wjb9UhpxCaNQ0cxUoaJ1qpESMFUkGi+bQyVHF8+HyGddqWesUQTjmhknrdU1flJ&#10;Upn0EC1pO+8oonElw5ZpIecqSfT5a6ZxFnMEGp5r6HNM6zBNtp3lhrSNgML5MY28MhOuWQ9p+O4U&#10;kcli6/uFIFWidN9vEE0KHrTeHwsixtSTRKZjWodp1lN3TDtvptnA6AbTTouEchEoTkyCeuRScWGY&#10;uqbadqDlie6cY1qHaVFrFh3TzptpmCvYGdOsj32UehSRDJRj2t4Zje83x6ADIjbK5Zh23kwTPUyz&#10;TvZRTJPQi+sxTUaJG9M6c4ffmWl6qpRGOce082aa7GGadbKPYxrDDEAzprEgjASCHwen6Zx6bKb3&#10;nzpvrsc0G75yTDtrpqke9YjvToqIyFhPgpOfxoSMKQ55iGksFPqAx067OT+t46cxG79yVDtvqvXI&#10;R3WafIxl66aBaDrM6Ij2EqlgJvPEhq8c0c6baD3q0YTpyXAepR6jiEc0W0ahRxWoh8TjU4c0yiTx&#10;kDnIEpo66M8pKWoaVV1KSdXN0jTUtIrFUfO8qdmTfWnmx46mJqYFgjbLS8RhFD0QQglik3XyWLnp&#10;uIkcir2h0YMZ1IabVuI4bp43N6M26PLj/LpYeVdFniMzuSg9ZeeCMHhe5aZuoaqv7nLTwyC1LgzQ&#10;Agnzc/m43QV9a3YZj68hubkEbWwWQZgUe0zqISOMxt7JfLb8Z5t43lRHRFxFaA2Ny1LKcNvT5EES&#10;QSI3WS6JCo1t2E/96yyv7XOauoatdCGThN2mek6zdPxjPvbq+yVqPupyphPIjbtbp7N5/77vPGg/&#10;UCGxv7SitybjSXq6vrMFHftKK4wVIClDAHi5xH9lE4x34G0nYE6GN6InGvnPBG8eCBbw/fiOEsF4&#10;A+8kEDQMGk3YFhG1dTxNdYaD94Gh6xFzDWcM79gmXGzDG3sAko7pxVux1tuaaK2hu9YbjtSJ8I6Q&#10;ZGit99+2rbeASQZlyKtiyM/fTlIMQxEluCcVzoRKURHN8fAW+0tonPVuZJrpzb0B/nOGt41T78Db&#10;+n691psC3E3VIrD0RHhTji2hmy7UKBIE4mQUQOYQqAMeKGTzmhs19ZqhVDikkSQcisSBuq0M1f3R&#10;rfZ8U5IkthHhHVBbp6kX1ChYNKDWh3VAHZ5gszdgrOsYAc1GWUu1heIkQBisUR6U06paneeUx5tH&#10;MRBnEtB2ULw5Zd/6jRveYQjNcqK+OOgdcigG1riHTIpwtzSXJ5FoYcwCoRgq7Y+XGM5B7Fb6vzIF&#10;DfO2B8c267zXGluTu6ugSe2ehvAeiSEZJtWpPhYSAzMEIgq2ag6gPxAIbXSzEM0E/JFRD6ebXzWo&#10;9wb14sNBvUOgPj2od9AtlDFXcWKiHqiWQdRuC9+himWIalS9oEKABWachHYSuoRhxfoae6N62IOR&#10;fW/Yw1rmXaNNi/poo200bucStNETtD6Mb6aSMDJxD8HjGGm/XRdRBWFIvoBe0idRItRNd/YbS/m8&#10;eXFti/B3xLVNZu4XJa2Rfg5894mSWIiIQfpDlAgRQFZvg1oECQUlNajpUO2rOlA7UPuxLXjfAbUG&#10;UcfidqIb5Ls9WU/zEBE55KBq6CKBIJBaCuFGbcguCmKGgYWgi3g2ZlyO9xGdnH7NcjoBavp9ROw5&#10;JDcscLWm6GAasxwnYvrwHDmD/9dGQSSPUKO+JacxbYjCWgNvCJPYrDB4pGV2MZBXje+9s4jJA7OI&#10;rWHejUjT8ibH2uzNiLSIozbbGTBGaocWPGsrLVFMR9whK51EIZbKPMFMOxi/ahjvDUkbW7glMNaT&#10;4RarJizcOa7f9euRxjwWScigvwFMgjDWcO36e1j0SjGONmqBEUduohuDj0tTgpVEWts+gdE3l7IG&#10;7oFpbjvL8kzhDBYHWJfYwBtrFQeJWRRubZgV1siJmnAd8vX4SfrZGebXbJj3RqO3g9GNlj411EZr&#10;nLWuXSRQLgXdjUutscmQrMEoFkemF7l0QQJHz3l3ZqXutx5sY3vjEthzyLujpTK1xDUxroOyYUPi&#10;MuQy02QdCQWlOEcZbReticQK701gWEYqOWm2eiMSQfe8GTeeazr+F1T+ZDHH2uVYut2DQLETKjr5&#10;WVcZtZmkdKpZ5tblPusu/n/MnuPWrftal+nsZlp7l2XZyfHHIV2EN1ubFngTugGW4yLvizSuELsV&#10;cljude2cyTh8IPpbNe2yyfgmEex/moz/QC5a/+8cPDoZ/4ETXyzXAmn5+BGN5UhbgeYnReh3QDa3&#10;dfL++odPPvwXAAD//wMAUEsDBBQABgAIAAAAIQA1vtua2wAAAAcBAAAPAAAAZHJzL2Rvd25yZXYu&#10;eG1sTI/NTsMwEITvSH0Ha5G4UbsgUBviVAWBxAnUnws3N94mEfY6sp02vD1bLvSy2tWsZr4pl6N3&#10;4ogxdYE0zKYKBFIdbEeNht327XYOImVD1rhAqOEHEyyryVVpChtOtMbjJjeCTSgVRkObc19ImeoW&#10;vUnT0COxdgjRm8xnbKSN5sTm3sk7pR6lNx1xQmt6fGmx/t4MnnOj+xyaj/oZXw9f2zF3Sr57pfXN&#10;9bh6ApFxzP/PcMZndKiYaR8Gskk4DVwk/82zph4WMxB73u4XcwWyKuUlf/ULAAD//wMAUEsBAi0A&#10;FAAGAAgAAAAhALaDOJL+AAAA4QEAABMAAAAAAAAAAAAAAAAAAAAAAFtDb250ZW50X1R5cGVzXS54&#10;bWxQSwECLQAUAAYACAAAACEAOP0h/9YAAACUAQAACwAAAAAAAAAAAAAAAAAvAQAAX3JlbHMvLnJl&#10;bHNQSwECLQAUAAYACAAAACEAa/PpYi0KAABAZQAADgAAAAAAAAAAAAAAAAAuAgAAZHJzL2Uyb0Rv&#10;Yy54bWxQSwECLQAUAAYACAAAACEANb7bmtsAAAAHAQAADwAAAAAAAAAAAAAAAACHDAAAZHJzL2Rv&#10;d25yZXYueG1sUEsFBgAAAAAEAAQA8wAAAI8NAAAAAA==&#10;">
+              <v:group id="Canvas 1" o:spid="_x0000_s1026" editas="canvas" style="width:532.9pt;height:698.95pt;mso-position-horizontal-relative:char;mso-position-vertical-relative:line" coordsize="67671,88766" o:gfxdata="UEsDBBQABgAIAAAAIQC2gziS/gAAAOEBAAATAAAAW0NvbnRlbnRfVHlwZXNdLnhtbJSRQU7DMBBF&#10;90jcwfIWJU67QAgl6YK0S0CoHGBkTxKLZGx5TGhvj5O2G0SRWNoz/78nu9wcxkFMGNg6quQqL6RA&#10;0s5Y6ir5vt9lD1JwBDIwOMJKHpHlpr69KfdHjyxSmriSfYz+USnWPY7AufNIadK6MEJMx9ApD/oD&#10;OlTrorhX2lFEilmcO2RdNtjC5xDF9pCuTyYBB5bi6bQ4syoJ3g9WQ0ymaiLzg5KdCXlKLjvcW893&#10;SUOqXwnz5DrgnHtJTxOsQfEKIT7DmDSUCaxw7Rqn8787ZsmRM9e2VmPeBN4uqYvTtW7jvijg9N/y&#10;JsXecLq0q+WD6m8AAAD//wMAUEsDBBQABgAIAAAAIQA4/SH/1gAAAJQBAAALAAAAX3JlbHMvLnJl&#10;bHOkkMFqwzAMhu+DvYPRfXGawxijTi+j0GvpHsDYimMaW0Yy2fr2M4PBMnrbUb/Q94l/f/hMi1qR&#10;JVI2sOt6UJgd+ZiDgffL8ekFlFSbvV0oo4EbChzGx4f9GRdb25HMsYhqlCwG5lrLq9biZkxWOiqY&#10;22YiTra2kYMu1l1tQD30/bPm3wwYN0x18gb45AdQl1tp5j/sFB2T0FQ7R0nTNEV3j6o9feQzro1i&#10;OWA14Fm+Q8a1a8+Bvu/d/dMb2JY5uiPbhG/ktn4cqGU/er3pcvwCAAD//wMAUEsDBBQABgAIAAAA&#10;IQDiU9bqIQgAAMpDAAAOAAAAZHJzL2Uyb0RvYy54bWzsXGuTm0YW/b5V+Q8U3+OhG5qHynJqapzs&#10;bpUrccV5fGYQjJRFwEJ7pNlfv+f2A40QGmsedpQYf5CB7ubV59x7+t7LvP5uuy6d27ztVnU1d9kr&#10;z3XyKqsXq+pm7v76yw/fxq7TybRapGVd5XP3Lu/c795884/Xm2aW83pZl4u8dXCSqpttmrm7lLKZ&#10;XVx02TJfp92ruskrNBZ1u04ldtubi0WbbnD2dXnBPS+82NTtomnrLO86HH2rG9036vxFkWfyp6Lo&#10;cumUcxf3JtVvq36v6ffizet0dtOmzXKVmdtIn3AX63RV4aL9qd6mMnU+tquDU61XWVt3dSFfZfX6&#10;oi6KVZarZ8DTMG/wNFdpdZt26mEyvB17g9h6wfNe3+Ad4JSzDSYjV9uYiq7pJ6V73sU+LNMmV8/Q&#10;zbIfb9+3zmoBpAjXqdI1EPEz5iitbsrcwTFzefT70LxvzV6HTXq326Jd0/94a8527vIwEoHnu87d&#10;3PVj5pnJzLfSydDMvFjEAnOeoT1mPNYdLnbnadpO/jOv1w5tzN0WN6LmML1910lcG11tF+xsmm6m&#10;70Rtybsyp5spq5/zAo9EN6RGK+jmV2Xr3KYA3eI/jJ4K51I9aUixKst+EBsbVEo7yPSlYbmCcz/Q&#10;Gxu4u1rfW12xrmQ/cL2q6vbhwYXub59aPys9ttxeb82sXNeLO0xmW2tOdU32wwrv8V3ayfdpCxLh&#10;1cMwyJ/wU5T1Zu7WZst1lnX7v7Hj1B9oQ6vrbEDKudv992Pa5q5T/rsCDhMWBMRitROIiGOnvd9y&#10;fb+l+ri+qjEFDCaoydQm9Zel3Szaev077MclXRVNaZXh2nM3k63duZLaWMACZfnlpeoG5japfFd9&#10;IB7q+SOc/LL9PW0bAyYJGP5YW+ynswGmdF+amqq+/CjrYqUAR69Yv1fz6sFDIucXIGQQHRISx8xk&#10;n0RI5kdRSFMCwoWJL3we0ngg11CSx0FANLSUZKFi/FMpSZRygCsOM6DZQNPwNu2WhnrY6rlnsaxs&#10;yVfOYG2B7dyeSuSJmGTwvjwxkxFiJnbyTiImFzziCZQYiBkIEYXhgJgsCOMkMsRkXpjEwbOYOTlL&#10;6ywV1bidrYlq93TV+flAUotDUYpjj/GBoWAchCWihSxO/IEo5SzhYYAOJEpBNMaiiWhKPD9XlSqi&#10;+XauJqKdN9EgyQ+IppY8ZDdP82mhF0UJV1QjSsVs6NMG679nis3Jpe25tGBiGq1szn5ZJxAfOWBa&#10;byZPYhocmS/CwDLNE/Bfe8s6xlkcxgjomEjLxDQTEHoRn9YHxSafdtY+LYIvGjINxx4jHlngU9hE&#10;MY35QUxhjX2m7fs0JrS+fGoAZfJpez5NCQg6MjHtvJk24tOix/k0P/RM5gA8455e5O0ClYPcwcQz&#10;m+J4EY/WR5Unnp03z6D5DjxaL/xP0o6QjrFxaDzyIv8zOzSbEWAJUZoE+n5GoLvr3taSfKrKx005&#10;AZ1coqyeip/EVq5MzDxvZoaWmd+X1/XGuaqrCtnrunWiXsSAn1eVTpx38mpb6aQPVmkq3KaCLXB4&#10;1cI2wYPqJqU5lTTsT0Gi6H4WXmd94SU9+uc6RblqfrO5UJOeF1Gc2FBoEIgh87mXhAGCn3rRmERC&#10;++DjUvY6r2T/nDrVPlh9Uy6fOF9W9LvM08X31cKRdw2qDGS7UkUGWk/LdFWOt31mu/CJpP3xbP9o&#10;mcCzsv1y29cYHMv2aytA1pIA8OVy0VGfiz6Ad68demyms9PgjeWZQv4LwZslMeeRCfWP4BsJcMYN&#10;vBPPTzT+J3ijDIXY2ZenWHNEB4+WzvS9qZcpTtEDjwrSM4Z33Ee/h/BGyy5ecGi9exOtwgr71hta&#10;7ZHwRqnGznr/a2i9ExRUAb5IU3EWMD8ZxPyE8MME16SQn4giKrTSqsoWadnKKVMPs2e9fSXNJutt&#10;DfDfDN59IOwA3vfDYSPwtib6JeBNNUH4p5BmFAkys6gIhHQiUHvci4aBbBFEfmBAHXMokgnUtljx&#10;a7fZ/VJ4iOn76+FHQVrAC+yk+El6+0GLzeIg8uikhG4gnQmllXZBrTgRSWhKD0Kgm6lbnxTJpEjc&#10;PqD6Qbbp6mYpncu23VtX3g+vHsKcqrkVlg8tdw/zU3Q3rSOHSsRnwosYVgTANWSGEdI7WIcRqmhM&#10;QU2UxImuAzgO6848Yr+W1EurP1WNfGJ1N145/uS15CcG/r3UCJCpY5hHod0nWB9eUo5A+xERE/Kf&#10;Rob4SJf7XFdjjgEashyl7bZGDFEUKhh7UFxPkP6qIA3HbTA9FCPapVOwZhTLvS0+xDLVJL7k+pGH&#10;IqbaRrLafiICjsUiMLwz28xLRF80whjzhAo+H7fb57aCnGw2QoLN5/k47Gh4Wzv3pwAcAYpHAnxs&#10;BYlQBwroNaphpWGbB6hmAmERa7tJjbBP2O5jsCau3CwMz9PFH5A4xbrEZ1X4qsxB4Fx/mwO6KOGi&#10;Elo25EJDv0wMfOLA5+MABIIWLgdGvs/SjRt5C/QRIw8V/ZJGHnWB+KwEKghGXgRxHCQ2rWS/wcQy&#10;k3OrzkOfvv96WMoco4PWPxPCkeUz69W/fBicvhQcRzhaMN9HrXyvVV4C4SNWnvtRGBntEqKQQIih&#10;dvG9KKY1L0W/UR6Lj6smVB/PXX5V4pwfjX6j5SFUU5nMLoZySjxwDLo89r1AW2Q/iT3Aly66k91+&#10;EEa+TbvzgDGBbyi0cX1k5uZBgQJ26NrXSaD8CUl6gCeDNs+UKjR/3IL+IsX9fZXU3/0Jjjf/BwAA&#10;//8DAFBLAwQUAAYACAAAACEAbnlODd4AAAAHAQAADwAAAGRycy9kb3ducmV2LnhtbEyPwU7DMBBE&#10;70j8g7VI3KgTKG0T4lQIVITUA2rpBzjxNkmJ11HspOHv2XKBy2pXM5p9k60n24oRe984UhDPIhBI&#10;pTMNVQoOn5u7FQgfNBndOkIF3+hhnV9fZTo17kw7HPehEhxCPtUK6hC6VEpf1mi1n7kOibWj660O&#10;fPaVNL0+c7ht5X0ULaTVDfGHWnf4UmP5tR+sgvn8dHp/G4v4tYmHfrP6KJLddqnU7c30/AQi4BT+&#10;zHDBZ3TImalwAxkvWgVcJPzOixYtHrlHwdtDskxA5pn8z5//AAAA//8DAFBLAQItABQABgAIAAAA&#10;IQC2gziS/gAAAOEBAAATAAAAAAAAAAAAAAAAAAAAAABbQ29udGVudF9UeXBlc10ueG1sUEsBAi0A&#10;FAAGAAgAAAAhADj9If/WAAAAlAEAAAsAAAAAAAAAAAAAAAAALwEAAF9yZWxzLy5yZWxzUEsBAi0A&#10;FAAGAAgAAAAhAOJT1uohCAAAykMAAA4AAAAAAAAAAAAAAAAALgIAAGRycy9lMm9Eb2MueG1sUEsB&#10;Ai0AFAAGAAgAAAAhAG55Tg3eAAAABwEAAA8AAAAAAAAAAAAAAAAAewoAAGRycy9kb3ducmV2Lnht&#10;bFBLBQYAAAAABAAEAPMAAACGCwAAAAA=&#10;">
                 <v:shapetype id="_x0000_t75" coordsize="21600,21600" o:spt="75" o:preferrelative="t" path="m@4@5l@4@11@9@11@9@5xe" filled="f" stroked="f">
                   <v:stroke joinstyle="miter"/>
                   <v:formulas>
@@ -1350,32 +932,11 @@
                   <v:path o:extrusionok="f" gradientshapeok="t" o:connecttype="rect"/>
                   <o:lock v:ext="edit" aspectratio="t"/>
                 </v:shapetype>
-                <v:shape id="_x0000_s1027" type="#_x0000_t75" style="position:absolute;width:67252;height:88766;visibility:visible;mso-wrap-style:square">
+                <v:shape id="_x0000_s1027" type="#_x0000_t75" style="position:absolute;width:67671;height:88766;visibility:visible;mso-wrap-style:square">
                   <v:fill o:detectmouseclick="t"/>
                   <v:path o:connecttype="none"/>
                 </v:shape>
-                <v:shapetype id="_x0000_t132" coordsize="21600,21600" o:spt="132" path="m10800,qx,3391l,18209qy10800,21600,21600,18209l21600,3391qy10800,xem,3391nfqy10800,6782,21600,3391e">
-                  <v:path o:extrusionok="f" gradientshapeok="t" o:connecttype="custom" o:connectlocs="10800,6782;10800,0;0,10800;10800,21600;21600,10800" o:connectangles="270,270,180,90,0" textboxrect="0,6782,21600,18209"/>
-                </v:shapetype>
-                <v:shape id="Flowchart: Magnetic Disk 11" o:spid="_x0000_s1028" type="#_x0000_t132" style="position:absolute;left:44238;top:39901;width:9144;height:6126;visibility:visible;mso-wrap-style:square;v-text-anchor:middle" o:gfxdata="UEsDBBQABgAIAAAAIQDb4fbL7gAAAIUBAAATAAAAW0NvbnRlbnRfVHlwZXNdLnhtbHyQz07DMAyH&#10;70i8Q+QralM4IITa7kDhCAiNB7ASt43WOlEcyvb2pNu4IODoPz9/n1xv9vOkForiPDdwXVagiI23&#10;jocG3rdPxR0oScgWJ8/UwIEENu3lRb09BBKV0ywNjCmFe63FjDSjlD4Q50nv44wpl3HQAc0OB9I3&#10;VXWrjedEnIq03oC27qjHjympx31un0wiTQLq4bS4shrAECZnMGVTvbD9QSnOhDInjzsyuiBXWQP0&#10;r4R18jfgnHvJr4nOknrFmJ5xzhraRtHWf3Kkpfz/yGo5S+H73hkquyhdjr3R8m2lj09svwAAAP//&#10;AwBQSwMEFAAGAAgAAAAhAFr0LFu/AAAAFQEAAAsAAABfcmVscy8ucmVsc2zPwWrDMAwG4Ptg72B0&#10;X5TuUMaI01uh19I+gLGVxCy2jGSy9e1nemrHjpL4P0nD4SetZiPRyNnCruvBUPYcYp4tXC/Htw8w&#10;Wl0ObuVMFm6kcBhfX4Yzra62kC6xqGlKVgtLreUTUf1CyWnHhXKbTCzJ1VbKjMX5LzcTvvf9HuXR&#10;gPHJNKdgQU5hB+ZyK23zHztFL6w81c5zQp6m6P9TMfB3PtPWFCczVQtB9N4U2rp2HOA44NMz4y8A&#10;AAD//wMAUEsDBBQABgAIAAAAIQDg35k8wAAAANsAAAAPAAAAZHJzL2Rvd25yZXYueG1sRE9Ni8Iw&#10;EL0L+x/CCHvTVA+rdI0iwmoRFNQ97HFoZptiMylNbOu/N4LgbR7vcxar3laipcaXjhVMxgkI4tzp&#10;kgsFv5ef0RyED8gaK8ek4E4eVsuPwQJT7To+UXsOhYgh7FNUYEKoUyl9bsiiH7uaOHL/rrEYImwK&#10;qRvsYrit5DRJvqTFkmODwZo2hvLr+WYV8GxvsmzdFQdq/3Zu3x2vbktKfQ779TeIQH14i1/uTMf5&#10;E3j+Eg+QywcAAAD//wMAUEsBAi0AFAAGAAgAAAAhANvh9svuAAAAhQEAABMAAAAAAAAAAAAAAAAA&#10;AAAAAFtDb250ZW50X1R5cGVzXS54bWxQSwECLQAUAAYACAAAACEAWvQsW78AAAAVAQAACwAAAAAA&#10;AAAAAAAAAAAfAQAAX3JlbHMvLnJlbHNQSwECLQAUAAYACAAAACEA4N+ZPMAAAADbAAAADwAAAAAA&#10;AAAAAAAAAAAHAgAAZHJzL2Rvd25yZXYueG1sUEsFBgAAAAADAAMAtwAAAPQCAAAAAA==&#10;" fillcolor="white [3201]" strokecolor="black [3200]" strokeweight="1pt">
-                  <v:stroke joinstyle="miter"/>
-                  <v:textbox>
-                    <w:txbxContent>
-                      <w:p>
-                        <w:pPr>
-                          <w:jc w:val="center"/>
-                        </w:pPr>
-                        <w:r>
-                          <w:t xml:space="preserve">File </w:t>
-                        </w:r>
-                        <w:r>
-                          <w:t>assets</w:t>
-                        </w:r>
-                      </w:p>
-                    </w:txbxContent>
-                  </v:textbox>
-                </v:shape>
-                <v:rect id="Rectangle 15" o:spid="_x0000_s1029" style="position:absolute;left:27241;top:381;width:10859;height:8128;visibility:visible;mso-wrap-style:square;v-text-anchor:middle" o:gfxdata="UEsDBBQABgAIAAAAIQDb4fbL7gAAAIUBAAATAAAAW0NvbnRlbnRfVHlwZXNdLnhtbHyQz07DMAyH&#10;70i8Q+QralM4IITa7kDhCAiNB7ASt43WOlEcyvb2pNu4IODoPz9/n1xv9vOkForiPDdwXVagiI23&#10;jocG3rdPxR0oScgWJ8/UwIEENu3lRb09BBKV0ywNjCmFe63FjDSjlD4Q50nv44wpl3HQAc0OB9I3&#10;VXWrjedEnIq03oC27qjHjympx31un0wiTQLq4bS4shrAECZnMGVTvbD9QSnOhDInjzsyuiBXWQP0&#10;r4R18jfgnHvJr4nOknrFmJ5xzhraRtHWf3Kkpfz/yGo5S+H73hkquyhdjr3R8m2lj09svwAAAP//&#10;AwBQSwMEFAAGAAgAAAAhAFr0LFu/AAAAFQEAAAsAAABfcmVscy8ucmVsc2zPwWrDMAwG4Ptg72B0&#10;X5TuUMaI01uh19I+gLGVxCy2jGSy9e1nemrHjpL4P0nD4SetZiPRyNnCruvBUPYcYp4tXC/Htw8w&#10;Wl0ObuVMFm6kcBhfX4Yzra62kC6xqGlKVgtLreUTUf1CyWnHhXKbTCzJ1VbKjMX5LzcTvvf9HuXR&#10;gPHJNKdgQU5hB+ZyK23zHztFL6w81c5zQp6m6P9TMfB3PtPWFCczVQtB9N4U2rp2HOA44NMz4y8A&#10;AAD//wMAUEsDBBQABgAIAAAAIQBvxZBEwgAAANsAAAAPAAAAZHJzL2Rvd25yZXYueG1sRE9Na8JA&#10;EL0X/A/LCL3VjYVam7oJIhUEpdLYQ49DdkyC2dmwuybx37uFQm/zeJ+zykfTip6cbywrmM8SEMSl&#10;1Q1XCr5P26clCB+QNbaWScGNPOTZ5GGFqbYDf1FfhErEEPYpKqhD6FIpfVmTQT+zHXHkztYZDBG6&#10;SmqHQww3rXxOkoU02HBsqLGjTU3lpbgaBfbY3Nq1e/vsD/T6sz+GZBgXH0o9Tsf1O4hAY/gX/7l3&#10;Os5/gd9f4gEyuwMAAP//AwBQSwECLQAUAAYACAAAACEA2+H2y+4AAACFAQAAEwAAAAAAAAAAAAAA&#10;AAAAAAAAW0NvbnRlbnRfVHlwZXNdLnhtbFBLAQItABQABgAIAAAAIQBa9CxbvwAAABUBAAALAAAA&#10;AAAAAAAAAAAAAB8BAABfcmVscy8ucmVsc1BLAQItABQABgAIAAAAIQBvxZBEwgAAANsAAAAPAAAA&#10;AAAAAAAAAAAAAAcCAABkcnMvZG93bnJldi54bWxQSwUGAAAAAAMAAwC3AAAA9gIAAAAA&#10;" fillcolor="white [3201]" strokecolor="black [3200]" strokeweight="1pt">
+                <v:rect id="Rectangle 15" o:spid="_x0000_s1028" style="position:absolute;left:26754;top:381;width:10858;height:8128;visibility:visible;mso-wrap-style:square;v-text-anchor:middle" o:gfxdata="UEsDBBQABgAIAAAAIQDb4fbL7gAAAIUBAAATAAAAW0NvbnRlbnRfVHlwZXNdLnhtbHyQz07DMAyH&#10;70i8Q+QralM4IITa7kDhCAiNB7ASt43WOlEcyvb2pNu4IODoPz9/n1xv9vOkForiPDdwXVagiI23&#10;jocG3rdPxR0oScgWJ8/UwIEENu3lRb09BBKV0ywNjCmFe63FjDSjlD4Q50nv44wpl3HQAc0OB9I3&#10;VXWrjedEnIq03oC27qjHjympx31un0wiTQLq4bS4shrAECZnMGVTvbD9QSnOhDInjzsyuiBXWQP0&#10;r4R18jfgnHvJr4nOknrFmJ5xzhraRtHWf3Kkpfz/yGo5S+H73hkquyhdjr3R8m2lj09svwAAAP//&#10;AwBQSwMEFAAGAAgAAAAhAFr0LFu/AAAAFQEAAAsAAABfcmVscy8ucmVsc2zPwWrDMAwG4Ptg72B0&#10;X5TuUMaI01uh19I+gLGVxCy2jGSy9e1nemrHjpL4P0nD4SetZiPRyNnCruvBUPYcYp4tXC/Htw8w&#10;Wl0ObuVMFm6kcBhfX4Yzra62kC6xqGlKVgtLreUTUf1CyWnHhXKbTCzJ1VbKjMX5LzcTvvf9HuXR&#10;gPHJNKdgQU5hB+ZyK23zHztFL6w81c5zQp6m6P9TMfB3PtPWFCczVQtB9N4U2rp2HOA44NMz4y8A&#10;AAD//wMAUEsDBBQABgAIAAAAIQBvxZBEwgAAANsAAAAPAAAAZHJzL2Rvd25yZXYueG1sRE9Na8JA&#10;EL0X/A/LCL3VjYVam7oJIhUEpdLYQ49DdkyC2dmwuybx37uFQm/zeJ+zykfTip6cbywrmM8SEMSl&#10;1Q1XCr5P26clCB+QNbaWScGNPOTZ5GGFqbYDf1FfhErEEPYpKqhD6FIpfVmTQT+zHXHkztYZDBG6&#10;SmqHQww3rXxOkoU02HBsqLGjTU3lpbgaBfbY3Nq1e/vsD/T6sz+GZBgXH0o9Tsf1O4hAY/gX/7l3&#10;Os5/gd9f4gEyuwMAAP//AwBQSwECLQAUAAYACAAAACEA2+H2y+4AAACFAQAAEwAAAAAAAAAAAAAA&#10;AAAAAAAAW0NvbnRlbnRfVHlwZXNdLnhtbFBLAQItABQABgAIAAAAIQBa9CxbvwAAABUBAAALAAAA&#10;AAAAAAAAAAAAAB8BAABfcmVscy8ucmVsc1BLAQItABQABgAIAAAAIQBvxZBEwgAAANsAAAAPAAAA&#10;AAAAAAAAAAAAAAcCAABkcnMvZG93bnJldi54bWxQSwUGAAAAAAMAAwC3AAAA9gIAAAAA&#10;" fillcolor="white [3201]" strokecolor="black [3200]" strokeweight="1pt">
                   <v:textbox>
                     <w:txbxContent>
                       <w:p>
@@ -1389,8 +950,8 @@
                     </w:txbxContent>
                   </v:textbox>
                 </v:rect>
-                <v:rect id="Rectangle 47" o:spid="_x0000_s1030" style="position:absolute;left:26289;top:77413;width:28448;height:8122;visibility:visible;mso-wrap-style:square;v-text-anchor:middle" o:gfxdata="UEsDBBQABgAIAAAAIQDb4fbL7gAAAIUBAAATAAAAW0NvbnRlbnRfVHlwZXNdLnhtbHyQz07DMAyH&#10;70i8Q+QralM4IITa7kDhCAiNB7ASt43WOlEcyvb2pNu4IODoPz9/n1xv9vOkForiPDdwXVagiI23&#10;jocG3rdPxR0oScgWJ8/UwIEENu3lRb09BBKV0ywNjCmFe63FjDSjlD4Q50nv44wpl3HQAc0OB9I3&#10;VXWrjedEnIq03oC27qjHjympx31un0wiTQLq4bS4shrAECZnMGVTvbD9QSnOhDInjzsyuiBXWQP0&#10;r4R18jfgnHvJr4nOknrFmJ5xzhraRtHWf3Kkpfz/yGo5S+H73hkquyhdjr3R8m2lj09svwAAAP//&#10;AwBQSwMEFAAGAAgAAAAhAFr0LFu/AAAAFQEAAAsAAABfcmVscy8ucmVsc2zPwWrDMAwG4Ptg72B0&#10;X5TuUMaI01uh19I+gLGVxCy2jGSy9e1nemrHjpL4P0nD4SetZiPRyNnCruvBUPYcYp4tXC/Htw8w&#10;Wl0ObuVMFm6kcBhfX4Yzra62kC6xqGlKVgtLreUTUf1CyWnHhXKbTCzJ1VbKjMX5LzcTvvf9HuXR&#10;gPHJNKdgQU5hB+ZyK23zHztFL6w81c5zQp6m6P9TMfB3PtPWFCczVQtB9N4U2rp2HOA44NMz4y8A&#10;AAD//wMAUEsDBBQABgAIAAAAIQAj0IlOwQAAANsAAAAPAAAAZHJzL2Rvd25yZXYueG1sRI9Bi8Iw&#10;FITvgv8hPMGbpoq1SzXKIgieFqzLnt82z6bYvJQmW+u/3wiCx2FmvmG2+8E2oqfO144VLOYJCOLS&#10;6ZorBd+X4+wDhA/IGhvHpOBBHva78WiLuXZ3PlNfhEpECPscFZgQ2lxKXxqy6OeuJY7e1XUWQ5Rd&#10;JXWH9wi3jVwmyVparDkuGGzpYKi8FX9Wwc+wDOgXOktvX5yaPn38ZsVBqelk+NyACDSEd/jVPmkF&#10;qwyeX+IPkLt/AAAA//8DAFBLAQItABQABgAIAAAAIQDb4fbL7gAAAIUBAAATAAAAAAAAAAAAAAAA&#10;AAAAAABbQ29udGVudF9UeXBlc10ueG1sUEsBAi0AFAAGAAgAAAAhAFr0LFu/AAAAFQEAAAsAAAAA&#10;AAAAAAAAAAAAHwEAAF9yZWxzLy5yZWxzUEsBAi0AFAAGAAgAAAAhACPQiU7BAAAA2wAAAA8AAAAA&#10;AAAAAAAAAAAABwIAAGRycy9kb3ducmV2LnhtbFBLBQYAAAAAAwADALcAAAD1AgAAAAA=&#10;" fillcolor="white [3201]" strokecolor="black [3200]" strokeweight="1pt">
-                  <v:stroke dashstyle="3 1"/>
+                <v:rect id="Rectangle 47" o:spid="_x0000_s1029" style="position:absolute;left:13776;top:69353;width:28448;height:8121;visibility:visible;mso-wrap-style:square;v-text-anchor:middle" o:gfxdata="UEsDBBQABgAIAAAAIQDb4fbL7gAAAIUBAAATAAAAW0NvbnRlbnRfVHlwZXNdLnhtbHyQz07DMAyH&#10;70i8Q+QralM4IITa7kDhCAiNB7ASt43WOlEcyvb2pNu4IODoPz9/n1xv9vOkForiPDdwXVagiI23&#10;jocG3rdPxR0oScgWJ8/UwIEENu3lRb09BBKV0ywNjCmFe63FjDSjlD4Q50nv44wpl3HQAc0OB9I3&#10;VXWrjedEnIq03oC27qjHjympx31un0wiTQLq4bS4shrAECZnMGVTvbD9QSnOhDInjzsyuiBXWQP0&#10;r4R18jfgnHvJr4nOknrFmJ5xzhraRtHWf3Kkpfz/yGo5S+H73hkquyhdjr3R8m2lj09svwAAAP//&#10;AwBQSwMEFAAGAAgAAAAhAFr0LFu/AAAAFQEAAAsAAABfcmVscy8ucmVsc2zPwWrDMAwG4Ptg72B0&#10;X5TuUMaI01uh19I+gLGVxCy2jGSy9e1nemrHjpL4P0nD4SetZiPRyNnCruvBUPYcYp4tXC/Htw8w&#10;Wl0ObuVMFm6kcBhfX4Yzra62kC6xqGlKVgtLreUTUf1CyWnHhXKbTCzJ1VbKjMX5LzcTvvf9HuXR&#10;gPHJNKdgQU5hB+ZyK23zHztFL6w81c5zQp6m6P9TMfB3PtPWFCczVQtB9N4U2rp2HOA44NMz4y8A&#10;AAD//wMAUEsDBBQABgAIAAAAIQAhKHt8xAAAANsAAAAPAAAAZHJzL2Rvd25yZXYueG1sRI/NasMw&#10;EITvgb6D2EJvsZwQkuJGCWlpaC89xGnxdbE2lom1Mpbqn7evAoUch5n5htnuR9uInjpfO1awSFIQ&#10;xKXTNVcKvs/H+TMIH5A1No5JwUQe9ruH2RYz7QY+UZ+HSkQI+wwVmBDaTEpfGrLoE9cSR+/iOosh&#10;yq6SusMhwm0jl2m6lhZrjgsGW3ozVF7zX6ugLIqfxqQf/TjZ2piv99PShlelnh7HwwuIQGO4h//b&#10;n1rBagO3L/EHyN0fAAAA//8DAFBLAQItABQABgAIAAAAIQDb4fbL7gAAAIUBAAATAAAAAAAAAAAA&#10;AAAAAAAAAABbQ29udGVudF9UeXBlc10ueG1sUEsBAi0AFAAGAAgAAAAhAFr0LFu/AAAAFQEAAAsA&#10;AAAAAAAAAAAAAAAAHwEAAF9yZWxzLy5yZWxzUEsBAi0AFAAGAAgAAAAhACEoe3zEAAAA2wAAAA8A&#10;AAAAAAAAAAAAAAAABwIAAGRycy9kb3ducmV2LnhtbFBLBQYAAAAAAwADALcAAAD4AgAAAAA=&#10;" fillcolor="white [3201]" strokecolor="black [3200]" strokeweight="2pt">
+                  <v:stroke dashstyle="dash"/>
                   <v:textbox>
                     <w:txbxContent>
                       <w:p>
@@ -1404,23 +965,23 @@
                     </w:txbxContent>
                   </v:textbox>
                 </v:rect>
-                <v:rect id="Rectangle 48" o:spid="_x0000_s1031" style="position:absolute;left:4594;top:73170;width:12170;height:8122;visibility:visible;mso-wrap-style:square;v-text-anchor:middle" o:gfxdata="UEsDBBQABgAIAAAAIQDb4fbL7gAAAIUBAAATAAAAW0NvbnRlbnRfVHlwZXNdLnhtbHyQz07DMAyH&#10;70i8Q+QralM4IITa7kDhCAiNB7ASt43WOlEcyvb2pNu4IODoPz9/n1xv9vOkForiPDdwXVagiI23&#10;jocG3rdPxR0oScgWJ8/UwIEENu3lRb09BBKV0ywNjCmFe63FjDSjlD4Q50nv44wpl3HQAc0OB9I3&#10;VXWrjedEnIq03oC27qjHjympx31un0wiTQLq4bS4shrAECZnMGVTvbD9QSnOhDInjzsyuiBXWQP0&#10;r4R18jfgnHvJr4nOknrFmJ5xzhraRtHWf3Kkpfz/yGo5S+H73hkquyhdjr3R8m2lj09svwAAAP//&#10;AwBQSwMEFAAGAAgAAAAhAFr0LFu/AAAAFQEAAAsAAABfcmVscy8ucmVsc2zPwWrDMAwG4Ptg72B0&#10;X5TuUMaI01uh19I+gLGVxCy2jGSy9e1nemrHjpL4P0nD4SetZiPRyNnCruvBUPYcYp4tXC/Htw8w&#10;Wl0ObuVMFm6kcBhfX4Yzra62kC6xqGlKVgtLreUTUf1CyWnHhXKbTCzJ1VbKjMX5LzcTvvf9HuXR&#10;gPHJNKdgQU5hB+ZyK23zHztFL6w81c5zQp6m6P9TMfB3PtPWFCczVQtB9N4U2rp2HOA44NMz4y8A&#10;AAD//wMAUEsDBBQABgAIAAAAIQCSdxDHwAAAANsAAAAPAAAAZHJzL2Rvd25yZXYueG1sRE/LisIw&#10;FN0L/kO4A+40HREf1SgiDgyMKD4WLi/NnbZMc1OSTFv/3iwEl4fzXm06U4mGnC8tK/gcJSCIM6tL&#10;zhXcrl/DOQgfkDVWlknBgzxs1v3eClNtWz5Tcwm5iCHsU1RQhFCnUvqsIIN+ZGviyP1aZzBE6HKp&#10;HbYx3FRynCRTabDk2FBgTbuCsr/Lv1FgT+Wj2rrFsTnQ7P5zCknbTfdKDT667RJEoC68xS/3t1Yw&#10;iWPjl/gD5PoJAAD//wMAUEsBAi0AFAAGAAgAAAAhANvh9svuAAAAhQEAABMAAAAAAAAAAAAAAAAA&#10;AAAAAFtDb250ZW50X1R5cGVzXS54bWxQSwECLQAUAAYACAAAACEAWvQsW78AAAAVAQAACwAAAAAA&#10;AAAAAAAAAAAfAQAAX3JlbHMvLnJlbHNQSwECLQAUAAYACAAAACEAkncQx8AAAADbAAAADwAAAAAA&#10;AAAAAAAAAAAHAgAAZHJzL2Rvd25yZXYueG1sUEsFBgAAAAADAAMAtwAAAPQCAAAAAA==&#10;" fillcolor="white [3201]" strokecolor="black [3200]" strokeweight="1pt">
+                <v:rect id="Rectangle 49" o:spid="_x0000_s1030" style="position:absolute;left:25272;top:45576;width:14690;height:10699;visibility:visible;mso-wrap-style:square;v-text-anchor:middle" o:gfxdata="UEsDBBQABgAIAAAAIQDb4fbL7gAAAIUBAAATAAAAW0NvbnRlbnRfVHlwZXNdLnhtbHyQz07DMAyH&#10;70i8Q+QralM4IITa7kDhCAiNB7ASt43WOlEcyvb2pNu4IODoPz9/n1xv9vOkForiPDdwXVagiI23&#10;jocG3rdPxR0oScgWJ8/UwIEENu3lRb09BBKV0ywNjCmFe63FjDSjlD4Q50nv44wpl3HQAc0OB9I3&#10;VXWrjedEnIq03oC27qjHjympx31un0wiTQLq4bS4shrAECZnMGVTvbD9QSnOhDInjzsyuiBXWQP0&#10;r4R18jfgnHvJr4nOknrFmJ5xzhraRtHWf3Kkpfz/yGo5S+H73hkquyhdjr3R8m2lj09svwAAAP//&#10;AwBQSwMEFAAGAAgAAAAhAFr0LFu/AAAAFQEAAAsAAABfcmVscy8ucmVsc2zPwWrDMAwG4Ptg72B0&#10;X5TuUMaI01uh19I+gLGVxCy2jGSy9e1nemrHjpL4P0nD4SetZiPRyNnCruvBUPYcYp4tXC/Htw8w&#10;Wl0ObuVMFm6kcBhfX4Yzra62kC6xqGlKVgtLreUTUf1CyWnHhXKbTCzJ1VbKjMX5LzcTvvf9HuXR&#10;gPHJNKdgQU5hB+ZyK23zHztFL6w81c5zQp6m6P9TMfB3PtPWFCczVQtB9N4U2rp2HOA44NMz4y8A&#10;AAD//wMAUEsDBBQABgAIAAAAIQD9O7VcxAAAANsAAAAPAAAAZHJzL2Rvd25yZXYueG1sRI9Ba8JA&#10;FITvQv/D8gredNMiWmM2IqUFQVGa9uDxkX1NQrNvw+42if/eLRQ8DjPzDZNtR9OKnpxvLCt4micg&#10;iEurG64UfH2+z15A+ICssbVMCq7kYZs/TDJMtR34g/oiVCJC2KeooA6hS6X0ZU0G/dx2xNH7ts5g&#10;iNJVUjscIty08jlJltJgw3Ghxo5eayp/il+jwJ6ba7tz61N/pNXlcA7JMC7flJo+jrsNiEBjuIf/&#10;23utYLGGvy/xB8j8BgAA//8DAFBLAQItABQABgAIAAAAIQDb4fbL7gAAAIUBAAATAAAAAAAAAAAA&#10;AAAAAAAAAABbQ29udGVudF9UeXBlc10ueG1sUEsBAi0AFAAGAAgAAAAhAFr0LFu/AAAAFQEAAAsA&#10;AAAAAAAAAAAAAAAAHwEAAF9yZWxzLy5yZWxzUEsBAi0AFAAGAAgAAAAhAP07tVzEAAAA2wAAAA8A&#10;AAAAAAAAAAAAAAAABwIAAGRycy9kb3ducmV2LnhtbFBLBQYAAAAAAwADALcAAAD4AgAAAAA=&#10;" fillcolor="white [3201]" strokecolor="black [3200]" strokeweight="1pt">
                   <v:textbox>
                     <w:txbxContent>
                       <w:p>
                         <w:pPr>
                           <w:jc w:val="center"/>
+                          <w:rPr>
+                            <w:b/>
+                          </w:rPr>
                         </w:pPr>
                         <w:r>
-                          <w:t>Video Component (called by Fixasr)</w:t>
+                          <w:rPr>
+                            <w:b/>
+                          </w:rPr>
+                          <w:t>Small Cards</w:t>
                         </w:r>
                       </w:p>
-                    </w:txbxContent>
-                  </v:textbox>
-                </v:rect>
-                <v:rect id="Rectangle 49" o:spid="_x0000_s1032" style="position:absolute;left:27454;top:52279;width:21822;height:8122;visibility:visible;mso-wrap-style:square;v-text-anchor:middle" o:gfxdata="UEsDBBQABgAIAAAAIQDb4fbL7gAAAIUBAAATAAAAW0NvbnRlbnRfVHlwZXNdLnhtbHyQz07DMAyH&#10;70i8Q+QralM4IITa7kDhCAiNB7ASt43WOlEcyvb2pNu4IODoPz9/n1xv9vOkForiPDdwXVagiI23&#10;jocG3rdPxR0oScgWJ8/UwIEENu3lRb09BBKV0ywNjCmFe63FjDSjlD4Q50nv44wpl3HQAc0OB9I3&#10;VXWrjedEnIq03oC27qjHjympx31un0wiTQLq4bS4shrAECZnMGVTvbD9QSnOhDInjzsyuiBXWQP0&#10;r4R18jfgnHvJr4nOknrFmJ5xzhraRtHWf3Kkpfz/yGo5S+H73hkquyhdjr3R8m2lj09svwAAAP//&#10;AwBQSwMEFAAGAAgAAAAhAFr0LFu/AAAAFQEAAAsAAABfcmVscy8ucmVsc2zPwWrDMAwG4Ptg72B0&#10;X5TuUMaI01uh19I+gLGVxCy2jGSy9e1nemrHjpL4P0nD4SetZiPRyNnCruvBUPYcYp4tXC/Htw8w&#10;Wl0ObuVMFm6kcBhfX4Yzra62kC6xqGlKVgtLreUTUf1CyWnHhXKbTCzJ1VbKjMX5LzcTvvf9HuXR&#10;gPHJNKdgQU5hB+ZyK23zHztFL6w81c5zQp6m6P9TMfB3PtPWFCczVQtB9N4U2rp2HOA44NMz4y8A&#10;AAD//wMAUEsDBBQABgAIAAAAIQD9O7VcxAAAANsAAAAPAAAAZHJzL2Rvd25yZXYueG1sRI9Ba8JA&#10;FITvQv/D8gredNMiWmM2IqUFQVGa9uDxkX1NQrNvw+42if/eLRQ8DjPzDZNtR9OKnpxvLCt4micg&#10;iEurG64UfH2+z15A+ICssbVMCq7kYZs/TDJMtR34g/oiVCJC2KeooA6hS6X0ZU0G/dx2xNH7ts5g&#10;iNJVUjscIty08jlJltJgw3Ghxo5eayp/il+jwJ6ba7tz61N/pNXlcA7JMC7flJo+jrsNiEBjuIf/&#10;23utYLGGvy/xB8j8BgAA//8DAFBLAQItABQABgAIAAAAIQDb4fbL7gAAAIUBAAATAAAAAAAAAAAA&#10;AAAAAAAAAABbQ29udGVudF9UeXBlc10ueG1sUEsBAi0AFAAGAAgAAAAhAFr0LFu/AAAAFQEAAAsA&#10;AAAAAAAAAAAAAAAAHwEAAF9yZWxzLy5yZWxzUEsBAi0AFAAGAAgAAAAhAP07tVzEAAAA2wAAAA8A&#10;AAAAAAAAAAAAAAAABwIAAGRycy9kb3ducmV2LnhtbFBLBQYAAAAAAwADALcAAAD4AgAAAAA=&#10;" fillcolor="white [3201]" strokecolor="black [3200]" strokeweight="1pt">
-                  <v:textbox>
-                    <w:txbxContent>
                       <w:p>
                         <w:pPr>
                           <w:jc w:val="center"/>
@@ -1430,19 +991,28 @@
                         </w:r>
                         <w:r>
                           <w:br/>
-                          <w:t>Components</w:t>
-                        </w:r>
-                        <w:r>
-                          <w:br/>
-                          <w:t xml:space="preserve"> (in small cards)</w:t>
                         </w:r>
                       </w:p>
                     </w:txbxContent>
                   </v:textbox>
                 </v:rect>
-                <v:rect id="Rectangle 50" o:spid="_x0000_s1033" style="position:absolute;left:1841;top:52189;width:24321;height:10612;visibility:visible;mso-wrap-style:square;v-text-anchor:middle" o:gfxdata="UEsDBBQABgAIAAAAIQDb4fbL7gAAAIUBAAATAAAAW0NvbnRlbnRfVHlwZXNdLnhtbHyQz07DMAyH&#10;70i8Q+QralM4IITa7kDhCAiNB7ASt43WOlEcyvb2pNu4IODoPz9/n1xv9vOkForiPDdwXVagiI23&#10;jocG3rdPxR0oScgWJ8/UwIEENu3lRb09BBKV0ywNjCmFe63FjDSjlD4Q50nv44wpl3HQAc0OB9I3&#10;VXWrjedEnIq03oC27qjHjympx31un0wiTQLq4bS4shrAECZnMGVTvbD9QSnOhDInjzsyuiBXWQP0&#10;r4R18jfgnHvJr4nOknrFmJ5xzhraRtHWf3Kkpfz/yGo5S+H73hkquyhdjr3R8m2lj09svwAAAP//&#10;AwBQSwMEFAAGAAgAAAAhAFr0LFu/AAAAFQEAAAsAAABfcmVscy8ucmVsc2zPwWrDMAwG4Ptg72B0&#10;X5TuUMaI01uh19I+gLGVxCy2jGSy9e1nemrHjpL4P0nD4SetZiPRyNnCruvBUPYcYp4tXC/Htw8w&#10;Wl0ObuVMFm6kcBhfX4Yzra62kC6xqGlKVgtLreUTUf1CyWnHhXKbTCzJ1VbKjMX5LzcTvvf9HuXR&#10;gPHJNKdgQU5hB+ZyK23zHztFL6w81c5zQp6m6P9TMfB3PtPWFCczVQtB9N4U2rp2HOA44NMz4y8A&#10;AAD//wMAUEsDBBQABgAIAAAAIQDp2IocwAAAANsAAAAPAAAAZHJzL2Rvd25yZXYueG1sRE/LisIw&#10;FN0L/kO4A+40HcFXNYqIAwMjio+Fy0tzpy3T3JQk09a/NwvB5eG8V5vOVKIh50vLCj5HCQjizOqS&#10;cwW369dwDsIHZI2VZVLwIA+bdb+3wlTbls/UXEIuYgj7FBUUIdSplD4ryKAf2Zo4cr/WGQwRulxq&#10;h20MN5UcJ8lUGiw5NhRY066g7O/ybxTYU/motm5xbA40u/+cQtJ2071Sg49uuwQRqAtv8cv9rRVM&#10;4vr4Jf4AuX4CAAD//wMAUEsBAi0AFAAGAAgAAAAhANvh9svuAAAAhQEAABMAAAAAAAAAAAAAAAAA&#10;AAAAAFtDb250ZW50X1R5cGVzXS54bWxQSwECLQAUAAYACAAAACEAWvQsW78AAAAVAQAACwAAAAAA&#10;AAAAAAAAAAAfAQAAX3JlbHMvLnJlbHNQSwECLQAUAAYACAAAACEA6diKHMAAAADbAAAADwAAAAAA&#10;AAAAAAAAAAAHAgAAZHJzL2Rvd25yZXYueG1sUEsFBgAAAAADAAMAtwAAAPQCAAAAAA==&#10;" fillcolor="white [3201]" strokecolor="black [3200]" strokeweight="1pt">
+                <v:rect id="Rectangle 50" o:spid="_x0000_s1031" style="position:absolute;left:651;top:46189;width:21926;height:10612;visibility:visible;mso-wrap-style:square;v-text-anchor:middle" o:gfxdata="UEsDBBQABgAIAAAAIQDb4fbL7gAAAIUBAAATAAAAW0NvbnRlbnRfVHlwZXNdLnhtbHyQz07DMAyH&#10;70i8Q+QralM4IITa7kDhCAiNB7ASt43WOlEcyvb2pNu4IODoPz9/n1xv9vOkForiPDdwXVagiI23&#10;jocG3rdPxR0oScgWJ8/UwIEENu3lRb09BBKV0ywNjCmFe63FjDSjlD4Q50nv44wpl3HQAc0OB9I3&#10;VXWrjedEnIq03oC27qjHjympx31un0wiTQLq4bS4shrAECZnMGVTvbD9QSnOhDInjzsyuiBXWQP0&#10;r4R18jfgnHvJr4nOknrFmJ5xzhraRtHWf3Kkpfz/yGo5S+H73hkquyhdjr3R8m2lj09svwAAAP//&#10;AwBQSwMEFAAGAAgAAAAhAFr0LFu/AAAAFQEAAAsAAABfcmVscy8ucmVsc2zPwWrDMAwG4Ptg72B0&#10;X5TuUMaI01uh19I+gLGVxCy2jGSy9e1nemrHjpL4P0nD4SetZiPRyNnCruvBUPYcYp4tXC/Htw8w&#10;Wl0ObuVMFm6kcBhfX4Yzra62kC6xqGlKVgtLreUTUf1CyWnHhXKbTCzJ1VbKjMX5LzcTvvf9HuXR&#10;gPHJNKdgQU5hB+ZyK23zHztFL6w81c5zQp6m6P9TMfB3PtPWFCczVQtB9N4U2rp2HOA44NMz4y8A&#10;AAD//wMAUEsDBBQABgAIAAAAIQDp2IocwAAAANsAAAAPAAAAZHJzL2Rvd25yZXYueG1sRE/LisIw&#10;FN0L/kO4A+40HcFXNYqIAwMjio+Fy0tzpy3T3JQk09a/NwvB5eG8V5vOVKIh50vLCj5HCQjizOqS&#10;cwW369dwDsIHZI2VZVLwIA+bdb+3wlTbls/UXEIuYgj7FBUUIdSplD4ryKAf2Zo4cr/WGQwRulxq&#10;h20MN5UcJ8lUGiw5NhRY066g7O/ybxTYU/motm5xbA40u/+cQtJ2071Sg49uuwQRqAtv8cv9rRVM&#10;4vr4Jf4AuX4CAAD//wMAUEsBAi0AFAAGAAgAAAAhANvh9svuAAAAhQEAABMAAAAAAAAAAAAAAAAA&#10;AAAAAFtDb250ZW50X1R5cGVzXS54bWxQSwECLQAUAAYACAAAACEAWvQsW78AAAAVAQAACwAAAAAA&#10;AAAAAAAAAAAfAQAAX3JlbHMvLnJlbHNQSwECLQAUAAYACAAAACEA6diKHMAAAADbAAAADwAAAAAA&#10;AAAAAAAAAAAHAgAAZHJzL2Rvd25yZXYueG1sUEsFBgAAAAADAAMAtwAAAPQCAAAAAA==&#10;" fillcolor="white [3201]" strokecolor="black [3200]" strokeweight="1pt">
                   <v:textbox>
                     <w:txbxContent>
+                      <w:p>
+                        <w:pPr>
+                          <w:jc w:val="center"/>
+                          <w:rPr>
+                            <w:b/>
+                          </w:rPr>
+                        </w:pPr>
+                        <w:r>
+                          <w:rPr>
+                            <w:b/>
+                          </w:rPr>
+                          <w:t>Large Cards</w:t>
+                        </w:r>
+                      </w:p>
                       <w:p>
                         <w:pPr>
                           <w:jc w:val="center"/>
@@ -1452,15 +1022,10 @@
                         </w:r>
                         <w:r>
                           <w:br/>
-                          <w:t>VirtualMeeting, Alerts, Chat</w:t>
+                          <w:t>VirtualM</w:t>
                         </w:r>
                         <w:r>
-                          <w:br/>
-                          <w:t>Components</w:t>
-                        </w:r>
-                        <w:r>
-                          <w:br/>
-                          <w:t xml:space="preserve"> (in large cards)</w:t>
+                          <w:t>eeting, Alerts, Chat</w:t>
                         </w:r>
                       </w:p>
                       <w:p>
@@ -1471,7 +1036,7 @@
                     </w:txbxContent>
                   </v:textbox>
                 </v:rect>
-                <v:rect id="Rectangle 51" o:spid="_x0000_s1034" style="position:absolute;left:23072;top:24723;width:10859;height:8122;visibility:visible;mso-wrap-style:square;v-text-anchor:middle" o:gfxdata="UEsDBBQABgAIAAAAIQDb4fbL7gAAAIUBAAATAAAAW0NvbnRlbnRfVHlwZXNdLnhtbHyQz07DMAyH&#10;70i8Q+QralM4IITa7kDhCAiNB7ASt43WOlEcyvb2pNu4IODoPz9/n1xv9vOkForiPDdwXVagiI23&#10;jocG3rdPxR0oScgWJ8/UwIEENu3lRb09BBKV0ywNjCmFe63FjDSjlD4Q50nv44wpl3HQAc0OB9I3&#10;VXWrjedEnIq03oC27qjHjympx31un0wiTQLq4bS4shrAECZnMGVTvbD9QSnOhDInjzsyuiBXWQP0&#10;r4R18jfgnHvJr4nOknrFmJ5xzhraRtHWf3Kkpfz/yGo5S+H73hkquyhdjr3R8m2lj09svwAAAP//&#10;AwBQSwMEFAAGAAgAAAAhAFr0LFu/AAAAFQEAAAsAAABfcmVscy8ucmVsc2zPwWrDMAwG4Ptg72B0&#10;X5TuUMaI01uh19I+gLGVxCy2jGSy9e1nemrHjpL4P0nD4SetZiPRyNnCruvBUPYcYp4tXC/Htw8w&#10;Wl0ObuVMFm6kcBhfX4Yzra62kC6xqGlKVgtLreUTUf1CyWnHhXKbTCzJ1VbKjMX5LzcTvvf9HuXR&#10;gPHJNKdgQU5hB+ZyK23zHztFL6w81c5zQp6m6P9TMfB3PtPWFCczVQtB9N4U2rp2HOA44NMz4y8A&#10;AAD//wMAUEsDBBQABgAIAAAAIQCGlC+HxAAAANsAAAAPAAAAZHJzL2Rvd25yZXYueG1sRI9Ba8JA&#10;FITvhf6H5RW81Y2CtkZXkWJBUCqNHjw+ss8kNPs27G6T+O9dQfA4zMw3zGLVm1q05HxlWcFomIAg&#10;zq2uuFBwOn6/f4LwAVljbZkUXMnDavn6ssBU245/qc1CISKEfYoKyhCaVEqfl2TQD21DHL2LdQZD&#10;lK6Q2mEX4aaW4ySZSoMVx4USG/oqKf/L/o0Ce6iu9drNfto9fZx3h5B0/XSj1OCtX89BBOrDM/xo&#10;b7WCyQjuX+IPkMsbAAAA//8DAFBLAQItABQABgAIAAAAIQDb4fbL7gAAAIUBAAATAAAAAAAAAAAA&#10;AAAAAAAAAABbQ29udGVudF9UeXBlc10ueG1sUEsBAi0AFAAGAAgAAAAhAFr0LFu/AAAAFQEAAAsA&#10;AAAAAAAAAAAAAAAAHwEAAF9yZWxzLy5yZWxzUEsBAi0AFAAGAAgAAAAhAIaUL4fEAAAA2wAAAA8A&#10;AAAAAAAAAAAAAAAABwIAAGRycy9kb3ducmV2LnhtbFBLBQYAAAAAAwADALcAAAD4AgAAAAA=&#10;" fillcolor="white [3201]" strokecolor="black [3200]" strokeweight="1pt">
+                <v:rect id="Rectangle 51" o:spid="_x0000_s1032" style="position:absolute;left:26077;top:26498;width:10859;height:8121;visibility:visible;mso-wrap-style:square;v-text-anchor:middle" o:gfxdata="UEsDBBQABgAIAAAAIQDb4fbL7gAAAIUBAAATAAAAW0NvbnRlbnRfVHlwZXNdLnhtbHyQz07DMAyH&#10;70i8Q+QralM4IITa7kDhCAiNB7ASt43WOlEcyvb2pNu4IODoPz9/n1xv9vOkForiPDdwXVagiI23&#10;jocG3rdPxR0oScgWJ8/UwIEENu3lRb09BBKV0ywNjCmFe63FjDSjlD4Q50nv44wpl3HQAc0OB9I3&#10;VXWrjedEnIq03oC27qjHjympx31un0wiTQLq4bS4shrAECZnMGVTvbD9QSnOhDInjzsyuiBXWQP0&#10;r4R18jfgnHvJr4nOknrFmJ5xzhraRtHWf3Kkpfz/yGo5S+H73hkquyhdjr3R8m2lj09svwAAAP//&#10;AwBQSwMEFAAGAAgAAAAhAFr0LFu/AAAAFQEAAAsAAABfcmVscy8ucmVsc2zPwWrDMAwG4Ptg72B0&#10;X5TuUMaI01uh19I+gLGVxCy2jGSy9e1nemrHjpL4P0nD4SetZiPRyNnCruvBUPYcYp4tXC/Htw8w&#10;Wl0ObuVMFm6kcBhfX4Yzra62kC6xqGlKVgtLreUTUf1CyWnHhXKbTCzJ1VbKjMX5LzcTvvf9HuXR&#10;gPHJNKdgQU5hB+ZyK23zHztFL6w81c5zQp6m6P9TMfB3PtPWFCczVQtB9N4U2rp2HOA44NMz4y8A&#10;AAD//wMAUEsDBBQABgAIAAAAIQCGlC+HxAAAANsAAAAPAAAAZHJzL2Rvd25yZXYueG1sRI9Ba8JA&#10;FITvhf6H5RW81Y2CtkZXkWJBUCqNHjw+ss8kNPs27G6T+O9dQfA4zMw3zGLVm1q05HxlWcFomIAg&#10;zq2uuFBwOn6/f4LwAVljbZkUXMnDavn6ssBU245/qc1CISKEfYoKyhCaVEqfl2TQD21DHL2LdQZD&#10;lK6Q2mEX4aaW4ySZSoMVx4USG/oqKf/L/o0Ce6iu9drNfto9fZx3h5B0/XSj1OCtX89BBOrDM/xo&#10;b7WCyQjuX+IPkMsbAAAA//8DAFBLAQItABQABgAIAAAAIQDb4fbL7gAAAIUBAAATAAAAAAAAAAAA&#10;AAAAAAAAAABbQ29udGVudF9UeXBlc10ueG1sUEsBAi0AFAAGAAgAAAAhAFr0LFu/AAAAFQEAAAsA&#10;AAAAAAAAAAAAAAAAHwEAAF9yZWxzLy5yZWxzUEsBAi0AFAAGAAgAAAAhAIaUL4fEAAAA2wAAAA8A&#10;AAAAAAAAAAAAAAAABwIAAGRycy9kb3ducmV2LnhtbFBLBQYAAAAAAwADALcAAAD4AgAAAAA=&#10;" fillcolor="white [3201]" strokecolor="black [3200]" strokeweight="1pt">
                   <v:textbox>
                     <w:txbxContent>
                       <w:p>
@@ -1479,13 +1044,13 @@
                           <w:jc w:val="center"/>
                         </w:pPr>
                         <w:r>
-                          <w:t>Dashboard Component</w:t>
+                          <w:t>Dashboard</w:t>
                         </w:r>
                       </w:p>
                     </w:txbxContent>
                   </v:textbox>
                 </v:rect>
-                <v:rect id="Rectangle 52" o:spid="_x0000_s1035" style="position:absolute;left:36407;top:24723;width:10859;height:8122;visibility:visible;mso-wrap-style:square;v-text-anchor:middle" o:gfxdata="UEsDBBQABgAIAAAAIQDb4fbL7gAAAIUBAAATAAAAW0NvbnRlbnRfVHlwZXNdLnhtbHyQz07DMAyH&#10;70i8Q+QralM4IITa7kDhCAiNB7ASt43WOlEcyvb2pNu4IODoPz9/n1xv9vOkForiPDdwXVagiI23&#10;jocG3rdPxR0oScgWJ8/UwIEENu3lRb09BBKV0ywNjCmFe63FjDSjlD4Q50nv44wpl3HQAc0OB9I3&#10;VXWrjedEnIq03oC27qjHjympx31un0wiTQLq4bS4shrAECZnMGVTvbD9QSnOhDInjzsyuiBXWQP0&#10;r4R18jfgnHvJr4nOknrFmJ5xzhraRtHWf3Kkpfz/yGo5S+H73hkquyhdjr3R8m2lj09svwAAAP//&#10;AwBQSwMEFAAGAAgAAAAhAFr0LFu/AAAAFQEAAAsAAABfcmVscy8ucmVsc2zPwWrDMAwG4Ptg72B0&#10;X5TuUMaI01uh19I+gLGVxCy2jGSy9e1nemrHjpL4P0nD4SetZiPRyNnCruvBUPYcYp4tXC/Htw8w&#10;Wl0ObuVMFm6kcBhfX4Yzra62kC6xqGlKVgtLreUTUf1CyWnHhXKbTCzJ1VbKjMX5LzcTvvf9HuXR&#10;gPHJNKdgQU5hB+ZyK23zHztFL6w81c5zQp6m6P9TMfB3PtPWFCczVQtB9N4U2rp2HOA44NMz4y8A&#10;AAD//wMAUEsDBBQABgAIAAAAIQB2RrHwxAAAANsAAAAPAAAAZHJzL2Rvd25yZXYueG1sRI9Pa8JA&#10;FMTvhX6H5RV6q5sKtRrdBBEFwVLxz8HjI/tMQrNvw+6axG/fLRQ8DjPzG2aRD6YRHTlfW1bwPkpA&#10;EBdW11wqOJ82b1MQPiBrbCyTgjt5yLPnpwWm2vZ8oO4YShEh7FNUUIXQplL6oiKDfmRb4uhdrTMY&#10;onSl1A77CDeNHCfJRBqsOS5U2NKqouLneDMK7L6+N0s3++6+6POy24ekHyZrpV5fhuUcRKAhPML/&#10;7a1W8DGGvy/xB8jsFwAA//8DAFBLAQItABQABgAIAAAAIQDb4fbL7gAAAIUBAAATAAAAAAAAAAAA&#10;AAAAAAAAAABbQ29udGVudF9UeXBlc10ueG1sUEsBAi0AFAAGAAgAAAAhAFr0LFu/AAAAFQEAAAsA&#10;AAAAAAAAAAAAAAAAHwEAAF9yZWxzLy5yZWxzUEsBAi0AFAAGAAgAAAAhAHZGsfDEAAAA2wAAAA8A&#10;AAAAAAAAAAAAAAAABwIAAGRycy9kb3ducmV2LnhtbFBLBQYAAAAAAwADALcAAAD4AgAAAAA=&#10;" fillcolor="white [3201]" strokecolor="black [3200]" strokeweight="1pt">
+                <v:rect id="Rectangle 53" o:spid="_x0000_s1033" style="position:absolute;left:46135;top:26405;width:12187;height:8122;visibility:visible;mso-wrap-style:square;v-text-anchor:middle" o:gfxdata="UEsDBBQABgAIAAAAIQDb4fbL7gAAAIUBAAATAAAAW0NvbnRlbnRfVHlwZXNdLnhtbHyQz07DMAyH&#10;70i8Q+QralM4IITa7kDhCAiNB7ASt43WOlEcyvb2pNu4IODoPz9/n1xv9vOkForiPDdwXVagiI23&#10;jocG3rdPxR0oScgWJ8/UwIEENu3lRb09BBKV0ywNjCmFe63FjDSjlD4Q50nv44wpl3HQAc0OB9I3&#10;VXWrjedEnIq03oC27qjHjympx31un0wiTQLq4bS4shrAECZnMGVTvbD9QSnOhDInjzsyuiBXWQP0&#10;r4R18jfgnHvJr4nOknrFmJ5xzhraRtHWf3Kkpfz/yGo5S+H73hkquyhdjr3R8m2lj09svwAAAP//&#10;AwBQSwMEFAAGAAgAAAAhAFr0LFu/AAAAFQEAAAsAAABfcmVscy8ucmVsc2zPwWrDMAwG4Ptg72B0&#10;X5TuUMaI01uh19I+gLGVxCy2jGSy9e1nemrHjpL4P0nD4SetZiPRyNnCruvBUPYcYp4tXC/Htw8w&#10;Wl0ObuVMFm6kcBhfX4Yzra62kC6xqGlKVgtLreUTUf1CyWnHhXKbTCzJ1VbKjMX5LzcTvvf9HuXR&#10;gPHJNKdgQU5hB+ZyK23zHztFL6w81c5zQp6m6P9TMfB3PtPWFCczVQtB9N4U2rp2HOA44NMz4y8A&#10;AAD//wMAUEsDBBQABgAIAAAAIQAZChRrxAAAANsAAAAPAAAAZHJzL2Rvd25yZXYueG1sRI9Ba8JA&#10;FITvgv9heUJvutFSrdFVpLRQUBStB4+P7GsSmn0bdrdJ/PeuIHgcZuYbZrnuTCUacr60rGA8SkAQ&#10;Z1aXnCs4/3wN30H4gKyxskwKruRhver3lphq2/KRmlPIRYSwT1FBEUKdSumzggz6ka2Jo/drncEQ&#10;pculdthGuKnkJEmm0mDJcaHAmj4Kyv5O/0aBPZTXauPm+2ZHs8v2EJK2m34q9TLoNgsQgbrwDD/a&#10;31rB2yvcv8QfIFc3AAAA//8DAFBLAQItABQABgAIAAAAIQDb4fbL7gAAAIUBAAATAAAAAAAAAAAA&#10;AAAAAAAAAABbQ29udGVudF9UeXBlc10ueG1sUEsBAi0AFAAGAAgAAAAhAFr0LFu/AAAAFQEAAAsA&#10;AAAAAAAAAAAAAAAAHwEAAF9yZWxzLy5yZWxzUEsBAi0AFAAGAAgAAAAhABkKFGvEAAAA2wAAAA8A&#10;AAAAAAAAAAAAAAAABwIAAGRycy9kb3ducmV2LnhtbFBLBQYAAAAAAwADALcAAAD4AgAAAAA=&#10;" fillcolor="white [3201]" strokecolor="black [3200]" strokeweight="1pt">
                   <v:textbox>
                     <w:txbxContent>
                       <w:p>
@@ -1493,13 +1058,13 @@
                           <w:jc w:val="center"/>
                         </w:pPr>
                         <w:r>
-                          <w:t>About Component</w:t>
+                          <w:t>Documentation</w:t>
                         </w:r>
                       </w:p>
                     </w:txbxContent>
                   </v:textbox>
                 </v:rect>
-                <v:rect id="Rectangle 53" o:spid="_x0000_s1036" style="position:absolute;left:49742;top:24469;width:10859;height:8122;visibility:visible;mso-wrap-style:square;v-text-anchor:middle" o:gfxdata="UEsDBBQABgAIAAAAIQDb4fbL7gAAAIUBAAATAAAAW0NvbnRlbnRfVHlwZXNdLnhtbHyQz07DMAyH&#10;70i8Q+QralM4IITa7kDhCAiNB7ASt43WOlEcyvb2pNu4IODoPz9/n1xv9vOkForiPDdwXVagiI23&#10;jocG3rdPxR0oScgWJ8/UwIEENu3lRb09BBKV0ywNjCmFe63FjDSjlD4Q50nv44wpl3HQAc0OB9I3&#10;VXWrjedEnIq03oC27qjHjympx31un0wiTQLq4bS4shrAECZnMGVTvbD9QSnOhDInjzsyuiBXWQP0&#10;r4R18jfgnHvJr4nOknrFmJ5xzhraRtHWf3Kkpfz/yGo5S+H73hkquyhdjr3R8m2lj09svwAAAP//&#10;AwBQSwMEFAAGAAgAAAAhAFr0LFu/AAAAFQEAAAsAAABfcmVscy8ucmVsc2zPwWrDMAwG4Ptg72B0&#10;X5TuUMaI01uh19I+gLGVxCy2jGSy9e1nemrHjpL4P0nD4SetZiPRyNnCruvBUPYcYp4tXC/Htw8w&#10;Wl0ObuVMFm6kcBhfX4Yzra62kC6xqGlKVgtLreUTUf1CyWnHhXKbTCzJ1VbKjMX5LzcTvvf9HuXR&#10;gPHJNKdgQU5hB+ZyK23zHztFL6w81c5zQp6m6P9TMfB3PtPWFCczVQtB9N4U2rp2HOA44NMz4y8A&#10;AAD//wMAUEsDBBQABgAIAAAAIQAZChRrxAAAANsAAAAPAAAAZHJzL2Rvd25yZXYueG1sRI9Ba8JA&#10;FITvgv9heUJvutFSrdFVpLRQUBStB4+P7GsSmn0bdrdJ/PeuIHgcZuYbZrnuTCUacr60rGA8SkAQ&#10;Z1aXnCs4/3wN30H4gKyxskwKruRhver3lphq2/KRmlPIRYSwT1FBEUKdSumzggz6ka2Jo/drncEQ&#10;pculdthGuKnkJEmm0mDJcaHAmj4Kyv5O/0aBPZTXauPm+2ZHs8v2EJK2m34q9TLoNgsQgbrwDD/a&#10;31rB2yvcv8QfIFc3AAAA//8DAFBLAQItABQABgAIAAAAIQDb4fbL7gAAAIUBAAATAAAAAAAAAAAA&#10;AAAAAAAAAABbQ29udGVudF9UeXBlc10ueG1sUEsBAi0AFAAGAAgAAAAhAFr0LFu/AAAAFQEAAAsA&#10;AAAAAAAAAAAAAAAAHwEAAF9yZWxzLy5yZWxzUEsBAi0AFAAGAAgAAAAhABkKFGvEAAAA2wAAAA8A&#10;AAAAAAAAAAAAAAAABwIAAGRycy9kb3ducmV2LnhtbFBLBQYAAAAAAwADALcAAAD4AgAAAAA=&#10;" fillcolor="white [3201]" strokecolor="black [3200]" strokeweight="1pt">
+                <v:rect id="Rectangle 72" o:spid="_x0000_s1034" style="position:absolute;left:14393;top:13484;width:10859;height:8115;visibility:visible;mso-wrap-style:square;v-text-anchor:middle" o:gfxdata="UEsDBBQABgAIAAAAIQDb4fbL7gAAAIUBAAATAAAAW0NvbnRlbnRfVHlwZXNdLnhtbHyQz07DMAyH&#10;70i8Q+QralM4IITa7kDhCAiNB7ASt43WOlEcyvb2pNu4IODoPz9/n1xv9vOkForiPDdwXVagiI23&#10;jocG3rdPxR0oScgWJ8/UwIEENu3lRb09BBKV0ywNjCmFe63FjDSjlD4Q50nv44wpl3HQAc0OB9I3&#10;VXWrjedEnIq03oC27qjHjympx31un0wiTQLq4bS4shrAECZnMGVTvbD9QSnOhDInjzsyuiBXWQP0&#10;r4R18jfgnHvJr4nOknrFmJ5xzhraRtHWf3Kkpfz/yGo5S+H73hkquyhdjr3R8m2lj09svwAAAP//&#10;AwBQSwMEFAAGAAgAAAAhAFr0LFu/AAAAFQEAAAsAAABfcmVscy8ucmVsc2zPwWrDMAwG4Ptg72B0&#10;X5TuUMaI01uh19I+gLGVxCy2jGSy9e1nemrHjpL4P0nD4SetZiPRyNnCruvBUPYcYp4tXC/Htw8w&#10;Wl0ObuVMFm6kcBhfX4Yzra62kC6xqGlKVgtLreUTUf1CyWnHhXKbTCzJ1VbKjMX5LzcTvvf9HuXR&#10;gPHJNKdgQU5hB+ZyK23zHztFL6w81c5zQp6m6P9TMfB3PtPWFCczVQtB9N4U2rp2HOA44NMz4y8A&#10;AAD//wMAUEsDBBQABgAIAAAAIQA98+2QxAAAANsAAAAPAAAAZHJzL2Rvd25yZXYueG1sRI/NasMw&#10;EITvhbyD2EBujVwf7MaJEkJIIdDSkKSHHhdrY5taKyOp/nn7qlDocZiZb5jNbjSt6Mn5xrKCp2UC&#10;gri0uuFKwcft5fEZhA/IGlvLpGAiD7vt7GGDhbYDX6i/hkpECPsCFdQhdIWUvqzJoF/ajjh6d+sM&#10;hihdJbXDIcJNK9MkyaTBhuNCjR0daiq/rt9GgT03U7t3q/f+jfLP13NIhjE7KrWYj/s1iEBj+A//&#10;tU9aQZ7C75f4A+T2BwAA//8DAFBLAQItABQABgAIAAAAIQDb4fbL7gAAAIUBAAATAAAAAAAAAAAA&#10;AAAAAAAAAABbQ29udGVudF9UeXBlc10ueG1sUEsBAi0AFAAGAAgAAAAhAFr0LFu/AAAAFQEAAAsA&#10;AAAAAAAAAAAAAAAAHwEAAF9yZWxzLy5yZWxzUEsBAi0AFAAGAAgAAAAhAD3z7ZDEAAAA2wAAAA8A&#10;AAAAAAAAAAAAAAAABwIAAGRycy9kb3ducmV2LnhtbFBLBQYAAAAAAwADALcAAAD4AgAAAAA=&#10;" fillcolor="white [3201]" strokecolor="black [3200]" strokeweight="1pt">
                   <v:textbox>
                     <w:txbxContent>
                       <w:p>
@@ -1507,13 +1072,13 @@
                           <w:jc w:val="center"/>
                         </w:pPr>
                         <w:r>
-                          <w:t>Overview, SysDesign</w:t>
+                          <w:t>Sidenav</w:t>
                         </w:r>
                       </w:p>
                     </w:txbxContent>
                   </v:textbox>
                 </v:rect>
-                <v:rect id="Rectangle 54" o:spid="_x0000_s1037" style="position:absolute;left:41741;top:10563;width:10859;height:8121;visibility:visible;mso-wrap-style:square;v-text-anchor:middle" o:gfxdata="UEsDBBQABgAIAAAAIQDb4fbL7gAAAIUBAAATAAAAW0NvbnRlbnRfVHlwZXNdLnhtbHyQz07DMAyH&#10;70i8Q+QralM4IITa7kDhCAiNB7ASt43WOlEcyvb2pNu4IODoPz9/n1xv9vOkForiPDdwXVagiI23&#10;jocG3rdPxR0oScgWJ8/UwIEENu3lRb09BBKV0ywNjCmFe63FjDSjlD4Q50nv44wpl3HQAc0OB9I3&#10;VXWrjedEnIq03oC27qjHjympx31un0wiTQLq4bS4shrAECZnMGVTvbD9QSnOhDInjzsyuiBXWQP0&#10;r4R18jfgnHvJr4nOknrFmJ5xzhraRtHWf3Kkpfz/yGo5S+H73hkquyhdjr3R8m2lj09svwAAAP//&#10;AwBQSwMEFAAGAAgAAAAhAFr0LFu/AAAAFQEAAAsAAABfcmVscy8ucmVsc2zPwWrDMAwG4Ptg72B0&#10;X5TuUMaI01uh19I+gLGVxCy2jGSy9e1nemrHjpL4P0nD4SetZiPRyNnCruvBUPYcYp4tXC/Htw8w&#10;Wl0ObuVMFm6kcBhfX4Yzra62kC6xqGlKVgtLreUTUf1CyWnHhXKbTCzJ1VbKjMX5LzcTvvf9HuXR&#10;gPHJNKdgQU5hB+ZyK23zHztFL6w81c5zQp6m6P9TMfB3PtPWFCczVQtB9N4U2rp2HOA44NMz4y8A&#10;AAD//wMAUEsDBBQABgAIAAAAIQCW44wfxAAAANsAAAAPAAAAZHJzL2Rvd25yZXYueG1sRI9Ba8JA&#10;FITvgv9heUJvulFardFVpLRQUBStB4+P7GsSmn0bdrdJ/PeuIHgcZuYbZrnuTCUacr60rGA8SkAQ&#10;Z1aXnCs4/3wN30H4gKyxskwKruRhver3lphq2/KRmlPIRYSwT1FBEUKdSumzggz6ka2Jo/drncEQ&#10;pculdthGuKnkJEmm0mDJcaHAmj4Kyv5O/0aBPZTXauPm+2ZHs8v2EJK2m34q9TLoNgsQgbrwDD/a&#10;31rB2yvcv8QfIFc3AAAA//8DAFBLAQItABQABgAIAAAAIQDb4fbL7gAAAIUBAAATAAAAAAAAAAAA&#10;AAAAAAAAAABbQ29udGVudF9UeXBlc10ueG1sUEsBAi0AFAAGAAgAAAAhAFr0LFu/AAAAFQEAAAsA&#10;AAAAAAAAAAAAAAAAHwEAAF9yZWxzLy5yZWxzUEsBAi0AFAAGAAgAAAAhAJbjjB/EAAAA2wAAAA8A&#10;AAAAAAAAAAAAAAAABwIAAGRycy9kb3ducmV2LnhtbFBLBQYAAAAAAwADALcAAAD4AgAAAAA=&#10;" fillcolor="white [3201]" strokecolor="black [3200]" strokeweight="1pt">
+                <v:rect id="Rectangle 73" o:spid="_x0000_s1035" style="position:absolute;left:360;top:13420;width:10858;height:8115;visibility:visible;mso-wrap-style:square;v-text-anchor:middle" o:gfxdata="UEsDBBQABgAIAAAAIQDb4fbL7gAAAIUBAAATAAAAW0NvbnRlbnRfVHlwZXNdLnhtbHyQz07DMAyH&#10;70i8Q+QralM4IITa7kDhCAiNB7ASt43WOlEcyvb2pNu4IODoPz9/n1xv9vOkForiPDdwXVagiI23&#10;jocG3rdPxR0oScgWJ8/UwIEENu3lRb09BBKV0ywNjCmFe63FjDSjlD4Q50nv44wpl3HQAc0OB9I3&#10;VXWrjedEnIq03oC27qjHjympx31un0wiTQLq4bS4shrAECZnMGVTvbD9QSnOhDInjzsyuiBXWQP0&#10;r4R18jfgnHvJr4nOknrFmJ5xzhraRtHWf3Kkpfz/yGo5S+H73hkquyhdjr3R8m2lj09svwAAAP//&#10;AwBQSwMEFAAGAAgAAAAhAFr0LFu/AAAAFQEAAAsAAABfcmVscy8ucmVsc2zPwWrDMAwG4Ptg72B0&#10;X5TuUMaI01uh19I+gLGVxCy2jGSy9e1nemrHjpL4P0nD4SetZiPRyNnCruvBUPYcYp4tXC/Htw8w&#10;Wl0ObuVMFm6kcBhfX4Yzra62kC6xqGlKVgtLreUTUf1CyWnHhXKbTCzJ1VbKjMX5LzcTvvf9HuXR&#10;gPHJNKdgQU5hB+ZyK23zHztFL6w81c5zQp6m6P9TMfB3PtPWFCczVQtB9N4U2rp2HOA44NMz4y8A&#10;AAD//wMAUEsDBBQABgAIAAAAIQBSv0gLxAAAANsAAAAPAAAAZHJzL2Rvd25yZXYueG1sRI9Ba8JA&#10;FITvBf/D8gRvdWML2qZugpQWBIvS1IPHR/Y1CWbfht1tEv+9WxA8DjPzDbPOR9OKnpxvLCtYzBMQ&#10;xKXVDVcKjj+fjy8gfEDW2FomBRfykGeThzWm2g78TX0RKhEh7FNUUIfQpVL6siaDfm474uj9Wmcw&#10;ROkqqR0OEW5a+ZQkS2mw4bhQY0fvNZXn4s8osIfm0m7c677/otVpdwjJMC4/lJpNx80biEBjuIdv&#10;7a1WsHqG/y/xB8jsCgAA//8DAFBLAQItABQABgAIAAAAIQDb4fbL7gAAAIUBAAATAAAAAAAAAAAA&#10;AAAAAAAAAABbQ29udGVudF9UeXBlc10ueG1sUEsBAi0AFAAGAAgAAAAhAFr0LFu/AAAAFQEAAAsA&#10;AAAAAAAAAAAAAAAAHwEAAF9yZWxzLy5yZWxzUEsBAi0AFAAGAAgAAAAhAFK/SAvEAAAA2wAAAA8A&#10;AAAAAAAAAAAAAAAABwIAAGRycy9kb3ducmV2LnhtbFBLBQYAAAAAAwADALcAAAD4AgAAAAA=&#10;" fillcolor="white [3201]" strokecolor="black [3200]" strokeweight="1pt">
                   <v:textbox>
                     <w:txbxContent>
                       <w:p>
@@ -1521,41 +1086,13 @@
                           <w:jc w:val="center"/>
                         </w:pPr>
                         <w:r>
-                          <w:t>(router-outlet)</w:t>
+                          <w:t>Header</w:t>
                         </w:r>
                       </w:p>
                     </w:txbxContent>
                   </v:textbox>
                 </v:rect>
-                <v:rect id="Rectangle 72" o:spid="_x0000_s1038" style="position:absolute;left:14881;top:13484;width:10858;height:8115;visibility:visible;mso-wrap-style:square;v-text-anchor:middle" o:gfxdata="UEsDBBQABgAIAAAAIQDb4fbL7gAAAIUBAAATAAAAW0NvbnRlbnRfVHlwZXNdLnhtbHyQz07DMAyH&#10;70i8Q+QralM4IITa7kDhCAiNB7ASt43WOlEcyvb2pNu4IODoPz9/n1xv9vOkForiPDdwXVagiI23&#10;jocG3rdPxR0oScgWJ8/UwIEENu3lRb09BBKV0ywNjCmFe63FjDSjlD4Q50nv44wpl3HQAc0OB9I3&#10;VXWrjedEnIq03oC27qjHjympx31un0wiTQLq4bS4shrAECZnMGVTvbD9QSnOhDInjzsyuiBXWQP0&#10;r4R18jfgnHvJr4nOknrFmJ5xzhraRtHWf3Kkpfz/yGo5S+H73hkquyhdjr3R8m2lj09svwAAAP//&#10;AwBQSwMEFAAGAAgAAAAhAFr0LFu/AAAAFQEAAAsAAABfcmVscy8ucmVsc2zPwWrDMAwG4Ptg72B0&#10;X5TuUMaI01uh19I+gLGVxCy2jGSy9e1nemrHjpL4P0nD4SetZiPRyNnCruvBUPYcYp4tXC/Htw8w&#10;Wl0ObuVMFm6kcBhfX4Yzra62kC6xqGlKVgtLreUTUf1CyWnHhXKbTCzJ1VbKjMX5LzcTvvf9HuXR&#10;gPHJNKdgQU5hB+ZyK23zHztFL6w81c5zQp6m6P9TMfB3PtPWFCczVQtB9N4U2rp2HOA44NMz4y8A&#10;AAD//wMAUEsDBBQABgAIAAAAIQA98+2QxAAAANsAAAAPAAAAZHJzL2Rvd25yZXYueG1sRI/NasMw&#10;EITvhbyD2EBujVwf7MaJEkJIIdDSkKSHHhdrY5taKyOp/nn7qlDocZiZb5jNbjSt6Mn5xrKCp2UC&#10;gri0uuFKwcft5fEZhA/IGlvLpGAiD7vt7GGDhbYDX6i/hkpECPsCFdQhdIWUvqzJoF/ajjh6d+sM&#10;hihdJbXDIcJNK9MkyaTBhuNCjR0daiq/rt9GgT03U7t3q/f+jfLP13NIhjE7KrWYj/s1iEBj+A//&#10;tU9aQZ7C75f4A+T2BwAA//8DAFBLAQItABQABgAIAAAAIQDb4fbL7gAAAIUBAAATAAAAAAAAAAAA&#10;AAAAAAAAAABbQ29udGVudF9UeXBlc10ueG1sUEsBAi0AFAAGAAgAAAAhAFr0LFu/AAAAFQEAAAsA&#10;AAAAAAAAAAAAAAAAHwEAAF9yZWxzLy5yZWxzUEsBAi0AFAAGAAgAAAAhAD3z7ZDEAAAA2wAAAA8A&#10;AAAAAAAAAAAAAAAABwIAAGRycy9kb3ducmV2LnhtbFBLBQYAAAAAAwADALcAAAD4AgAAAAA=&#10;" fillcolor="white [3201]" strokecolor="black [3200]" strokeweight="1pt">
-                  <v:textbox>
-                    <w:txbxContent>
-                      <w:p>
-                        <w:pPr>
-                          <w:jc w:val="center"/>
-                        </w:pPr>
-                        <w:r>
-                          <w:t>Sidenav Component</w:t>
-                        </w:r>
-                      </w:p>
-                    </w:txbxContent>
-                  </v:textbox>
-                </v:rect>
-                <v:rect id="Rectangle 73" o:spid="_x0000_s1039" style="position:absolute;left:847;top:13420;width:10859;height:8115;visibility:visible;mso-wrap-style:square;v-text-anchor:middle" o:gfxdata="UEsDBBQABgAIAAAAIQDb4fbL7gAAAIUBAAATAAAAW0NvbnRlbnRfVHlwZXNdLnhtbHyQz07DMAyH&#10;70i8Q+QralM4IITa7kDhCAiNB7ASt43WOlEcyvb2pNu4IODoPz9/n1xv9vOkForiPDdwXVagiI23&#10;jocG3rdPxR0oScgWJ8/UwIEENu3lRb09BBKV0ywNjCmFe63FjDSjlD4Q50nv44wpl3HQAc0OB9I3&#10;VXWrjedEnIq03oC27qjHjympx31un0wiTQLq4bS4shrAECZnMGVTvbD9QSnOhDInjzsyuiBXWQP0&#10;r4R18jfgnHvJr4nOknrFmJ5xzhraRtHWf3Kkpfz/yGo5S+H73hkquyhdjr3R8m2lj09svwAAAP//&#10;AwBQSwMEFAAGAAgAAAAhAFr0LFu/AAAAFQEAAAsAAABfcmVscy8ucmVsc2zPwWrDMAwG4Ptg72B0&#10;X5TuUMaI01uh19I+gLGVxCy2jGSy9e1nemrHjpL4P0nD4SetZiPRyNnCruvBUPYcYp4tXC/Htw8w&#10;Wl0ObuVMFm6kcBhfX4Yzra62kC6xqGlKVgtLreUTUf1CyWnHhXKbTCzJ1VbKjMX5LzcTvvf9HuXR&#10;gPHJNKdgQU5hB+ZyK23zHztFL6w81c5zQp6m6P9TMfB3PtPWFCczVQtB9N4U2rp2HOA44NMz4y8A&#10;AAD//wMAUEsDBBQABgAIAAAAIQBSv0gLxAAAANsAAAAPAAAAZHJzL2Rvd25yZXYueG1sRI9Ba8JA&#10;FITvBf/D8gRvdWML2qZugpQWBIvS1IPHR/Y1CWbfht1tEv+9WxA8DjPzDbPOR9OKnpxvLCtYzBMQ&#10;xKXVDVcKjj+fjy8gfEDW2FomBRfykGeThzWm2g78TX0RKhEh7FNUUIfQpVL6siaDfm474uj9Wmcw&#10;ROkqqR0OEW5a+ZQkS2mw4bhQY0fvNZXn4s8osIfm0m7c677/otVpdwjJMC4/lJpNx80biEBjuIdv&#10;7a1WsHqG/y/xB8jsCgAA//8DAFBLAQItABQABgAIAAAAIQDb4fbL7gAAAIUBAAATAAAAAAAAAAAA&#10;AAAAAAAAAABbQ29udGVudF9UeXBlc10ueG1sUEsBAi0AFAAGAAgAAAAhAFr0LFu/AAAAFQEAAAsA&#10;AAAAAAAAAAAAAAAAHwEAAF9yZWxzLy5yZWxzUEsBAi0AFAAGAAgAAAAhAFK/SAvEAAAA2wAAAA8A&#10;AAAAAAAAAAAAAAAABwIAAGRycy9kb3ducmV2LnhtbFBLBQYAAAAAAwADALcAAAD4AgAAAAA=&#10;" fillcolor="white [3201]" strokecolor="black [3200]" strokeweight="1pt">
-                  <v:textbox>
-                    <w:txbxContent>
-                      <w:p>
-                        <w:pPr>
-                          <w:jc w:val="center"/>
-                        </w:pPr>
-                        <w:r>
-                          <w:t>Header Component</w:t>
-                        </w:r>
-                      </w:p>
-                    </w:txbxContent>
-                  </v:textbox>
-                </v:rect>
-                <v:rect id="Rectangle 74" o:spid="_x0000_s1040" style="position:absolute;left:6626;top:27073;width:10858;height:8115;visibility:visible;mso-wrap-style:square;v-text-anchor:middle" o:gfxdata="UEsDBBQABgAIAAAAIQDb4fbL7gAAAIUBAAATAAAAW0NvbnRlbnRfVHlwZXNdLnhtbHyQz07DMAyH&#10;70i8Q+QralM4IITa7kDhCAiNB7ASt43WOlEcyvb2pNu4IODoPz9/n1xv9vOkForiPDdwXVagiI23&#10;jocG3rdPxR0oScgWJ8/UwIEENu3lRb09BBKV0ywNjCmFe63FjDSjlD4Q50nv44wpl3HQAc0OB9I3&#10;VXWrjedEnIq03oC27qjHjympx31un0wiTQLq4bS4shrAECZnMGVTvbD9QSnOhDInjzsyuiBXWQP0&#10;r4R18jfgnHvJr4nOknrFmJ5xzhraRtHWf3Kkpfz/yGo5S+H73hkquyhdjr3R8m2lj09svwAAAP//&#10;AwBQSwMEFAAGAAgAAAAhAFr0LFu/AAAAFQEAAAsAAABfcmVscy8ucmVsc2zPwWrDMAwG4Ptg72B0&#10;X5TuUMaI01uh19I+gLGVxCy2jGSy9e1nemrHjpL4P0nD4SetZiPRyNnCruvBUPYcYp4tXC/Htw8w&#10;Wl0ObuVMFm6kcBhfX4Yzra62kC6xqGlKVgtLreUTUf1CyWnHhXKbTCzJ1VbKjMX5LzcTvvf9HuXR&#10;gPHJNKdgQU5hB+ZyK23zHztFL6w81c5zQp6m6P9TMfB3PtPWFCczVQtB9N4U2rp2HOA44NMz4y8A&#10;AAD//wMAUEsDBBQABgAIAAAAIQDhcEefxQAAANsAAAAPAAAAZHJzL2Rvd25yZXYueG1sRI9BawIx&#10;FITvQv9DeAUvollFrKxGKQWxl0K7rQdvz81zs3Tzsk1Sjf++KRR6HGbmG2a9TbYTF/KhdaxgOilA&#10;ENdOt9wo+HjfjZcgQkTW2DkmBTcKsN3cDdZYanflN7pUsREZwqFEBSbGvpQy1IYshonribN3dt5i&#10;zNI3Unu8Zrjt5KwoFtJiy3nBYE9PhurP6tsqOKTZSzX1i2NnTvN9ev3aj24nVmp4nx5XICKl+B/+&#10;az9rBQ9z+P2Sf4Dc/AAAAP//AwBQSwECLQAUAAYACAAAACEA2+H2y+4AAACFAQAAEwAAAAAAAAAA&#10;AAAAAAAAAAAAW0NvbnRlbnRfVHlwZXNdLnhtbFBLAQItABQABgAIAAAAIQBa9CxbvwAAABUBAAAL&#10;AAAAAAAAAAAAAAAAAB8BAABfcmVscy8ucmVsc1BLAQItABQABgAIAAAAIQDhcEefxQAAANsAAAAP&#10;AAAAAAAAAAAAAAAAAAcCAABkcnMvZG93bnJldi54bWxQSwUGAAAAAAMAAwC3AAAA+QIAAAAA&#10;" fillcolor="white [3201]" strokecolor="black [3200]" strokeweight="1.5pt">
+                <v:rect id="Rectangle 74" o:spid="_x0000_s1036" style="position:absolute;left:6138;top:27073;width:10859;height:8115;visibility:visible;mso-wrap-style:square;v-text-anchor:middle" o:gfxdata="UEsDBBQABgAIAAAAIQDb4fbL7gAAAIUBAAATAAAAW0NvbnRlbnRfVHlwZXNdLnhtbHyQz07DMAyH&#10;70i8Q+QralM4IITa7kDhCAiNB7ASt43WOlEcyvb2pNu4IODoPz9/n1xv9vOkForiPDdwXVagiI23&#10;jocG3rdPxR0oScgWJ8/UwIEENu3lRb09BBKV0ywNjCmFe63FjDSjlD4Q50nv44wpl3HQAc0OB9I3&#10;VXWrjedEnIq03oC27qjHjympx31un0wiTQLq4bS4shrAECZnMGVTvbD9QSnOhDInjzsyuiBXWQP0&#10;r4R18jfgnHvJr4nOknrFmJ5xzhraRtHWf3Kkpfz/yGo5S+H73hkquyhdjr3R8m2lj09svwAAAP//&#10;AwBQSwMEFAAGAAgAAAAhAFr0LFu/AAAAFQEAAAsAAABfcmVscy8ucmVsc2zPwWrDMAwG4Ptg72B0&#10;X5TuUMaI01uh19I+gLGVxCy2jGSy9e1nemrHjpL4P0nD4SetZiPRyNnCruvBUPYcYp4tXC/Htw8w&#10;Wl0ObuVMFm6kcBhfX4Yzra62kC6xqGlKVgtLreUTUf1CyWnHhXKbTCzJ1VbKjMX5LzcTvvf9HuXR&#10;gPHJNKdgQU5hB+ZyK23zHztFL6w81c5zQp6m6P9TMfB3PtPWFCczVQtB9N4U2rp2HOA44NMz4y8A&#10;AAD//wMAUEsDBBQABgAIAAAAIQDhcEefxQAAANsAAAAPAAAAZHJzL2Rvd25yZXYueG1sRI9BawIx&#10;FITvQv9DeAUvollFrKxGKQWxl0K7rQdvz81zs3Tzsk1Sjf++KRR6HGbmG2a9TbYTF/KhdaxgOilA&#10;ENdOt9wo+HjfjZcgQkTW2DkmBTcKsN3cDdZYanflN7pUsREZwqFEBSbGvpQy1IYshonribN3dt5i&#10;zNI3Unu8Zrjt5KwoFtJiy3nBYE9PhurP6tsqOKTZSzX1i2NnTvN9ev3aj24nVmp4nx5XICKl+B/+&#10;az9rBQ9z+P2Sf4Dc/AAAAP//AwBQSwECLQAUAAYACAAAACEA2+H2y+4AAACFAQAAEwAAAAAAAAAA&#10;AAAAAAAAAAAAW0NvbnRlbnRfVHlwZXNdLnhtbFBLAQItABQABgAIAAAAIQBa9CxbvwAAABUBAAAL&#10;AAAAAAAAAAAAAAAAAB8BAABfcmVscy8ucmVsc1BLAQItABQABgAIAAAAIQDhcEefxQAAANsAAAAP&#10;AAAAAAAAAAAAAAAAAAcCAABkcnMvZG93bnJldi54bWxQSwUGAAAAAAMAAwC3AAAA+QIAAAAA&#10;" fillcolor="white [3201]" strokecolor="black [3200]" strokeweight="1.5pt">
                   <v:stroke dashstyle="1 1"/>
                   <v:textbox>
                     <w:txbxContent>
@@ -1575,35 +1112,15 @@
                     </w:txbxContent>
                   </v:textbox>
                 </v:rect>
-                <v:rect id="Rectangle 75" o:spid="_x0000_s1041" style="position:absolute;left:23009;top:38566;width:10858;height:8109;visibility:visible;mso-wrap-style:square;v-text-anchor:middle" o:gfxdata="UEsDBBQABgAIAAAAIQDb4fbL7gAAAIUBAAATAAAAW0NvbnRlbnRfVHlwZXNdLnhtbHyQz07DMAyH&#10;70i8Q+QralM4IITa7kDhCAiNB7ASt43WOlEcyvb2pNu4IODoPz9/n1xv9vOkForiPDdwXVagiI23&#10;jocG3rdPxR0oScgWJ8/UwIEENu3lRb09BBKV0ywNjCmFe63FjDSjlD4Q50nv44wpl3HQAc0OB9I3&#10;VXWrjedEnIq03oC27qjHjympx31un0wiTQLq4bS4shrAECZnMGVTvbD9QSnOhDInjzsyuiBXWQP0&#10;r4R18jfgnHvJr4nOknrFmJ5xzhraRtHWf3Kkpfz/yGo5S+H73hkquyhdjr3R8m2lj09svwAAAP//&#10;AwBQSwMEFAAGAAgAAAAhAFr0LFu/AAAAFQEAAAsAAABfcmVscy8ucmVsc2zPwWrDMAwG4Ptg72B0&#10;X5TuUMaI01uh19I+gLGVxCy2jGSy9e1nemrHjpL4P0nD4SetZiPRyNnCruvBUPYcYp4tXC/Htw8w&#10;Wl0ObuVMFm6kcBhfX4Yzra62kC6xqGlKVgtLreUTUf1CyWnHhXKbTCzJ1VbKjMX5LzcTvvf9HuXR&#10;gPHJNKdgQU5hB+ZyK23zHztFL6w81c5zQp6m6P9TMfB3PtPWFCczVQtB9N4U2rp2HOA44NMz4y8A&#10;AAD//wMAUEsDBBQABgAIAAAAIQCOPOIExgAAANsAAAAPAAAAZHJzL2Rvd25yZXYueG1sRI9BawIx&#10;FITvBf9DeEIvRbNKq2VrlFIo9iK0qz309tw8N4ubl22Savz3plDocZiZb5jFKtlOnMiH1rGCybgA&#10;QVw73XKjYLd9HT2CCBFZY+eYFFwowGo5uFlgqd2ZP+hUxUZkCIcSFZgY+1LKUBuyGMauJ87ewXmL&#10;MUvfSO3xnOG2k9OimEmLLecFgz29GKqP1Y9V8Jmmm2riZ1+d2d+v0/v3+u6yZ6Vuh+n5CUSkFP/D&#10;f+03rWD+AL9f8g+QyysAAAD//wMAUEsBAi0AFAAGAAgAAAAhANvh9svuAAAAhQEAABMAAAAAAAAA&#10;AAAAAAAAAAAAAFtDb250ZW50X1R5cGVzXS54bWxQSwECLQAUAAYACAAAACEAWvQsW78AAAAVAQAA&#10;CwAAAAAAAAAAAAAAAAAfAQAAX3JlbHMvLnJlbHNQSwECLQAUAAYACAAAACEAjjziBMYAAADbAAAA&#10;DwAAAAAAAAAAAAAAAAAHAgAAZHJzL2Rvd25yZXYueG1sUEsFBgAAAAADAAMAtwAAAPoCAAAAAA==&#10;" fillcolor="white [3201]" strokecolor="black [3200]" strokeweight="1.5pt">
-                  <v:stroke dashstyle="1 1"/>
-                  <v:textbox>
-                    <w:txbxContent>
-                      <w:p>
-                        <w:pPr>
-                          <w:jc w:val="center"/>
-                        </w:pPr>
-                        <w:proofErr w:type="spellStart"/>
-                        <w:r>
-                          <w:t>DashCards</w:t>
-                        </w:r>
-                        <w:proofErr w:type="spellEnd"/>
-                        <w:r>
-                          <w:t xml:space="preserve"> Service</w:t>
-                        </w:r>
-                      </w:p>
-                    </w:txbxContent>
-                  </v:textbox>
-                </v:rect>
                 <v:shapetype id="_x0000_t33" coordsize="21600,21600" o:spt="33" o:oned="t" path="m,l21600,r,21600e" filled="f">
                   <v:stroke joinstyle="miter"/>
                   <v:path arrowok="t" fillok="f" o:connecttype="none"/>
                   <o:lock v:ext="edit" shapetype="t"/>
                 </v:shapetype>
-                <v:shape id="Elbow Connector 76" o:spid="_x0000_s1042" type="#_x0000_t33" style="position:absolute;left:6276;top:4445;width:20965;height:8975;rotation:180;flip:y;visibility:visible;mso-wrap-style:square" o:connectortype="elbow" o:gfxdata="UEsDBBQABgAIAAAAIQDb4fbL7gAAAIUBAAATAAAAW0NvbnRlbnRfVHlwZXNdLnhtbHyQz07DMAyH&#10;70i8Q+QralM4IITa7kDhCAiNB7ASt43WOlEcyvb2pNu4IODoPz9/n1xv9vOkForiPDdwXVagiI23&#10;jocG3rdPxR0oScgWJ8/UwIEENu3lRb09BBKV0ywNjCmFe63FjDSjlD4Q50nv44wpl3HQAc0OB9I3&#10;VXWrjedEnIq03oC27qjHjympx31un0wiTQLq4bS4shrAECZnMGVTvbD9QSnOhDInjzsyuiBXWQP0&#10;r4R18jfgnHvJr4nOknrFmJ5xzhraRtHWf3Kkpfz/yGo5S+H73hkquyhdjr3R8m2lj09svwAAAP//&#10;AwBQSwMEFAAGAAgAAAAhAFr0LFu/AAAAFQEAAAsAAABfcmVscy8ucmVsc2zPwWrDMAwG4Ptg72B0&#10;X5TuUMaI01uh19I+gLGVxCy2jGSy9e1nemrHjpL4P0nD4SetZiPRyNnCruvBUPYcYp4tXC/Htw8w&#10;Wl0ObuVMFm6kcBhfX4Yzra62kC6xqGlKVgtLreUTUf1CyWnHhXKbTCzJ1VbKjMX5LzcTvvf9HuXR&#10;gPHJNKdgQU5hB+ZyK23zHztFL6w81c5zQp6m6P9TMfB3PtPWFCczVQtB9N4U2rp2HOA44NMz4y8A&#10;AAD//wMAUEsDBBQABgAIAAAAIQBYkzlcwwAAANsAAAAPAAAAZHJzL2Rvd25yZXYueG1sRI9Li8JA&#10;EITvwv6HoRe8iE7cQ1yikyALgrCg+Ljsrc10Hm6mJ2RGjf/eEQSPRVV9RS2y3jTiSp2rLSuYTiIQ&#10;xLnVNZcKjofV+BuE88gaG8uk4E4OsvRjsMBE2xvv6Lr3pQgQdgkqqLxvEyldXpFBN7EtcfAK2xn0&#10;QXal1B3eAtw08iuKYmmw5rBQYUs/FeX/+4tRcM6LwppNu51tT7L5w+WIfmNSavjZL+cgPPX+HX61&#10;11rBLIbnl/ADZPoAAAD//wMAUEsBAi0AFAAGAAgAAAAhANvh9svuAAAAhQEAABMAAAAAAAAAAAAA&#10;AAAAAAAAAFtDb250ZW50X1R5cGVzXS54bWxQSwECLQAUAAYACAAAACEAWvQsW78AAAAVAQAACwAA&#10;AAAAAAAAAAAAAAAfAQAAX3JlbHMvLnJlbHNQSwECLQAUAAYACAAAACEAWJM5XMMAAADbAAAADwAA&#10;AAAAAAAAAAAAAAAHAgAAZHJzL2Rvd25yZXYueG1sUEsFBgAAAAADAAMAtwAAAPcCAAAAAA==&#10;" strokecolor="black [3200]" strokeweight="1pt">
+                <v:shape id="Elbow Connector 76" o:spid="_x0000_s1037" type="#_x0000_t33" style="position:absolute;left:5789;top:4445;width:20965;height:8975;rotation:180;flip:y;visibility:visible;mso-wrap-style:square" o:connectortype="elbow" o:gfxdata="UEsDBBQABgAIAAAAIQDb4fbL7gAAAIUBAAATAAAAW0NvbnRlbnRfVHlwZXNdLnhtbHyQz07DMAyH&#10;70i8Q+QralM4IITa7kDhCAiNB7ASt43WOlEcyvb2pNu4IODoPz9/n1xv9vOkForiPDdwXVagiI23&#10;jocG3rdPxR0oScgWJ8/UwIEENu3lRb09BBKV0ywNjCmFe63FjDSjlD4Q50nv44wpl3HQAc0OB9I3&#10;VXWrjedEnIq03oC27qjHjympx31un0wiTQLq4bS4shrAECZnMGVTvbD9QSnOhDInjzsyuiBXWQP0&#10;r4R18jfgnHvJr4nOknrFmJ5xzhraRtHWf3Kkpfz/yGo5S+H73hkquyhdjr3R8m2lj09svwAAAP//&#10;AwBQSwMEFAAGAAgAAAAhAFr0LFu/AAAAFQEAAAsAAABfcmVscy8ucmVsc2zPwWrDMAwG4Ptg72B0&#10;X5TuUMaI01uh19I+gLGVxCy2jGSy9e1nemrHjpL4P0nD4SetZiPRyNnCruvBUPYcYp4tXC/Htw8w&#10;Wl0ObuVMFm6kcBhfX4Yzra62kC6xqGlKVgtLreUTUf1CyWnHhXKbTCzJ1VbKjMX5LzcTvvf9HuXR&#10;gPHJNKdgQU5hB+ZyK23zHztFL6w81c5zQp6m6P9TMfB3PtPWFCczVQtB9N4U2rp2HOA44NMz4y8A&#10;AAD//wMAUEsDBBQABgAIAAAAIQBYkzlcwwAAANsAAAAPAAAAZHJzL2Rvd25yZXYueG1sRI9Li8JA&#10;EITvwv6HoRe8iE7cQ1yikyALgrCg+Ljsrc10Hm6mJ2RGjf/eEQSPRVV9RS2y3jTiSp2rLSuYTiIQ&#10;xLnVNZcKjofV+BuE88gaG8uk4E4OsvRjsMBE2xvv6Lr3pQgQdgkqqLxvEyldXpFBN7EtcfAK2xn0&#10;QXal1B3eAtw08iuKYmmw5rBQYUs/FeX/+4tRcM6LwppNu51tT7L5w+WIfmNSavjZL+cgPPX+HX61&#10;11rBLIbnl/ADZPoAAAD//wMAUEsBAi0AFAAGAAgAAAAhANvh9svuAAAAhQEAABMAAAAAAAAAAAAA&#10;AAAAAAAAAFtDb250ZW50X1R5cGVzXS54bWxQSwECLQAUAAYACAAAACEAWvQsW78AAAAVAQAACwAA&#10;AAAAAAAAAAAAAAAfAQAAX3JlbHMvLnJlbHNQSwECLQAUAAYACAAAACEAWJM5XMMAAADbAAAADwAA&#10;AAAAAAAAAAAAAAAHAgAAZHJzL2Rvd25yZXYueG1sUEsFBgAAAAADAAMAtwAAAPcCAAAAAA==&#10;" strokecolor="black [3200]" strokeweight="1pt">
                   <v:stroke startarrow="block" endarrow="block"/>
                 </v:shape>
-                <v:shape id="Elbow Connector 77" o:spid="_x0000_s1043" type="#_x0000_t33" style="position:absolute;left:20310;top:4445;width:6931;height:9039;rotation:180;flip:y;visibility:visible;mso-wrap-style:square" o:connectortype="elbow" o:gfxdata="UEsDBBQABgAIAAAAIQDb4fbL7gAAAIUBAAATAAAAW0NvbnRlbnRfVHlwZXNdLnhtbHyQz07DMAyH&#10;70i8Q+QralM4IITa7kDhCAiNB7ASt43WOlEcyvb2pNu4IODoPz9/n1xv9vOkForiPDdwXVagiI23&#10;jocG3rdPxR0oScgWJ8/UwIEENu3lRb09BBKV0ywNjCmFe63FjDSjlD4Q50nv44wpl3HQAc0OB9I3&#10;VXWrjedEnIq03oC27qjHjympx31un0wiTQLq4bS4shrAECZnMGVTvbD9QSnOhDInjzsyuiBXWQP0&#10;r4R18jfgnHvJr4nOknrFmJ5xzhraRtHWf3Kkpfz/yGo5S+H73hkquyhdjr3R8m2lj09svwAAAP//&#10;AwBQSwMEFAAGAAgAAAAhAFr0LFu/AAAAFQEAAAsAAABfcmVscy8ucmVsc2zPwWrDMAwG4Ptg72B0&#10;X5TuUMaI01uh19I+gLGVxCy2jGSy9e1nemrHjpL4P0nD4SetZiPRyNnCruvBUPYcYp4tXC/Htw8w&#10;Wl0ObuVMFm6kcBhfX4Yzra62kC6xqGlKVgtLreUTUf1CyWnHhXKbTCzJ1VbKjMX5LzcTvvf9HuXR&#10;gPHJNKdgQU5hB+ZyK23zHztFL6w81c5zQp6m6P9TMfB3PtPWFCczVQtB9N4U2rp2HOA44NMz4y8A&#10;AAD//wMAUEsDBBQABgAIAAAAIQA335zHwwAAANsAAAAPAAAAZHJzL2Rvd25yZXYueG1sRI9Li8JA&#10;EITvC/6HoYW9LDpZD0aiowRhQRBWfFy8tZnOQzM9ITPG+O8dYWGPRVV9RS1WvalFR62rLCv4Hkcg&#10;iDOrKy4UnI4/oxkI55E11pZJwZMcrJaDjwUm2j54T93BFyJA2CWooPS+SaR0WUkG3dg2xMHLbWvQ&#10;B9kWUrf4CHBTy0kUTaXBisNCiQ2tS8puh7tRcM3y3JrfZhfvLrI+Y/pF2ykp9Tns0zkIT73/D/+1&#10;N1pBHMP7S/gBcvkCAAD//wMAUEsBAi0AFAAGAAgAAAAhANvh9svuAAAAhQEAABMAAAAAAAAAAAAA&#10;AAAAAAAAAFtDb250ZW50X1R5cGVzXS54bWxQSwECLQAUAAYACAAAACEAWvQsW78AAAAVAQAACwAA&#10;AAAAAAAAAAAAAAAfAQAAX3JlbHMvLnJlbHNQSwECLQAUAAYACAAAACEAN9+cx8MAAADbAAAADwAA&#10;AAAAAAAAAAAAAAAHAgAAZHJzL2Rvd25yZXYueG1sUEsFBgAAAAADAAMAtwAAAPcCAAAAAA==&#10;" strokecolor="black [3200]" strokeweight="1pt">
+                <v:shape id="Elbow Connector 77" o:spid="_x0000_s1038" type="#_x0000_t33" style="position:absolute;left:19822;top:4445;width:6932;height:9039;rotation:180;flip:y;visibility:visible;mso-wrap-style:square" o:connectortype="elbow" o:gfxdata="UEsDBBQABgAIAAAAIQDb4fbL7gAAAIUBAAATAAAAW0NvbnRlbnRfVHlwZXNdLnhtbHyQz07DMAyH&#10;70i8Q+QralM4IITa7kDhCAiNB7ASt43WOlEcyvb2pNu4IODoPz9/n1xv9vOkForiPDdwXVagiI23&#10;jocG3rdPxR0oScgWJ8/UwIEENu3lRb09BBKV0ywNjCmFe63FjDSjlD4Q50nv44wpl3HQAc0OB9I3&#10;VXWrjedEnIq03oC27qjHjympx31un0wiTQLq4bS4shrAECZnMGVTvbD9QSnOhDInjzsyuiBXWQP0&#10;r4R18jfgnHvJr4nOknrFmJ5xzhraRtHWf3Kkpfz/yGo5S+H73hkquyhdjr3R8m2lj09svwAAAP//&#10;AwBQSwMEFAAGAAgAAAAhAFr0LFu/AAAAFQEAAAsAAABfcmVscy8ucmVsc2zPwWrDMAwG4Ptg72B0&#10;X5TuUMaI01uh19I+gLGVxCy2jGSy9e1nemrHjpL4P0nD4SetZiPRyNnCruvBUPYcYp4tXC/Htw8w&#10;Wl0ObuVMFm6kcBhfX4Yzra62kC6xqGlKVgtLreUTUf1CyWnHhXKbTCzJ1VbKjMX5LzcTvvf9HuXR&#10;gPHJNKdgQU5hB+ZyK23zHztFL6w81c5zQp6m6P9TMfB3PtPWFCczVQtB9N4U2rp2HOA44NMz4y8A&#10;AAD//wMAUEsDBBQABgAIAAAAIQA335zHwwAAANsAAAAPAAAAZHJzL2Rvd25yZXYueG1sRI9Li8JA&#10;EITvC/6HoYW9LDpZD0aiowRhQRBWfFy8tZnOQzM9ITPG+O8dYWGPRVV9RS1WvalFR62rLCv4Hkcg&#10;iDOrKy4UnI4/oxkI55E11pZJwZMcrJaDjwUm2j54T93BFyJA2CWooPS+SaR0WUkG3dg2xMHLbWvQ&#10;B9kWUrf4CHBTy0kUTaXBisNCiQ2tS8puh7tRcM3y3JrfZhfvLrI+Y/pF2ykp9Tns0zkIT73/D/+1&#10;N1pBHMP7S/gBcvkCAAD//wMAUEsBAi0AFAAGAAgAAAAhANvh9svuAAAAhQEAABMAAAAAAAAAAAAA&#10;AAAAAAAAAFtDb250ZW50X1R5cGVzXS54bWxQSwECLQAUAAYACAAAACEAWvQsW78AAAAVAQAACwAA&#10;AAAAAAAAAAAAAAAfAQAAX3JlbHMvLnJlbHNQSwECLQAUAAYACAAAACEAN9+cx8MAAADbAAAADwAA&#10;AAAAAAAAAAAAAAAHAgAAZHJzL2Rvd25yZXYueG1sUEsFBgAAAAADAAMAtwAAAPcCAAAAAA==&#10;" strokecolor="black [3200]" strokeweight="1pt">
                   <v:stroke startarrow="block" endarrow="block"/>
                 </v:shape>
                 <v:shapetype id="_x0000_t34" coordsize="21600,21600" o:spt="34" o:oned="t" adj="10800" path="m,l@0,0@0,21600,21600,21600e" filled="f">
@@ -1617,57 +1134,39 @@
                   </v:handles>
                   <o:lock v:ext="edit" shapetype="t"/>
                 </v:shapetype>
-                <v:shape id="Elbow Connector 81" o:spid="_x0000_s1044" type="#_x0000_t34" style="position:absolute;left:6397;top:21413;width:5537;height:5779;rotation:90;flip:x;visibility:visible;mso-wrap-style:square" o:connectortype="elbow" o:gfxdata="UEsDBBQABgAIAAAAIQDb4fbL7gAAAIUBAAATAAAAW0NvbnRlbnRfVHlwZXNdLnhtbHyQz07DMAyH&#10;70i8Q+QralM4IITa7kDhCAiNB7ASt43WOlEcyvb2pNu4IODoPz9/n1xv9vOkForiPDdwXVagiI23&#10;jocG3rdPxR0oScgWJ8/UwIEENu3lRb09BBKV0ywNjCmFe63FjDSjlD4Q50nv44wpl3HQAc0OB9I3&#10;VXWrjedEnIq03oC27qjHjympx31un0wiTQLq4bS4shrAECZnMGVTvbD9QSnOhDInjzsyuiBXWQP0&#10;r4R18jfgnHvJr4nOknrFmJ5xzhraRtHWf3Kkpfz/yGo5S+H73hkquyhdjr3R8m2lj09svwAAAP//&#10;AwBQSwMEFAAGAAgAAAAhAFr0LFu/AAAAFQEAAAsAAABfcmVscy8ucmVsc2zPwWrDMAwG4Ptg72B0&#10;X5TuUMaI01uh19I+gLGVxCy2jGSy9e1nemrHjpL4P0nD4SetZiPRyNnCruvBUPYcYp4tXC/Htw8w&#10;Wl0ObuVMFm6kcBhfX4Yzra62kC6xqGlKVgtLreUTUf1CyWnHhXKbTCzJ1VbKjMX5LzcTvvf9HuXR&#10;gPHJNKdgQU5hB+ZyK23zHztFL6w81c5zQp6m6P9TMfB3PtPWFCczVQtB9N4U2rp2HOA44NMz4y8A&#10;AAD//wMAUEsDBBQABgAIAAAAIQDxPTsSwQAAANsAAAAPAAAAZHJzL2Rvd25yZXYueG1sRI9Pi8Iw&#10;FMTvgt8hPMGbpu6ClmoU8Q/oabG73h/Nsy02LyWJtX57s7Cwx2FmfsOsNr1pREfO15YVzKYJCOLC&#10;6ppLBT/fx0kKwgdkjY1lUvAiD5v1cLDCTNsnX6jLQykihH2GCqoQ2kxKX1Rk0E9tSxy9m3UGQ5Su&#10;lNrhM8JNIz+SZC4N1hwXKmxpV1Fxzx9GweJAqW5Td/3al59d6M9He3hclRqP+u0SRKA+/If/2iet&#10;IJ3B75f4A+T6DQAA//8DAFBLAQItABQABgAIAAAAIQDb4fbL7gAAAIUBAAATAAAAAAAAAAAAAAAA&#10;AAAAAABbQ29udGVudF9UeXBlc10ueG1sUEsBAi0AFAAGAAgAAAAhAFr0LFu/AAAAFQEAAAsAAAAA&#10;AAAAAAAAAAAAHwEAAF9yZWxzLy5yZWxzUEsBAi0AFAAGAAgAAAAhAPE9OxLBAAAA2wAAAA8AAAAA&#10;AAAAAAAAAAAABwIAAGRycy9kb3ducmV2LnhtbFBLBQYAAAAAAwADALcAAAD1AgAAAAA=&#10;" strokecolor="black [3200]" strokeweight="1pt">
+                <v:shape id="Elbow Connector 81" o:spid="_x0000_s1039" type="#_x0000_t34" style="position:absolute;left:5909;top:21414;width:5537;height:5778;rotation:90;flip:x;visibility:visible;mso-wrap-style:square" o:connectortype="elbow" o:gfxdata="UEsDBBQABgAIAAAAIQDb4fbL7gAAAIUBAAATAAAAW0NvbnRlbnRfVHlwZXNdLnhtbHyQz07DMAyH&#10;70i8Q+QralM4IITa7kDhCAiNB7ASt43WOlEcyvb2pNu4IODoPz9/n1xv9vOkForiPDdwXVagiI23&#10;jocG3rdPxR0oScgWJ8/UwIEENu3lRb09BBKV0ywNjCmFe63FjDSjlD4Q50nv44wpl3HQAc0OB9I3&#10;VXWrjedEnIq03oC27qjHjympx31un0wiTQLq4bS4shrAECZnMGVTvbD9QSnOhDInjzsyuiBXWQP0&#10;r4R18jfgnHvJr4nOknrFmJ5xzhraRtHWf3Kkpfz/yGo5S+H73hkquyhdjr3R8m2lj09svwAAAP//&#10;AwBQSwMEFAAGAAgAAAAhAFr0LFu/AAAAFQEAAAsAAABfcmVscy8ucmVsc2zPwWrDMAwG4Ptg72B0&#10;X5TuUMaI01uh19I+gLGVxCy2jGSy9e1nemrHjpL4P0nD4SetZiPRyNnCruvBUPYcYp4tXC/Htw8w&#10;Wl0ObuVMFm6kcBhfX4Yzra62kC6xqGlKVgtLreUTUf1CyWnHhXKbTCzJ1VbKjMX5LzcTvvf9HuXR&#10;gPHJNKdgQU5hB+ZyK23zHztFL6w81c5zQp6m6P9TMfB3PtPWFCczVQtB9N4U2rp2HOA44NMz4y8A&#10;AAD//wMAUEsDBBQABgAIAAAAIQDxPTsSwQAAANsAAAAPAAAAZHJzL2Rvd25yZXYueG1sRI9Pi8Iw&#10;FMTvgt8hPMGbpu6ClmoU8Q/oabG73h/Nsy02LyWJtX57s7Cwx2FmfsOsNr1pREfO15YVzKYJCOLC&#10;6ppLBT/fx0kKwgdkjY1lUvAiD5v1cLDCTNsnX6jLQykihH2GCqoQ2kxKX1Rk0E9tSxy9m3UGQ5Su&#10;lNrhM8JNIz+SZC4N1hwXKmxpV1Fxzx9GweJAqW5Td/3al59d6M9He3hclRqP+u0SRKA+/If/2iet&#10;IJ3B75f4A+T6DQAA//8DAFBLAQItABQABgAIAAAAIQDb4fbL7gAAAIUBAAATAAAAAAAAAAAAAAAA&#10;AAAAAABbQ29udGVudF9UeXBlc10ueG1sUEsBAi0AFAAGAAgAAAAhAFr0LFu/AAAAFQEAAAsAAAAA&#10;AAAAAAAAAAAAHwEAAF9yZWxzLy5yZWxzUEsBAi0AFAAGAAgAAAAhAPE9OxLBAAAA2wAAAA8AAAAA&#10;AAAAAAAAAAAABwIAAGRycy9kb3ducmV2LnhtbFBLBQYAAAAAAwADALcAAAD1AgAAAAA=&#10;" strokecolor="black [3200]" strokeweight="1pt">
                   <v:stroke startarrow="block" endarrow="block"/>
                 </v:shape>
-                <v:shape id="Elbow Connector 82" o:spid="_x0000_s1045" type="#_x0000_t34" style="position:absolute;left:13446;top:20207;width:5473;height:8255;rotation:90;visibility:visible;mso-wrap-style:square" o:connectortype="elbow" o:gfxdata="UEsDBBQABgAIAAAAIQDb4fbL7gAAAIUBAAATAAAAW0NvbnRlbnRfVHlwZXNdLnhtbHyQz07DMAyH&#10;70i8Q+QralM4IITa7kDhCAiNB7ASt43WOlEcyvb2pNu4IODoPz9/n1xv9vOkForiPDdwXVagiI23&#10;jocG3rdPxR0oScgWJ8/UwIEENu3lRb09BBKV0ywNjCmFe63FjDSjlD4Q50nv44wpl3HQAc0OB9I3&#10;VXWrjedEnIq03oC27qjHjympx31un0wiTQLq4bS4shrAECZnMGVTvbD9QSnOhDInjzsyuiBXWQP0&#10;r4R18jfgnHvJr4nOknrFmJ5xzhraRtHWf3Kkpfz/yGo5S+H73hkquyhdjr3R8m2lj09svwAAAP//&#10;AwBQSwMEFAAGAAgAAAAhAFr0LFu/AAAAFQEAAAsAAABfcmVscy8ucmVsc2zPwWrDMAwG4Ptg72B0&#10;X5TuUMaI01uh19I+gLGVxCy2jGSy9e1nemrHjpL4P0nD4SetZiPRyNnCruvBUPYcYp4tXC/Htw8w&#10;Wl0ObuVMFm6kcBhfX4Yzra62kC6xqGlKVgtLreUTUf1CyWnHhXKbTCzJ1VbKjMX5LzcTvvf9HuXR&#10;gPHJNKdgQU5hB+ZyK23zHztFL6w81c5zQp6m6P9TMfB3PtPWFCczVQtB9N4U2rp2HOA44NMz4y8A&#10;AAD//wMAUEsDBBQABgAIAAAAIQDqATUCxwAAANsAAAAPAAAAZHJzL2Rvd25yZXYueG1sRI9BawIx&#10;FITvgv8hPMGL1GyV2mVrFC0oXkrRlhZvz83r7urmZUmirv/eFAo9DjPzDTOdt6YWF3K+sqzgcZiA&#10;IM6trrhQ8PmxekhB+ICssbZMCm7kYT7rdqaYaXvlLV12oRARwj5DBWUITSalz0sy6Ie2IY7ej3UG&#10;Q5SukNrhNcJNLUdJMpEGK44LJTb0WlJ+2p2Ngr1cH5+3h7Erbt9fb4PJ+3L1dFwq1e+1ixcQgdrw&#10;H/5rb7SCdAS/X+IPkLM7AAAA//8DAFBLAQItABQABgAIAAAAIQDb4fbL7gAAAIUBAAATAAAAAAAA&#10;AAAAAAAAAAAAAABbQ29udGVudF9UeXBlc10ueG1sUEsBAi0AFAAGAAgAAAAhAFr0LFu/AAAAFQEA&#10;AAsAAAAAAAAAAAAAAAAAHwEAAF9yZWxzLy5yZWxzUEsBAi0AFAAGAAgAAAAhAOoBNQLHAAAA2wAA&#10;AA8AAAAAAAAAAAAAAAAABwIAAGRycy9kb3ducmV2LnhtbFBLBQYAAAAAAwADALcAAAD7AgAAAAA=&#10;" strokecolor="black [3200]" strokeweight="1pt">
+                <v:shape id="Elbow Connector 82" o:spid="_x0000_s1040" type="#_x0000_t34" style="position:absolute;left:12958;top:20207;width:5473;height:8255;rotation:90;visibility:visible;mso-wrap-style:square" o:connectortype="elbow" o:gfxdata="UEsDBBQABgAIAAAAIQDb4fbL7gAAAIUBAAATAAAAW0NvbnRlbnRfVHlwZXNdLnhtbHyQz07DMAyH&#10;70i8Q+QralM4IITa7kDhCAiNB7ASt43WOlEcyvb2pNu4IODoPz9/n1xv9vOkForiPDdwXVagiI23&#10;jocG3rdPxR0oScgWJ8/UwIEENu3lRb09BBKV0ywNjCmFe63FjDSjlD4Q50nv44wpl3HQAc0OB9I3&#10;VXWrjedEnIq03oC27qjHjympx31un0wiTQLq4bS4shrAECZnMGVTvbD9QSnOhDInjzsyuiBXWQP0&#10;r4R18jfgnHvJr4nOknrFmJ5xzhraRtHWf3Kkpfz/yGo5S+H73hkquyhdjr3R8m2lj09svwAAAP//&#10;AwBQSwMEFAAGAAgAAAAhAFr0LFu/AAAAFQEAAAsAAABfcmVscy8ucmVsc2zPwWrDMAwG4Ptg72B0&#10;X5TuUMaI01uh19I+gLGVxCy2jGSy9e1nemrHjpL4P0nD4SetZiPRyNnCruvBUPYcYp4tXC/Htw8w&#10;Wl0ObuVMFm6kcBhfX4Yzra62kC6xqGlKVgtLreUTUf1CyWnHhXKbTCzJ1VbKjMX5LzcTvvf9HuXR&#10;gPHJNKdgQU5hB+ZyK23zHztFL6w81c5zQp6m6P9TMfB3PtPWFCczVQtB9N4U2rp2HOA44NMz4y8A&#10;AAD//wMAUEsDBBQABgAIAAAAIQDqATUCxwAAANsAAAAPAAAAZHJzL2Rvd25yZXYueG1sRI9BawIx&#10;FITvgv8hPMGL1GyV2mVrFC0oXkrRlhZvz83r7urmZUmirv/eFAo9DjPzDTOdt6YWF3K+sqzgcZiA&#10;IM6trrhQ8PmxekhB+ICssbZMCm7kYT7rdqaYaXvlLV12oRARwj5DBWUITSalz0sy6Ie2IY7ej3UG&#10;Q5SukNrhNcJNLUdJMpEGK44LJTb0WlJ+2p2Ngr1cH5+3h7Erbt9fb4PJ+3L1dFwq1e+1ixcQgdrw&#10;H/5rb7SCdAS/X+IPkLM7AAAA//8DAFBLAQItABQABgAIAAAAIQDb4fbL7gAAAIUBAAATAAAAAAAA&#10;AAAAAAAAAAAAAABbQ29udGVudF9UeXBlc10ueG1sUEsBAi0AFAAGAAgAAAAhAFr0LFu/AAAAFQEA&#10;AAsAAAAAAAAAAAAAAAAAHwEAAF9yZWxzLy5yZWxzUEsBAi0AFAAGAAgAAAAhAOoBNQLHAAAA2wAA&#10;AA8AAAAAAAAAAAAAAAAABwIAAGRycy9kb3ducmV2LnhtbFBLBQYAAAAAAwADALcAAAD7AgAAAAA=&#10;" strokecolor="black [3200]" strokeweight="1pt">
                   <v:stroke startarrow="block" endarrow="block"/>
                 </v:shape>
-                <v:shape id="Elbow Connector 83" o:spid="_x0000_s1046" type="#_x0000_t33" style="position:absolute;left:38100;top:4444;width:9070;height:6118;visibility:visible;mso-wrap-style:square" o:connectortype="elbow" o:gfxdata="UEsDBBQABgAIAAAAIQDb4fbL7gAAAIUBAAATAAAAW0NvbnRlbnRfVHlwZXNdLnhtbHyQz07DMAyH&#10;70i8Q+QralM4IITa7kDhCAiNB7ASt43WOlEcyvb2pNu4IODoPz9/n1xv9vOkForiPDdwXVagiI23&#10;jocG3rdPxR0oScgWJ8/UwIEENu3lRb09BBKV0ywNjCmFe63FjDSjlD4Q50nv44wpl3HQAc0OB9I3&#10;VXWrjedEnIq03oC27qjHjympx31un0wiTQLq4bS4shrAECZnMGVTvbD9QSnOhDInjzsyuiBXWQP0&#10;r4R18jfgnHvJr4nOknrFmJ5xzhraRtHWf3Kkpfz/yGo5S+H73hkquyhdjr3R8m2lj09svwAAAP//&#10;AwBQSwMEFAAGAAgAAAAhAFr0LFu/AAAAFQEAAAsAAABfcmVscy8ucmVsc2zPwWrDMAwG4Ptg72B0&#10;X5TuUMaI01uh19I+gLGVxCy2jGSy9e1nemrHjpL4P0nD4SetZiPRyNnCruvBUPYcYp4tXC/Htw8w&#10;Wl0ObuVMFm6kcBhfX4Yzra62kC6xqGlKVgtLreUTUf1CyWnHhXKbTCzJ1VbKjMX5LzcTvvf9HuXR&#10;gPHJNKdgQU5hB+ZyK23zHztFL6w81c5zQp6m6P9TMfB3PtPWFCczVQtB9N4U2rp2HOA44NMz4y8A&#10;AAD//wMAUEsDBBQABgAIAAAAIQD1fimExAAAANsAAAAPAAAAZHJzL2Rvd25yZXYueG1sRI/NasMw&#10;EITvhb6D2EJutZyEluBaCcEQ8Klxnfi+WBv/1FoZS03cPH1VKPQ4zMw3TLqbzSCuNLnOsoJlFIMg&#10;rq3uuFFwPh2eNyCcR9Y4WCYF3+Rgt318SDHR9sYfdC19IwKEXYIKWu/HREpXt2TQRXYkDt7FTgZ9&#10;kFMj9YS3ADeDXMXxqzTYcVhocaSspfqz/DIK3qsyr6rLPc+OzhcvRXE/9lmv1OJp3r+B8DT7//Bf&#10;O9cKNmv4/RJ+gNz+AAAA//8DAFBLAQItABQABgAIAAAAIQDb4fbL7gAAAIUBAAATAAAAAAAAAAAA&#10;AAAAAAAAAABbQ29udGVudF9UeXBlc10ueG1sUEsBAi0AFAAGAAgAAAAhAFr0LFu/AAAAFQEAAAsA&#10;AAAAAAAAAAAAAAAAHwEAAF9yZWxzLy5yZWxzUEsBAi0AFAAGAAgAAAAhAPV+KYTEAAAA2wAAAA8A&#10;AAAAAAAAAAAAAAAABwIAAGRycy9kb3ducmV2LnhtbFBLBQYAAAAAAwADALcAAAD4AgAAAAA=&#10;" strokecolor="black [3200]" strokeweight="1pt">
-                  <v:stroke startarrow="block" endarrow="block"/>
-                </v:shape>
-                <v:shape id="Elbow Connector 84" o:spid="_x0000_s1047" type="#_x0000_t33" style="position:absolute;left:28501;top:14351;width:12964;height:10371;rotation:180;flip:y;visibility:visible;mso-wrap-style:square" o:connectortype="elbow" o:gfxdata="UEsDBBQABgAIAAAAIQDb4fbL7gAAAIUBAAATAAAAW0NvbnRlbnRfVHlwZXNdLnhtbHyQz07DMAyH&#10;70i8Q+QralM4IITa7kDhCAiNB7ASt43WOlEcyvb2pNu4IODoPz9/n1xv9vOkForiPDdwXVagiI23&#10;jocG3rdPxR0oScgWJ8/UwIEENu3lRb09BBKV0ywNjCmFe63FjDSjlD4Q50nv44wpl3HQAc0OB9I3&#10;VXWrjedEnIq03oC27qjHjympx31un0wiTQLq4bS4shrAECZnMGVTvbD9QSnOhDInjzsyuiBXWQP0&#10;r4R18jfgnHvJr4nOknrFmJ5xzhraRtHWf3Kkpfz/yGo5S+H73hkquyhdjr3R8m2lj09svwAAAP//&#10;AwBQSwMEFAAGAAgAAAAhAFr0LFu/AAAAFQEAAAsAAABfcmVscy8ucmVsc2zPwWrDMAwG4Ptg72B0&#10;X5TuUMaI01uh19I+gLGVxCy2jGSy9e1nemrHjpL4P0nD4SetZiPRyNnCruvBUPYcYp4tXC/Htw8w&#10;Wl0ObuVMFm6kcBhfX4Yzra62kC6xqGlKVgtLreUTUf1CyWnHhXKbTCzJ1VbKjMX5LzcTvvf9HuXR&#10;gPHJNKdgQU5hB+ZyK23zHztFL6w81c5zQp6m6P9TMfB3PtPWFCczVQtB9N4U2rp2HOA44NMz4y8A&#10;AAD//wMAUEsDBBQABgAIAAAAIQDy2HKXxAAAANsAAAAPAAAAZHJzL2Rvd25yZXYueG1sRI9Pa8JA&#10;FMTvhX6H5QleSrNRxIY0G5GCUBAUrRdvr9mXPzX7NmS3Gr+9Kwgeh5n5DZMtBtOKM/WusaxgEsUg&#10;iAurG64UHH5W7wkI55E1tpZJwZUcLPLXlwxTbS+8o/PeVyJA2KWooPa+S6V0RU0GXWQ74uCVtjfo&#10;g+wrqXu8BLhp5TSO59Jgw2Ghxo6+aipO+3+j4K8oS2s23fZj+yvbIy7faD0npcajYfkJwtPgn+FH&#10;+1srSGZw/xJ+gMxvAAAA//8DAFBLAQItABQABgAIAAAAIQDb4fbL7gAAAIUBAAATAAAAAAAAAAAA&#10;AAAAAAAAAABbQ29udGVudF9UeXBlc10ueG1sUEsBAi0AFAAGAAgAAAAhAFr0LFu/AAAAFQEAAAsA&#10;AAAAAAAAAAAAAAAAHwEAAF9yZWxzLy5yZWxzUEsBAi0AFAAGAAgAAAAhAPLYcpfEAAAA2wAAAA8A&#10;AAAAAAAAAAAAAAAABwIAAGRycy9kb3ducmV2LnhtbFBLBQYAAAAAAwADALcAAAD4AgAAAAA=&#10;" strokecolor="black [3200]" strokeweight="1pt">
-                  <v:stroke startarrow="block" endarrow="block"/>
-                </v:shape>
-                <v:shape id="Elbow Connector 85" o:spid="_x0000_s1048" type="#_x0000_t34" style="position:absolute;left:41483;top:19036;width:6039;height:5334;rotation:90;visibility:visible;mso-wrap-style:square" o:connectortype="elbow" o:gfxdata="UEsDBBQABgAIAAAAIQDb4fbL7gAAAIUBAAATAAAAW0NvbnRlbnRfVHlwZXNdLnhtbHyQz07DMAyH&#10;70i8Q+QralM4IITa7kDhCAiNB7ASt43WOlEcyvb2pNu4IODoPz9/n1xv9vOkForiPDdwXVagiI23&#10;jocG3rdPxR0oScgWJ8/UwIEENu3lRb09BBKV0ywNjCmFe63FjDSjlD4Q50nv44wpl3HQAc0OB9I3&#10;VXWrjedEnIq03oC27qjHjympx31un0wiTQLq4bS4shrAECZnMGVTvbD9QSnOhDInjzsyuiBXWQP0&#10;r4R18jfgnHvJr4nOknrFmJ5xzhraRtHWf3Kkpfz/yGo5S+H73hkquyhdjr3R8m2lj09svwAAAP//&#10;AwBQSwMEFAAGAAgAAAAhAFr0LFu/AAAAFQEAAAsAAABfcmVscy8ucmVsc2zPwWrDMAwG4Ptg72B0&#10;X5TuUMaI01uh19I+gLGVxCy2jGSy9e1nemrHjpL4P0nD4SetZiPRyNnCruvBUPYcYp4tXC/Htw8w&#10;Wl0ObuVMFm6kcBhfX4Yzra62kC6xqGlKVgtLreUTUf1CyWnHhXKbTCzJ1VbKjMX5LzcTvvf9HuXR&#10;gPHJNKdgQU5hB+ZyK23zHztFL6w81c5zQp6m6P9TMfB3PtPWFCczVQtB9N4U2rp2HOA44NMz4y8A&#10;AAD//wMAUEsDBBQABgAIAAAAIQBl6K12xwAAANsAAAAPAAAAZHJzL2Rvd25yZXYueG1sRI9BawIx&#10;FITvBf9DeEIvpWZt0S6rUapg8SKiLYq35+a5u3bzsiSprv++EQo9DjPzDTOetqYWF3K+sqyg30tA&#10;EOdWV1wo+PpcPKcgfEDWWFsmBTfyMJ10HsaYaXvlDV22oRARwj5DBWUITSalz0sy6Hu2IY7eyTqD&#10;IUpXSO3wGuGmli9JMpQGK44LJTY0Lyn/3v4YBQf5cX7bHF9dcdvvVk/D9WwxOM+Ueuy27yMQgdrw&#10;H/5rL7WCdAD3L/EHyMkvAAAA//8DAFBLAQItABQABgAIAAAAIQDb4fbL7gAAAIUBAAATAAAAAAAA&#10;AAAAAAAAAAAAAABbQ29udGVudF9UeXBlc10ueG1sUEsBAi0AFAAGAAgAAAAhAFr0LFu/AAAAFQEA&#10;AAsAAAAAAAAAAAAAAAAAHwEAAF9yZWxzLy5yZWxzUEsBAi0AFAAGAAgAAAAhAGXorXbHAAAA2wAA&#10;AA8AAAAAAAAAAAAAAAAABwIAAGRycy9kb3ducmV2LnhtbFBLBQYAAAAAAwADALcAAAD7AgAAAAA=&#10;" strokecolor="black [3200]" strokeweight="1pt">
-                  <v:stroke startarrow="block" endarrow="block"/>
-                </v:shape>
-                <v:shape id="Elbow Connector 86" o:spid="_x0000_s1049" type="#_x0000_t34" style="position:absolute;left:48278;top:17575;width:5785;height:8001;rotation:90;flip:x;visibility:visible;mso-wrap-style:square" o:connectortype="elbow" o:gfxdata="UEsDBBQABgAIAAAAIQDb4fbL7gAAAIUBAAATAAAAW0NvbnRlbnRfVHlwZXNdLnhtbHyQz07DMAyH&#10;70i8Q+QralM4IITa7kDhCAiNB7ASt43WOlEcyvb2pNu4IODoPz9/n1xv9vOkForiPDdwXVagiI23&#10;jocG3rdPxR0oScgWJ8/UwIEENu3lRb09BBKV0ywNjCmFe63FjDSjlD4Q50nv44wpl3HQAc0OB9I3&#10;VXWrjedEnIq03oC27qjHjympx31un0wiTQLq4bS4shrAECZnMGVTvbD9QSnOhDInjzsyuiBXWQP0&#10;r4R18jfgnHvJr4nOknrFmJ5xzhraRtHWf3Kkpfz/yGo5S+H73hkquyhdjr3R8m2lj09svwAAAP//&#10;AwBQSwMEFAAGAAgAAAAhAFr0LFu/AAAAFQEAAAsAAABfcmVscy8ucmVsc2zPwWrDMAwG4Ptg72B0&#10;X5TuUMaI01uh19I+gLGVxCy2jGSy9e1nemrHjpL4P0nD4SetZiPRyNnCruvBUPYcYp4tXC/Htw8w&#10;Wl0ObuVMFm6kcBhfX4Yzra62kC6xqGlKVgtLreUTUf1CyWnHhXKbTCzJ1VbKjMX5LzcTvvf9HuXR&#10;gPHJNKdgQU5hB+ZyK23zHztFL6w81c5zQp6m6P9TMfB3PtPWFCczVQtB9N4U2rp2HOA44NMz4y8A&#10;AAD//wMAUEsDBBQABgAIAAAAIQB+1KNmwQAAANsAAAAPAAAAZHJzL2Rvd25yZXYueG1sRI9Pi8Iw&#10;FMTvgt8hPMGbpipoqUYR/4B7Wuyu90fzbIvNS0lird9+s7Cwx2FmfsNsdr1pREfO15YVzKYJCOLC&#10;6ppLBd9f50kKwgdkjY1lUvAmD7vtcLDBTNsXX6nLQykihH2GCqoQ2kxKX1Rk0E9tSxy9u3UGQ5Su&#10;lNrhK8JNI+dJspQGa44LFbZ0qKh45E+jYHWiVLepu30ey0UX+o+zPT1vSo1H/X4NIlAf/sN/7YtW&#10;kC7h90v8AXL7AwAA//8DAFBLAQItABQABgAIAAAAIQDb4fbL7gAAAIUBAAATAAAAAAAAAAAAAAAA&#10;AAAAAABbQ29udGVudF9UeXBlc10ueG1sUEsBAi0AFAAGAAgAAAAhAFr0LFu/AAAAFQEAAAsAAAAA&#10;AAAAAAAAAAAAHwEAAF9yZWxzLy5yZWxzUEsBAi0AFAAGAAgAAAAhAH7Uo2bBAAAA2wAAAA8AAAAA&#10;AAAAAAAAAAAABwIAAGRycy9kb3ducmV2LnhtbFBLBQYAAAAAAwADALcAAAD1AgAAAAA=&#10;" strokecolor="black [3200]" strokeweight="1pt">
-                  <v:stroke startarrow="block" endarrow="block"/>
-                </v:shape>
-                <v:shape id="Elbow Connector 87" o:spid="_x0000_s1050" type="#_x0000_t34" style="position:absolute;left:41795;top:32884;width:7056;height:6974;rotation:90;flip:x;visibility:visible;mso-wrap-style:square" o:connectortype="elbow" o:gfxdata="UEsDBBQABgAIAAAAIQDb4fbL7gAAAIUBAAATAAAAW0NvbnRlbnRfVHlwZXNdLnhtbHyQz07DMAyH&#10;70i8Q+QralM4IITa7kDhCAiNB7ASt43WOlEcyvb2pNu4IODoPz9/n1xv9vOkForiPDdwXVagiI23&#10;jocG3rdPxR0oScgWJ8/UwIEENu3lRb09BBKV0ywNjCmFe63FjDSjlD4Q50nv44wpl3HQAc0OB9I3&#10;VXWrjedEnIq03oC27qjHjympx31un0wiTQLq4bS4shrAECZnMGVTvbD9QSnOhDInjzsyuiBXWQP0&#10;r4R18jfgnHvJr4nOknrFmJ5xzhraRtHWf3Kkpfz/yGo5S+H73hkquyhdjr3R8m2lj09svwAAAP//&#10;AwBQSwMEFAAGAAgAAAAhAFr0LFu/AAAAFQEAAAsAAABfcmVscy8ucmVsc2zPwWrDMAwG4Ptg72B0&#10;X5TuUMaI01uh19I+gLGVxCy2jGSy9e1nemrHjpL4P0nD4SetZiPRyNnCruvBUPYcYp4tXC/Htw8w&#10;Wl0ObuVMFm6kcBhfX4Yzra62kC6xqGlKVgtLreUTUf1CyWnHhXKbTCzJ1VbKjMX5LzcTvvf9HuXR&#10;gPHJNKdgQU5hB+ZyK23zHztFL6w81c5zQp6m6P9TMfB3PtPWFCczVQtB9N4U2rp2HOA44NMz4y8A&#10;AAD//wMAUEsDBBQABgAIAAAAIQARmAb9wQAAANsAAAAPAAAAZHJzL2Rvd25yZXYueG1sRI9Pi8Iw&#10;FMTvC36H8ARva6rCWqpRxD+gp8Xuen80z7bYvJQk1vrtzcKCx2FmfsMs171pREfO15YVTMYJCOLC&#10;6ppLBb8/h88UhA/IGhvLpOBJHtarwccSM20ffKYuD6WIEPYZKqhCaDMpfVGRQT+2LXH0rtYZDFG6&#10;UmqHjwg3jZwmyZc0WHNcqLClbUXFLb8bBfM9pbpN3eV7V8660J8Odn+/KDUa9psFiEB9eIf/20et&#10;IJ3D35f4A+TqBQAA//8DAFBLAQItABQABgAIAAAAIQDb4fbL7gAAAIUBAAATAAAAAAAAAAAAAAAA&#10;AAAAAABbQ29udGVudF9UeXBlc10ueG1sUEsBAi0AFAAGAAgAAAAhAFr0LFu/AAAAFQEAAAsAAAAA&#10;AAAAAAAAAAAAHwEAAF9yZWxzLy5yZWxzUEsBAi0AFAAGAAgAAAAhABGYBv3BAAAA2wAAAA8AAAAA&#10;AAAAAAAAAAAABwIAAGRycy9kb3ducmV2LnhtbFBLBQYAAAAAAwADALcAAAD1AgAAAAA=&#10;" strokecolor="black [3200]" strokeweight="1pt">
-                  <v:stroke startarrow="block" endarrow="block"/>
-                </v:shape>
-                <v:shape id="Elbow Connector 88" o:spid="_x0000_s1051" type="#_x0000_t34" style="position:absolute;left:48336;top:33063;width:7310;height:6361;rotation:90;visibility:visible;mso-wrap-style:square" o:connectortype="elbow" o:gfxdata="UEsDBBQABgAIAAAAIQDb4fbL7gAAAIUBAAATAAAAW0NvbnRlbnRfVHlwZXNdLnhtbHyQz07DMAyH&#10;70i8Q+QralM4IITa7kDhCAiNB7ASt43WOlEcyvb2pNu4IODoPz9/n1xv9vOkForiPDdwXVagiI23&#10;jocG3rdPxR0oScgWJ8/UwIEENu3lRb09BBKV0ywNjCmFe63FjDSjlD4Q50nv44wpl3HQAc0OB9I3&#10;VXWrjedEnIq03oC27qjHjympx31un0wiTQLq4bS4shrAECZnMGVTvbD9QSnOhDInjzsyuiBXWQP0&#10;r4R18jfgnHvJr4nOknrFmJ5xzhraRtHWf3Kkpfz/yGo5S+H73hkquyhdjr3R8m2lj09svwAAAP//&#10;AwBQSwMEFAAGAAgAAAAhAFr0LFu/AAAAFQEAAAsAAABfcmVscy8ucmVsc2zPwWrDMAwG4Ptg72B0&#10;X5TuUMaI01uh19I+gLGVxCy2jGSy9e1nemrHjpL4P0nD4SetZiPRyNnCruvBUPYcYp4tXC/Htw8w&#10;Wl0ObuVMFm6kcBhfX4Yzra62kC6xqGlKVgtLreUTUf1CyWnHhXKbTCzJ1VbKjMX5LzcTvvf9HuXR&#10;gPHJNKdgQU5hB+ZyK23zHztFL6w81c5zQp6m6P9TMfB3PtPWFCczVQtB9N4U2rp2HOA44NMz4y8A&#10;AAD//wMAUEsDBBQABgAIAAAAIQCL6QLowwAAANsAAAAPAAAAZHJzL2Rvd25yZXYueG1sRE/LagIx&#10;FN0L/YdwhW5EM1V8MDVKFSxuRLSiuLudXGfGTm6GJNXx75uF0OXhvKfzxlTiRs6XlhW89RIQxJnV&#10;JecKDl+r7gSED8gaK8uk4EEe5rOX1hRTbe+8o9s+5CKGsE9RQRFCnUrps4IM+p6tiSN3sc5giNDl&#10;Uju8x3BTyX6SjKTBkmNDgTUtC8p+9r9GwVl+Xse774HLH6fjpjPaLlbD60Kp13bz8Q4iUBP+xU/3&#10;WiuYxLHxS/wBcvYHAAD//wMAUEsBAi0AFAAGAAgAAAAhANvh9svuAAAAhQEAABMAAAAAAAAAAAAA&#10;AAAAAAAAAFtDb250ZW50X1R5cGVzXS54bWxQSwECLQAUAAYACAAAACEAWvQsW78AAAAVAQAACwAA&#10;AAAAAAAAAAAAAAAfAQAAX3JlbHMvLnJlbHNQSwECLQAUAAYACAAAACEAi+kC6MMAAADbAAAADwAA&#10;AAAAAAAAAAAAAAAHAgAAZHJzL2Rvd25yZXYueG1sUEsFBgAAAAADAAMAtwAAAPcCAAAAAA==&#10;" strokecolor="black [3200]" strokeweight="1pt">
-                  <v:stroke startarrow="block" endarrow="block"/>
-                </v:shape>
-                <v:shape id="Elbow Connector 89" o:spid="_x0000_s1052" type="#_x0000_t34" style="position:absolute;left:25734;top:35660;width:5608;height:200;rotation:90;visibility:visible;mso-wrap-style:square" o:connectortype="elbow" o:gfxdata="UEsDBBQABgAIAAAAIQDb4fbL7gAAAIUBAAATAAAAW0NvbnRlbnRfVHlwZXNdLnhtbHyQz07DMAyH&#10;70i8Q+QralM4IITa7kDhCAiNB7ASt43WOlEcyvb2pNu4IODoPz9/n1xv9vOkForiPDdwXVagiI23&#10;jocG3rdPxR0oScgWJ8/UwIEENu3lRb09BBKV0ywNjCmFe63FjDSjlD4Q50nv44wpl3HQAc0OB9I3&#10;VXWrjedEnIq03oC27qjHjympx31un0wiTQLq4bS4shrAECZnMGVTvbD9QSnOhDInjzsyuiBXWQP0&#10;r4R18jfgnHvJr4nOknrFmJ5xzhraRtHWf3Kkpfz/yGo5S+H73hkquyhdjr3R8m2lj09svwAAAP//&#10;AwBQSwMEFAAGAAgAAAAhAFr0LFu/AAAAFQEAAAsAAABfcmVscy8ucmVsc2zPwWrDMAwG4Ptg72B0&#10;X5TuUMaI01uh19I+gLGVxCy2jGSy9e1nemrHjpL4P0nD4SetZiPRyNnCruvBUPYcYp4tXC/Htw8w&#10;Wl0ObuVMFm6kcBhfX4Yzra62kC6xqGlKVgtLreUTUf1CyWnHhXKbTCzJ1VbKjMX5LzcTvvf9HuXR&#10;gPHJNKdgQU5hB+ZyK23zHztFL6w81c5zQp6m6P9TMfB3PtPWFCczVQtB9N4U2rp2HOA44NMz4y8A&#10;AAD//wMAUEsDBBQABgAIAAAAIQDkpadzxwAAANsAAAAPAAAAZHJzL2Rvd25yZXYueG1sRI9BawIx&#10;FITvhf6H8Aq9lJptRaurUapg6UVEWxRvz83r7trNy5JEXf+9EQSPw8x8wwzHjanEkZwvLSt4ayUg&#10;iDOrS84V/P7MXnsgfEDWWFkmBWfyMB49Pgwx1fbESzquQi4ihH2KCooQ6lRKnxVk0LdsTRy9P+sM&#10;hihdLrXDU4SbSr4nSVcaLDkuFFjTtKDsf3UwCrbya/+x3LVdft6s5y/dxWTW2U+Uen5qPgcgAjXh&#10;Hr61v7WCXh+uX+IPkKMLAAAA//8DAFBLAQItABQABgAIAAAAIQDb4fbL7gAAAIUBAAATAAAAAAAA&#10;AAAAAAAAAAAAAABbQ29udGVudF9UeXBlc10ueG1sUEsBAi0AFAAGAAgAAAAhAFr0LFu/AAAAFQEA&#10;AAsAAAAAAAAAAAAAAAAAHwEAAF9yZWxzLy5yZWxzUEsBAi0AFAAGAAgAAAAhAOSlp3PHAAAA2wAA&#10;AA8AAAAAAAAAAAAAAAAABwIAAGRycy9kb3ducmV2LnhtbFBLBQYAAAAAAwADALcAAAD7AgAAAAA=&#10;" strokecolor="black [3200]" strokeweight="1pt">
-                  <v:stroke startarrow="block" endarrow="block"/>
-                </v:shape>
-                <v:shape id="Elbow Connector 90" o:spid="_x0000_s1053" type="#_x0000_t33" style="position:absolute;left:14001;top:42618;width:9008;height:9569;rotation:180;flip:y;visibility:visible;mso-wrap-style:square" o:connectortype="elbow" o:gfxdata="UEsDBBQABgAIAAAAIQDb4fbL7gAAAIUBAAATAAAAW0NvbnRlbnRfVHlwZXNdLnhtbHyQz07DMAyH&#10;70i8Q+QralM4IITa7kDhCAiNB7ASt43WOlEcyvb2pNu4IODoPz9/n1xv9vOkForiPDdwXVagiI23&#10;jocG3rdPxR0oScgWJ8/UwIEENu3lRb09BBKV0ywNjCmFe63FjDSjlD4Q50nv44wpl3HQAc0OB9I3&#10;VXWrjedEnIq03oC27qjHjympx31un0wiTQLq4bS4shrAECZnMGVTvbD9QSnOhDInjzsyuiBXWQP0&#10;r4R18jfgnHvJr4nOknrFmJ5xzhraRtHWf3Kkpfz/yGo5S+H73hkquyhdjr3R8m2lj09svwAAAP//&#10;AwBQSwMEFAAGAAgAAAAhAFr0LFu/AAAAFQEAAAsAAABfcmVscy8ucmVsc2zPwWrDMAwG4Ptg72B0&#10;X5TuUMaI01uh19I+gLGVxCy2jGSy9e1nemrHjpL4P0nD4SetZiPRyNnCruvBUPYcYp4tXC/Htw8w&#10;Wl0ObuVMFm6kcBhfX4Yzra62kC6xqGlKVgtLreUTUf1CyWnHhXKbTCzJ1VbKjMX5LzcTvvf9HuXR&#10;gPHJNKdgQU5hB+ZyK23zHztFL6w81c5zQp6m6P9TMfB3PtPWFCczVQtB9N4U2rp2HOA44NMz4y8A&#10;AAD//wMAUEsDBBQABgAIAAAAIQAIOuJJwAAAANsAAAAPAAAAZHJzL2Rvd25yZXYueG1sRE/LisIw&#10;FN0L/kO4ghvRVBc+qmkRQRAGRnxs3F2b24c2N6WJ2vn7yWJglofz3qSdqcWbWldZVjCdRCCIM6sr&#10;LhRcL/vxEoTzyBpry6TghxykSb+3wVjbD5/offaFCCHsYlRQet/EUrqsJINuYhviwOW2NegDbAup&#10;W/yEcFPLWRTNpcGKQ0OJDe1Kyp7nl1HwyPLcmu/muDjeZX3D7Yi+5qTUcNBt1yA8df5f/Oc+aAWr&#10;sD58CT9AJr8AAAD//wMAUEsBAi0AFAAGAAgAAAAhANvh9svuAAAAhQEAABMAAAAAAAAAAAAAAAAA&#10;AAAAAFtDb250ZW50X1R5cGVzXS54bWxQSwECLQAUAAYACAAAACEAWvQsW78AAAAVAQAACwAAAAAA&#10;AAAAAAAAAAAfAQAAX3JlbHMvLnJlbHNQSwECLQAUAAYACAAAACEACDriScAAAADbAAAADwAAAAAA&#10;AAAAAAAAAAAHAgAAZHJzL2Rvd25yZXYueG1sUEsFBgAAAAADAAMAtwAAAPQCAAAAAA==&#10;" strokecolor="black [3200]" strokeweight="1pt">
-                  <v:stroke startarrow="block" endarrow="block"/>
-                </v:shape>
-                <v:shape id="Elbow Connector 91" o:spid="_x0000_s1054" type="#_x0000_t33" style="position:absolute;left:33867;top:42620;width:4498;height:9659;visibility:visible;mso-wrap-style:square" o:connectortype="elbow" o:gfxdata="UEsDBBQABgAIAAAAIQDb4fbL7gAAAIUBAAATAAAAW0NvbnRlbnRfVHlwZXNdLnhtbHyQz07DMAyH&#10;70i8Q+QralM4IITa7kDhCAiNB7ASt43WOlEcyvb2pNu4IODoPz9/n1xv9vOkForiPDdwXVagiI23&#10;jocG3rdPxR0oScgWJ8/UwIEENu3lRb09BBKV0ywNjCmFe63FjDSjlD4Q50nv44wpl3HQAc0OB9I3&#10;VXWrjedEnIq03oC27qjHjympx31un0wiTQLq4bS4shrAECZnMGVTvbD9QSnOhDInjzsyuiBXWQP0&#10;r4R18jfgnHvJr4nOknrFmJ5xzhraRtHWf3Kkpfz/yGo5S+H73hkquyhdjr3R8m2lj09svwAAAP//&#10;AwBQSwMEFAAGAAgAAAAhAFr0LFu/AAAAFQEAAAsAAABfcmVscy8ucmVsc2zPwWrDMAwG4Ptg72B0&#10;X5TuUMaI01uh19I+gLGVxCy2jGSy9e1nemrHjpL4P0nD4SetZiPRyNnCruvBUPYcYp4tXC/Htw8w&#10;Wl0ObuVMFm6kcBhfX4Yzra62kC6xqGlKVgtLreUTUf1CyWnHhXKbTCzJ1VbKjMX5LzcTvvf9HuXR&#10;gPHJNKdgQU5hB+ZyK23zHztFL6w81c5zQp6m6P9TMfB3PtPWFCczVQtB9N4U2rp2HOA44NMz4y8A&#10;AAD//wMAUEsDBBQABgAIAAAAIQDvOYS1wwAAANsAAAAPAAAAZHJzL2Rvd25yZXYueG1sRI9Ba8JA&#10;FITvBf/D8gRvdaOg1OgqEhBy0jRt7o/sM4lm34bsqqm/visUehxm5htmsxtMK+7Uu8aygtk0AkFc&#10;Wt1wpeD76/D+AcJ5ZI2tZVLwQw5229HbBmNtH/xJ99xXIkDYxaig9r6LpXRlTQbd1HbEwTvb3qAP&#10;sq+k7vER4KaV8yhaSoMNh4UaO0pqKq/5zSg4FnlaFOdnmpyczxZZ9jxdkotSk/GwX4PwNPj/8F87&#10;1QpWM3h9CT9Abn8BAAD//wMAUEsBAi0AFAAGAAgAAAAhANvh9svuAAAAhQEAABMAAAAAAAAAAAAA&#10;AAAAAAAAAFtDb250ZW50X1R5cGVzXS54bWxQSwECLQAUAAYACAAAACEAWvQsW78AAAAVAQAACwAA&#10;AAAAAAAAAAAAAAAfAQAAX3JlbHMvLnJlbHNQSwECLQAUAAYACAAAACEA7zmEtcMAAADbAAAADwAA&#10;AAAAAAAAAAAAAAAHAgAAZHJzL2Rvd25yZXYueG1sUEsFBgAAAAADAAMAtwAAAPcCAAAAAA==&#10;" strokecolor="black [3200]" strokeweight="1pt">
-                  <v:stroke startarrow="block" endarrow="block"/>
-                </v:shape>
-                <v:shape id="Elbow Connector 94" o:spid="_x0000_s1055" type="#_x0000_t34" style="position:absolute;left:28395;top:67499;width:17072;height:2869;rotation:90;visibility:visible;mso-wrap-style:square" o:connectortype="elbow" o:gfxdata="UEsDBBQABgAIAAAAIQDb4fbL7gAAAIUBAAATAAAAW0NvbnRlbnRfVHlwZXNdLnhtbHyQz07DMAyH&#10;70i8Q+QralM4IITa7kDhCAiNB7ASt43WOlEcyvb2pNu4IODoPz9/n1xv9vOkForiPDdwXVagiI23&#10;jocG3rdPxR0oScgWJ8/UwIEENu3lRb09BBKV0ywNjCmFe63FjDSjlD4Q50nv44wpl3HQAc0OB9I3&#10;VXWrjedEnIq03oC27qjHjympx31un0wiTQLq4bS4shrAECZnMGVTvbD9QSnOhDInjzsyuiBXWQP0&#10;r4R18jfgnHvJr4nOknrFmJ5xzhraRtHWf3Kkpfz/yGo5S+H73hkquyhdjr3R8m2lj09svwAAAP//&#10;AwBQSwMEFAAGAAgAAAAhAFr0LFu/AAAAFQEAAAsAAABfcmVscy8ucmVsc2zPwWrDMAwG4Ptg72B0&#10;X5TuUMaI01uh19I+gLGVxCy2jGSy9e1nemrHjpL4P0nD4SetZiPRyNnCruvBUPYcYp4tXC/Htw8w&#10;Wl0ObuVMFm6kcBhfX4Yzra62kC6xqGlKVgtLreUTUf1CyWnHhXKbTCzJ1VbKjMX5LzcTvvf9HuXR&#10;gPHJNKdgQU5hB+ZyK23zHztFL6w81c5zQp6m6P9TMfB3PtPWFCczVQtB9N4U2rp2HOA44NMz4y8A&#10;AAD//wMAUEsDBBQABgAIAAAAIQCPfZ4wyAAAANsAAAAPAAAAZHJzL2Rvd25yZXYueG1sRI9bawIx&#10;FITfC/0P4Qh9KZrtTe12o2jB0pdSvKD07XRz3IubkyVJdf33TaHg4zAz3zDZtDONOJLzlWUFd4ME&#10;BHFudcWFgs160R+D8AFZY2OZFJzJw3RyfZVhqu2Jl3RchUJECPsUFZQhtKmUPi/JoB/Yljh6e+sM&#10;hihdIbXDU4SbRt4nyVAarDgulNjSa0n5YfVjFHzJt3q0/H5wxXm3/bgdfs4XT/VcqZteN3sBEagL&#10;l/B/+10reH6Evy/xB8jJLwAAAP//AwBQSwECLQAUAAYACAAAACEA2+H2y+4AAACFAQAAEwAAAAAA&#10;AAAAAAAAAAAAAAAAW0NvbnRlbnRfVHlwZXNdLnhtbFBLAQItABQABgAIAAAAIQBa9CxbvwAAABUB&#10;AAALAAAAAAAAAAAAAAAAAB8BAABfcmVscy8ucmVsc1BLAQItABQABgAIAAAAIQCPfZ4wyAAAANsA&#10;AAAPAAAAAAAAAAAAAAAAAAcCAABkcnMvZG93bnJldi54bWxQSwUGAAAAAAMAAwC3AAAA/AIAAAAA&#10;" strokecolor="black [3200]" strokeweight="1pt">
-                  <v:stroke startarrow="block" endarrow="block"/>
-                </v:shape>
-                <v:shape id="Elbow Connector 4" o:spid="_x0000_s1056" type="#_x0000_t33" style="position:absolute;left:18099;top:23809;width:7184;height:2762;rotation:90;flip:x;visibility:visible;mso-wrap-style:square" o:connectortype="elbow" o:gfxdata="UEsDBBQABgAIAAAAIQDb4fbL7gAAAIUBAAATAAAAW0NvbnRlbnRfVHlwZXNdLnhtbHyQz07DMAyH&#10;70i8Q+QralM4IITa7kDhCAiNB7ASt43WOlEcyvb2pNu4IODoPz9/n1xv9vOkForiPDdwXVagiI23&#10;jocG3rdPxR0oScgWJ8/UwIEENu3lRb09BBKV0ywNjCmFe63FjDSjlD4Q50nv44wpl3HQAc0OB9I3&#10;VXWrjedEnIq03oC27qjHjympx31un0wiTQLq4bS4shrAECZnMGVTvbD9QSnOhDInjzsyuiBXWQP0&#10;r4R18jfgnHvJr4nOknrFmJ5xzhraRtHWf3Kkpfz/yGo5S+H73hkquyhdjr3R8m2lj09svwAAAP//&#10;AwBQSwMEFAAGAAgAAAAhAFr0LFu/AAAAFQEAAAsAAABfcmVscy8ucmVsc2zPwWrDMAwG4Ptg72B0&#10;X5TuUMaI01uh19I+gLGVxCy2jGSy9e1nemrHjpL4P0nD4SetZiPRyNnCruvBUPYcYp4tXC/Htw8w&#10;Wl0ObuVMFm6kcBhfX4Yzra62kC6xqGlKVgtLreUTUf1CyWnHhXKbTCzJ1VbKjMX5LzcTvvf9HuXR&#10;gPHJNKdgQU5hB+ZyK23zHztFL6w81c5zQp6m6P9TMfB3PtPWFCczVQtB9N4U2rp2HOA44NMz4y8A&#10;AAD//wMAUEsDBBQABgAIAAAAIQCMCT45xQAAANoAAAAPAAAAZHJzL2Rvd25yZXYueG1sRI9Ba8JA&#10;FITvgv9heQUvUjeVYkvqKrEQsAhiU/H8mn1NQrNvQ3ZNor++WxA8DjPzDbNcD6YWHbWusqzgaRaB&#10;IM6trrhQcPxKH19BOI+ssbZMCi7kYL0aj5YYa9vzJ3WZL0SAsItRQel9E0vp8pIMupltiIP3Y1uD&#10;Psi2kLrFPsBNLedRtJAGKw4LJTb0XlL+m52NgvQ63Xxnp93LcDpc3Ue+x+kxWSg1eRiSNxCeBn8P&#10;39pbreAZ/q+EGyBXfwAAAP//AwBQSwECLQAUAAYACAAAACEA2+H2y+4AAACFAQAAEwAAAAAAAAAA&#10;AAAAAAAAAAAAW0NvbnRlbnRfVHlwZXNdLnhtbFBLAQItABQABgAIAAAAIQBa9CxbvwAAABUBAAAL&#10;AAAAAAAAAAAAAAAAAB8BAABfcmVscy8ucmVsc1BLAQItABQABgAIAAAAIQCMCT45xQAAANoAAAAP&#10;AAAAAAAAAAAAAAAAAAcCAABkcnMvZG93bnJldi54bWxQSwUGAAAAAAMAAwC3AAAA+QIAAAAA&#10;" strokecolor="black [3200]" strokeweight="1pt">
-                  <v:stroke startarrow="block" endarrow="block"/>
-                </v:shape>
-                <v:shape id="Elbow Connector 6" o:spid="_x0000_s1057" type="#_x0000_t34" style="position:absolute;left:22004;top:63847;width:14602;height:12509;rotation:90;flip:x;visibility:visible;mso-wrap-style:square" o:connectortype="elbow" o:gfxdata="UEsDBBQABgAIAAAAIQDb4fbL7gAAAIUBAAATAAAAW0NvbnRlbnRfVHlwZXNdLnhtbHyQz07DMAyH&#10;70i8Q+QralM4IITa7kDhCAiNB7ASt43WOlEcyvb2pNu4IODoPz9/n1xv9vOkForiPDdwXVagiI23&#10;jocG3rdPxR0oScgWJ8/UwIEENu3lRb09BBKV0ywNjCmFe63FjDSjlD4Q50nv44wpl3HQAc0OB9I3&#10;VXWrjedEnIq03oC27qjHjympx31un0wiTQLq4bS4shrAECZnMGVTvbD9QSnOhDInjzsyuiBXWQP0&#10;r4R18jfgnHvJr4nOknrFmJ5xzhraRtHWf3Kkpfz/yGo5S+H73hkquyhdjr3R8m2lj09svwAAAP//&#10;AwBQSwMEFAAGAAgAAAAhAFr0LFu/AAAAFQEAAAsAAABfcmVscy8ucmVsc2zPwWrDMAwG4Ptg72B0&#10;X5TuUMaI01uh19I+gLGVxCy2jGSy9e1nemrHjpL4P0nD4SetZiPRyNnCruvBUPYcYp4tXC/Htw8w&#10;Wl0ObuVMFm6kcBhfX4Yzra62kC6xqGlKVgtLreUTUf1CyWnHhXKbTCzJ1VbKjMX5LzcTvvf9HuXR&#10;gPHJNKdgQU5hB+ZyK23zHztFL6w81c5zQp6m6P9TMfB3PtPWFCczVQtB9N4U2rp2HOA44NMz4y8A&#10;AAD//wMAUEsDBBQABgAIAAAAIQDR3weXwQAAANoAAAAPAAAAZHJzL2Rvd25yZXYueG1sRI9Pi8Iw&#10;FMTvgt8hPMGbpipoqUYR/4B7Wuyu90fzbIvNS0lird9+s7Cwx2FmfsNsdr1pREfO15YVzKYJCOLC&#10;6ppLBd9f50kKwgdkjY1lUvAmD7vtcLDBTNsXX6nLQykihH2GCqoQ2kxKX1Rk0E9tSxy9u3UGQ5Su&#10;lNrhK8JNI+dJspQGa44LFbZ0qKh45E+jYHWiVLepu30ey0UX+o+zPT1vSo1H/X4NIlAf/sN/7YtW&#10;sITfK/EGyO0PAAAA//8DAFBLAQItABQABgAIAAAAIQDb4fbL7gAAAIUBAAATAAAAAAAAAAAAAAAA&#10;AAAAAABbQ29udGVudF9UeXBlc10ueG1sUEsBAi0AFAAGAAgAAAAhAFr0LFu/AAAAFQEAAAsAAAAA&#10;AAAAAAAAAAAAHwEAAF9yZWxzLy5yZWxzUEsBAi0AFAAGAAgAAAAhANHfB5fBAAAA2gAAAA8AAAAA&#10;AAAAAAAAAAAABwIAAGRycy9kb3ducmV2LnhtbFBLBQYAAAAAAwADALcAAAD1AgAAAAA=&#10;" strokecolor="black [3200]" strokeweight="1pt">
-                  <v:stroke startarrow="block" endarrow="block"/>
-                </v:shape>
-                <v:shape id="Elbow Connector 19" o:spid="_x0000_s1058" type="#_x0000_t34" style="position:absolute;left:16764;top:77228;width:9461;height:4679;visibility:visible;mso-wrap-style:square" o:connectortype="elbow" o:gfxdata="UEsDBBQABgAIAAAAIQDb4fbL7gAAAIUBAAATAAAAW0NvbnRlbnRfVHlwZXNdLnhtbHyQz07DMAyH&#10;70i8Q+QralM4IITa7kDhCAiNB7ASt43WOlEcyvb2pNu4IODoPz9/n1xv9vOkForiPDdwXVagiI23&#10;jocG3rdPxR0oScgWJ8/UwIEENu3lRb09BBKV0ywNjCmFe63FjDSjlD4Q50nv44wpl3HQAc0OB9I3&#10;VXWrjedEnIq03oC27qjHjympx31un0wiTQLq4bS4shrAECZnMGVTvbD9QSnOhDInjzsyuiBXWQP0&#10;r4R18jfgnHvJr4nOknrFmJ5xzhraRtHWf3Kkpfz/yGo5S+H73hkquyhdjr3R8m2lj09svwAAAP//&#10;AwBQSwMEFAAGAAgAAAAhAFr0LFu/AAAAFQEAAAsAAABfcmVscy8ucmVsc2zPwWrDMAwG4Ptg72B0&#10;X5TuUMaI01uh19I+gLGVxCy2jGSy9e1nemrHjpL4P0nD4SetZiPRyNnCruvBUPYcYp4tXC/Htw8w&#10;Wl0ObuVMFm6kcBhfX4Yzra62kC6xqGlKVgtLreUTUf1CyWnHhXKbTCzJ1VbKjMX5LzcTvvf9HuXR&#10;gPHJNKdgQU5hB+ZyK23zHztFL6w81c5zQp6m6P9TMfB3PtPWFCczVQtB9N4U2rp2HOA44NMz4y8A&#10;AAD//wMAUEsDBBQABgAIAAAAIQCEIZAkwQAAANsAAAAPAAAAZHJzL2Rvd25yZXYueG1sRE9Na8JA&#10;EL0X/A/LCL3ppgoSo6tUwRoPUqrieciOSTA7G7JrEv+9Wyj0No/3Oct1byrRUuNKywo+xhEI4szq&#10;knMFl/NuFINwHlljZZkUPMnBejV4W2Kibcc/1J58LkIIuwQVFN7XiZQuK8igG9uaOHA32xj0ATa5&#10;1A12IdxUchJFM2mw5NBQYE3bgrL76WEU8JSmcZpuuucu3vvj5fBl2u+rUu/D/nMBwlPv/8V/7lSH&#10;+XP4/SUcIFcvAAAA//8DAFBLAQItABQABgAIAAAAIQDb4fbL7gAAAIUBAAATAAAAAAAAAAAAAAAA&#10;AAAAAABbQ29udGVudF9UeXBlc10ueG1sUEsBAi0AFAAGAAgAAAAhAFr0LFu/AAAAFQEAAAsAAAAA&#10;AAAAAAAAAAAAHwEAAF9yZWxzLy5yZWxzUEsBAi0AFAAGAAgAAAAhAIQhkCTBAAAA2wAAAA8AAAAA&#10;AAAAAAAAAAAABwIAAGRycy9kb3ducmV2LnhtbFBLBQYAAAAAAwADALcAAAD1AgAAAAA=&#10;" strokecolor="black [3200]" strokeweight="1pt">
+                <v:shape id="Elbow Connector 4" o:spid="_x0000_s1041" type="#_x0000_t33" style="position:absolute;left:18470;top:22951;width:8959;height:6255;rotation:90;flip:x;visibility:visible;mso-wrap-style:square" o:connectortype="elbow" o:gfxdata="UEsDBBQABgAIAAAAIQDb4fbL7gAAAIUBAAATAAAAW0NvbnRlbnRfVHlwZXNdLnhtbHyQz07DMAyH&#10;70i8Q+QralM4IITa7kDhCAiNB7ASt43WOlEcyvb2pNu4IODoPz9/n1xv9vOkForiPDdwXVagiI23&#10;jocG3rdPxR0oScgWJ8/UwIEENu3lRb09BBKV0ywNjCmFe63FjDSjlD4Q50nv44wpl3HQAc0OB9I3&#10;VXWrjedEnIq03oC27qjHjympx31un0wiTQLq4bS4shrAECZnMGVTvbD9QSnOhDInjzsyuiBXWQP0&#10;r4R18jfgnHvJr4nOknrFmJ5xzhraRtHWf3Kkpfz/yGo5S+H73hkquyhdjr3R8m2lj09svwAAAP//&#10;AwBQSwMEFAAGAAgAAAAhAFr0LFu/AAAAFQEAAAsAAABfcmVscy8ucmVsc2zPwWrDMAwG4Ptg72B0&#10;X5TuUMaI01uh19I+gLGVxCy2jGSy9e1nemrHjpL4P0nD4SetZiPRyNnCruvBUPYcYp4tXC/Htw8w&#10;Wl0ObuVMFm6kcBhfX4Yzra62kC6xqGlKVgtLreUTUf1CyWnHhXKbTCzJ1VbKjMX5LzcTvvf9HuXR&#10;gPHJNKdgQU5hB+ZyK23zHztFL6w81c5zQp6m6P9TMfB3PtPWFCczVQtB9N4U2rp2HOA44NMz4y8A&#10;AAD//wMAUEsDBBQABgAIAAAAIQCMCT45xQAAANoAAAAPAAAAZHJzL2Rvd25yZXYueG1sRI9Ba8JA&#10;FITvgv9heQUvUjeVYkvqKrEQsAhiU/H8mn1NQrNvQ3ZNor++WxA8DjPzDbNcD6YWHbWusqzgaRaB&#10;IM6trrhQcPxKH19BOI+ssbZMCi7kYL0aj5YYa9vzJ3WZL0SAsItRQel9E0vp8pIMupltiIP3Y1uD&#10;Psi2kLrFPsBNLedRtJAGKw4LJTb0XlL+m52NgvQ63Xxnp93LcDpc3Ue+x+kxWSg1eRiSNxCeBn8P&#10;39pbreAZ/q+EGyBXfwAAAP//AwBQSwECLQAUAAYACAAAACEA2+H2y+4AAACFAQAAEwAAAAAAAAAA&#10;AAAAAAAAAAAAW0NvbnRlbnRfVHlwZXNdLnhtbFBLAQItABQABgAIAAAAIQBa9CxbvwAAABUBAAAL&#10;AAAAAAAAAAAAAAAAAB8BAABfcmVscy8ucmVsc1BLAQItABQABgAIAAAAIQCMCT45xQAAANoAAAAP&#10;AAAAAAAAAAAAAAAAAAcCAABkcnMvZG93bnJldi54bWxQSwUGAAAAAAMAAwC3AAAA+QIAAAAA&#10;" strokecolor="black [3200]" strokeweight="1pt">
                   <v:stroke startarrow="block" endarrow="block"/>
                 </v:shape>
                 <v:shapetype id="_x0000_t32" coordsize="21600,21600" o:spt="32" o:oned="t" path="m,l21600,21600e" filled="f">
                   <v:path arrowok="t" fillok="f" o:connecttype="none"/>
                   <o:lock v:ext="edit" shapetype="t"/>
                 </v:shapetype>
-                <v:shape id="Straight Arrow Connector 21" o:spid="_x0000_s1059" type="#_x0000_t32" style="position:absolute;left:10350;top:63373;width:318;height:9648;visibility:visible;mso-wrap-style:square" o:connectortype="straight" o:gfxdata="UEsDBBQABgAIAAAAIQDb4fbL7gAAAIUBAAATAAAAW0NvbnRlbnRfVHlwZXNdLnhtbHyQz07DMAyH&#10;70i8Q+QralM4IITa7kDhCAiNB7ASt43WOlEcyvb2pNu4IODoPz9/n1xv9vOkForiPDdwXVagiI23&#10;jocG3rdPxR0oScgWJ8/UwIEENu3lRb09BBKV0ywNjCmFe63FjDSjlD4Q50nv44wpl3HQAc0OB9I3&#10;VXWrjedEnIq03oC27qjHjympx31un0wiTQLq4bS4shrAECZnMGVTvbD9QSnOhDInjzsyuiBXWQP0&#10;r4R18jfgnHvJr4nOknrFmJ5xzhraRtHWf3Kkpfz/yGo5S+H73hkquyhdjr3R8m2lj09svwAAAP//&#10;AwBQSwMEFAAGAAgAAAAhAFr0LFu/AAAAFQEAAAsAAABfcmVscy8ucmVsc2zPwWrDMAwG4Ptg72B0&#10;X5TuUMaI01uh19I+gLGVxCy2jGSy9e1nemrHjpL4P0nD4SetZiPRyNnCruvBUPYcYp4tXC/Htw8w&#10;Wl0ObuVMFm6kcBhfX4Yzra62kC6xqGlKVgtLreUTUf1CyWnHhXKbTCzJ1VbKjMX5LzcTvvf9HuXR&#10;gPHJNKdgQU5hB+ZyK23zHztFL6w81c5zQp6m6P9TMfB3PtPWFCczVQtB9N4U2rp2HOA44NMz4y8A&#10;AAD//wMAUEsDBBQABgAIAAAAIQA9vTUvwwAAANsAAAAPAAAAZHJzL2Rvd25yZXYueG1sRI9Ba4NA&#10;FITvhfyH5QVyKc2qB0lNNiEUSnNq0ErPD/dFJe5bcbfG+uuzhUKOw8w3w+wOk+nESINrLSuI1xEI&#10;4srqlmsF5df7ywaE88gaO8uk4JccHPaLpx1m2t44p7HwtQgl7DJU0HjfZ1K6qiGDbm174uBd7GDQ&#10;BznUUg94C+Wmk0kUpdJgy2GhwZ7eGqquxY9RkJQ4dufnNv+eS/35msQf5ZyyUqvldNyC8DT5R/if&#10;PunAxfD3JfwAub8DAAD//wMAUEsBAi0AFAAGAAgAAAAhANvh9svuAAAAhQEAABMAAAAAAAAAAAAA&#10;AAAAAAAAAFtDb250ZW50X1R5cGVzXS54bWxQSwECLQAUAAYACAAAACEAWvQsW78AAAAVAQAACwAA&#10;AAAAAAAAAAAAAAAfAQAAX3JlbHMvLnJlbHNQSwECLQAUAAYACAAAACEAPb01L8MAAADbAAAADwAA&#10;AAAAAAAAAAAAAAAHAgAAZHJzL2Rvd25yZXYueG1sUEsFBgAAAAADAAMAtwAAAPcCAAAAAA==&#10;" strokecolor="black [3200]" strokeweight=".5pt">
+                <v:shape id="Straight Arrow Connector 3" o:spid="_x0000_s1042" type="#_x0000_t32" style="position:absolute;left:31507;top:8509;width:676;height:17989;flip:x;visibility:visible;mso-wrap-style:square" o:connectortype="straight" o:gfxdata="UEsDBBQABgAIAAAAIQDb4fbL7gAAAIUBAAATAAAAW0NvbnRlbnRfVHlwZXNdLnhtbHyQz07DMAyH&#10;70i8Q+QralM4IITa7kDhCAiNB7ASt43WOlEcyvb2pNu4IODoPz9/n1xv9vOkForiPDdwXVagiI23&#10;jocG3rdPxR0oScgWJ8/UwIEENu3lRb09BBKV0ywNjCmFe63FjDSjlD4Q50nv44wpl3HQAc0OB9I3&#10;VXWrjedEnIq03oC27qjHjympx31un0wiTQLq4bS4shrAECZnMGVTvbD9QSnOhDInjzsyuiBXWQP0&#10;r4R18jfgnHvJr4nOknrFmJ5xzhraRtHWf3Kkpfz/yGo5S+H73hkquyhdjr3R8m2lj09svwAAAP//&#10;AwBQSwMEFAAGAAgAAAAhAFr0LFu/AAAAFQEAAAsAAABfcmVscy8ucmVsc2zPwWrDMAwG4Ptg72B0&#10;X5TuUMaI01uh19I+gLGVxCy2jGSy9e1nemrHjpL4P0nD4SetZiPRyNnCruvBUPYcYp4tXC/Htw8w&#10;Wl0ObuVMFm6kcBhfX4Yzra62kC6xqGlKVgtLreUTUf1CyWnHhXKbTCzJ1VbKjMX5LzcTvvf9HuXR&#10;gPHJNKdgQU5hB+ZyK23zHztFL6w81c5zQp6m6P9TMfB3PtPWFCczVQtB9N4U2rp2HOA44NMz4y8A&#10;AAD//wMAUEsDBBQABgAIAAAAIQACJ8sewwAAANoAAAAPAAAAZHJzL2Rvd25yZXYueG1sRI/NasMw&#10;EITvhbyD2EBvjZyGhtaJEkygpof8ELcPsFgby8RaGUuxnbevAoUeh5n5hllvR9uInjpfO1YwnyUg&#10;iEuna64U/Hx/vryD8AFZY+OYFNzJw3YzeVpjqt3AZ+qLUIkIYZ+iAhNCm0rpS0MW/cy1xNG7uM5i&#10;iLKrpO5wiHDbyNckWUqLNccFgy3tDJXX4mYVuGtpndnXxyyzh7eP4n7a53mv1PN0zFYgAo3hP/zX&#10;/tIKFvC4Em+A3PwCAAD//wMAUEsBAi0AFAAGAAgAAAAhANvh9svuAAAAhQEAABMAAAAAAAAAAAAA&#10;AAAAAAAAAFtDb250ZW50X1R5cGVzXS54bWxQSwECLQAUAAYACAAAACEAWvQsW78AAAAVAQAACwAA&#10;AAAAAAAAAAAAAAAfAQAAX3JlbHMvLnJlbHNQSwECLQAUAAYACAAAACEAAifLHsMAAADaAAAADwAA&#10;AAAAAAAAAAAAAAAHAgAAZHJzL2Rvd25yZXYueG1sUEsFBgAAAAADAAMAtwAAAPcCAAAAAA==&#10;" strokecolor="black [3200]" strokeweight=".5pt">
                   <v:stroke startarrow="block" endarrow="block" joinstyle="miter"/>
+                </v:shape>
+                <v:shape id="Straight Arrow Connector 5" o:spid="_x0000_s1043" type="#_x0000_t32" style="position:absolute;left:32183;top:8509;width:20046;height:17896;visibility:visible;mso-wrap-style:square" o:connectortype="straight" o:gfxdata="UEsDBBQABgAIAAAAIQDb4fbL7gAAAIUBAAATAAAAW0NvbnRlbnRfVHlwZXNdLnhtbHyQz07DMAyH&#10;70i8Q+QralM4IITa7kDhCAiNB7ASt43WOlEcyvb2pNu4IODoPz9/n1xv9vOkForiPDdwXVagiI23&#10;jocG3rdPxR0oScgWJ8/UwIEENu3lRb09BBKV0ywNjCmFe63FjDSjlD4Q50nv44wpl3HQAc0OB9I3&#10;VXWrjedEnIq03oC27qjHjympx31un0wiTQLq4bS4shrAECZnMGVTvbD9QSnOhDInjzsyuiBXWQP0&#10;r4R18jfgnHvJr4nOknrFmJ5xzhraRtHWf3Kkpfz/yGo5S+H73hkquyhdjr3R8m2lj09svwAAAP//&#10;AwBQSwMEFAAGAAgAAAAhAFr0LFu/AAAAFQEAAAsAAABfcmVscy8ucmVsc2zPwWrDMAwG4Ptg72B0&#10;X5TuUMaI01uh19I+gLGVxCy2jGSy9e1nemrHjpL4P0nD4SetZiPRyNnCruvBUPYcYp4tXC/Htw8w&#10;Wl0ObuVMFm6kcBhfX4Yzra62kC6xqGlKVgtLreUTUf1CyWnHhXKbTCzJ1VbKjMX5LzcTvvf9HuXR&#10;gPHJNKdgQU5hB+ZyK23zHztFL6w81c5zQp6m6P9TMfB3PtPWFCczVQtB9N4U2rp2HOA44NMz4y8A&#10;AAD//wMAUEsDBBQABgAIAAAAIQAl/rvcwgAAANoAAAAPAAAAZHJzL2Rvd25yZXYueG1sRI9Bi8Iw&#10;FITvC/6H8IS9LJpaULQaRQRxT4q1eH40z7bYvJQm1q6/fiMs7HGYmW+Y1aY3teiodZVlBZNxBII4&#10;t7riQkF22Y/mIJxH1lhbJgU/5GCzHnysMNH2yWfqUl+IAGGXoILS+yaR0uUlGXRj2xAH72Zbgz7I&#10;tpC6xWeAm1rGUTSTBisOCyU2tCspv6cPoyDOsKtPX9X5+sr0cRFPDtlrxkp9DvvtEoSn3v+H/9rf&#10;WsEU3lfCDZDrXwAAAP//AwBQSwECLQAUAAYACAAAACEA2+H2y+4AAACFAQAAEwAAAAAAAAAAAAAA&#10;AAAAAAAAW0NvbnRlbnRfVHlwZXNdLnhtbFBLAQItABQABgAIAAAAIQBa9CxbvwAAABUBAAALAAAA&#10;AAAAAAAAAAAAAB8BAABfcmVscy8ucmVsc1BLAQItABQABgAIAAAAIQAl/rvcwgAAANoAAAAPAAAA&#10;AAAAAAAAAAAAAAcCAABkcnMvZG93bnJldi54bWxQSwUGAAAAAAMAAwC3AAAA9gIAAAAA&#10;" strokecolor="black [3200]" strokeweight=".5pt">
+                  <v:stroke startarrow="block" endarrow="block" joinstyle="miter"/>
+                </v:shape>
+                <v:shape id="Elbow Connector 14" o:spid="_x0000_s1044" type="#_x0000_t34" style="position:absolute;left:26581;top:39542;width:10957;height:1111;rotation:90;flip:x;visibility:visible;mso-wrap-style:square" o:connectortype="elbow" o:gfxdata="UEsDBBQABgAIAAAAIQDb4fbL7gAAAIUBAAATAAAAW0NvbnRlbnRfVHlwZXNdLnhtbHyQz07DMAyH&#10;70i8Q+QralM4IITa7kDhCAiNB7ASt43WOlEcyvb2pNu4IODoPz9/n1xv9vOkForiPDdwXVagiI23&#10;jocG3rdPxR0oScgWJ8/UwIEENu3lRb09BBKV0ywNjCmFe63FjDSjlD4Q50nv44wpl3HQAc0OB9I3&#10;VXWrjedEnIq03oC27qjHjympx31un0wiTQLq4bS4shrAECZnMGVTvbD9QSnOhDInjzsyuiBXWQP0&#10;r4R18jfgnHvJr4nOknrFmJ5xzhraRtHWf3Kkpfz/yGo5S+H73hkquyhdjr3R8m2lj09svwAAAP//&#10;AwBQSwMEFAAGAAgAAAAhAFr0LFu/AAAAFQEAAAsAAABfcmVscy8ucmVsc2zPwWrDMAwG4Ptg72B0&#10;X5TuUMaI01uh19I+gLGVxCy2jGSy9e1nemrHjpL4P0nD4SetZiPRyNnCruvBUPYcYp4tXC/Htw8w&#10;Wl0ObuVMFm6kcBhfX4Yzra62kC6xqGlKVgtLreUTUf1CyWnHhXKbTCzJ1VbKjMX5LzcTvvf9HuXR&#10;gPHJNKdgQU5hB+ZyK23zHztFL6w81c5zQp6m6P9TMfB3PtPWFCczVQtB9N4U2rp2HOA44NMz4y8A&#10;AAD//wMAUEsDBBQABgAIAAAAIQDiiKyKvgAAANsAAAAPAAAAZHJzL2Rvd25yZXYueG1sRE9Ni8Iw&#10;EL0L/ocwgjdNXUS0GkUXhB7V3fU8NGNTbSaliVr99UYQ9jaP9zmLVWsrcaPGl44VjIYJCOLc6ZIL&#10;Bb8/28EUhA/IGivHpOBBHlbLbmeBqXZ33tPtEAoRQ9inqMCEUKdS+tyQRT90NXHkTq6xGCJsCqkb&#10;vMdwW8mvJJlIiyXHBoM1fRvKL4erVfAnn9PK7o5ZsrvOzqfcZpvSZEr1e+16DiJQG/7FH3em4/wx&#10;vH+JB8jlCwAA//8DAFBLAQItABQABgAIAAAAIQDb4fbL7gAAAIUBAAATAAAAAAAAAAAAAAAAAAAA&#10;AABbQ29udGVudF9UeXBlc10ueG1sUEsBAi0AFAAGAAgAAAAhAFr0LFu/AAAAFQEAAAsAAAAAAAAA&#10;AAAAAAAAHwEAAF9yZWxzLy5yZWxzUEsBAi0AFAAGAAgAAAAhAOKIrIq+AAAA2wAAAA8AAAAAAAAA&#10;AAAAAAAABwIAAGRycy9kb3ducmV2LnhtbFBLBQYAAAAAAwADALcAAADyAgAAAAA=&#10;" strokecolor="black [3200]" strokeweight=".5pt">
+                  <v:stroke startarrow="block" endarrow="block"/>
+                </v:shape>
+                <v:shape id="Elbow Connector 16" o:spid="_x0000_s1045" type="#_x0000_t34" style="position:absolute;left:15774;top:30458;width:11570;height:19891;rotation:90;visibility:visible;mso-wrap-style:square" o:connectortype="elbow" o:gfxdata="UEsDBBQABgAIAAAAIQDb4fbL7gAAAIUBAAATAAAAW0NvbnRlbnRfVHlwZXNdLnhtbHyQz07DMAyH&#10;70i8Q+QralM4IITa7kDhCAiNB7ASt43WOlEcyvb2pNu4IODoPz9/n1xv9vOkForiPDdwXVagiI23&#10;jocG3rdPxR0oScgWJ8/UwIEENu3lRb09BBKV0ywNjCmFe63FjDSjlD4Q50nv44wpl3HQAc0OB9I3&#10;VXWrjedEnIq03oC27qjHjympx31un0wiTQLq4bS4shrAECZnMGVTvbD9QSnOhDInjzsyuiBXWQP0&#10;r4R18jfgnHvJr4nOknrFmJ5xzhraRtHWf3Kkpfz/yGo5S+H73hkquyhdjr3R8m2lj09svwAAAP//&#10;AwBQSwMEFAAGAAgAAAAhAFr0LFu/AAAAFQEAAAsAAABfcmVscy8ucmVsc2zPwWrDMAwG4Ptg72B0&#10;X5TuUMaI01uh19I+gLGVxCy2jGSy9e1nemrHjpL4P0nD4SetZiPRyNnCruvBUPYcYp4tXC/Htw8w&#10;Wl0ObuVMFm6kcBhfX4Yzra62kC6xqGlKVgtLreUTUf1CyWnHhXKbTCzJ1VbKjMX5LzcTvvf9HuXR&#10;gPHJNKdgQU5hB+ZyK23zHztFL6w81c5zQp6m6P9TMfB3PtPWFCczVQtB9N4U2rp2HOA44NMz4y8A&#10;AAD//wMAUEsDBBQABgAIAAAAIQDN26uKwwAAANsAAAAPAAAAZHJzL2Rvd25yZXYueG1sRE9Na8JA&#10;EL0X/A/LCL0U3VhEJHUVLZYqeNEWqbcxOybB7GyS3Zr4711B8DaP9zmTWWsKcaHa5ZYVDPoRCOLE&#10;6pxTBb8/X70xCOeRNRaWScGVHMymnZcJxto2vKXLzqcihLCLUUHmfRlL6ZKMDLq+LYkDd7K1QR9g&#10;nUpdYxPCTSHfo2gkDeYcGjIs6TOj5Lz7NwrexoPNX1NUh2W5HC6q456r6/pbqdduO/8A4an1T/HD&#10;vdJh/gjuv4QD5PQGAAD//wMAUEsBAi0AFAAGAAgAAAAhANvh9svuAAAAhQEAABMAAAAAAAAAAAAA&#10;AAAAAAAAAFtDb250ZW50X1R5cGVzXS54bWxQSwECLQAUAAYACAAAACEAWvQsW78AAAAVAQAACwAA&#10;AAAAAAAAAAAAAAAfAQAAX3JlbHMvLnJlbHNQSwECLQAUAAYACAAAACEAzdurisMAAADbAAAADwAA&#10;AAAAAAAAAAAAAAAHAgAAZHJzL2Rvd25yZXYueG1sUEsFBgAAAAADAAMAtwAAAPcCAAAAAA==&#10;" adj="10270" strokecolor="black [3200]" strokeweight=".5pt">
+                  <v:stroke startarrow="block" endarrow="block"/>
+                </v:shape>
+                <v:shape id="Elbow Connector 18" o:spid="_x0000_s1046" type="#_x0000_t34" style="position:absolute;left:13530;top:54884;width:12552;height:16385;rotation:90;flip:x;visibility:visible;mso-wrap-style:square" o:connectortype="elbow" o:gfxdata="UEsDBBQABgAIAAAAIQDb4fbL7gAAAIUBAAATAAAAW0NvbnRlbnRfVHlwZXNdLnhtbHyQz07DMAyH&#10;70i8Q+QralM4IITa7kDhCAiNB7ASt43WOlEcyvb2pNu4IODoPz9/n1xv9vOkForiPDdwXVagiI23&#10;jocG3rdPxR0oScgWJ8/UwIEENu3lRb09BBKV0ywNjCmFe63FjDSjlD4Q50nv44wpl3HQAc0OB9I3&#10;VXWrjedEnIq03oC27qjHjympx31un0wiTQLq4bS4shrAECZnMGVTvbD9QSnOhDInjzsyuiBXWQP0&#10;r4R18jfgnHvJr4nOknrFmJ5xzhraRtHWf3Kkpfz/yGo5S+H73hkquyhdjr3R8m2lj09svwAAAP//&#10;AwBQSwMEFAAGAAgAAAAhAFr0LFu/AAAAFQEAAAsAAABfcmVscy8ucmVsc2zPwWrDMAwG4Ptg72B0&#10;X5TuUMaI01uh19I+gLGVxCy2jGSy9e1nemrHjpL4P0nD4SetZiPRyNnCruvBUPYcYp4tXC/Htw8w&#10;Wl0ObuVMFm6kcBhfX4Yzra62kC6xqGlKVgtLreUTUf1CyWnHhXKbTCzJ1VbKjMX5LzcTvvf9HuXR&#10;gPHJNKdgQU5hB+ZyK23zHztFL6w81c5zQp6m6P9TMfB3PtPWFCczVQtB9N4U2rp2HOA44NMz4y8A&#10;AAD//wMAUEsDBBQABgAIAAAAIQBjxaaPwgAAANsAAAAPAAAAZHJzL2Rvd25yZXYueG1sRI9Pb8Iw&#10;DMXvk/YdIk/abU3HAbFCQGzSpB75f7Ya0xQap2oCdHx6fEDazdZ7fu/n2WLwrbpSH5vABj6zHBRx&#10;FWzDtYHd9vdjAiomZIttYDLwRxEW89eXGRY23HhN102qlYRwLNCAS6krtI6VI48xCx2xaMfQe0yy&#10;9rW2Pd4k3Ld6lOdj7bFhaXDY0Y+j6ry5eAN7fZ+0fnUo89Xl63SsfPnduNKY97dhOQWVaEj/5ud1&#10;aQVfYOUXGUDPHwAAAP//AwBQSwECLQAUAAYACAAAACEA2+H2y+4AAACFAQAAEwAAAAAAAAAAAAAA&#10;AAAAAAAAW0NvbnRlbnRfVHlwZXNdLnhtbFBLAQItABQABgAIAAAAIQBa9CxbvwAAABUBAAALAAAA&#10;AAAAAAAAAAAAAB8BAABfcmVscy8ucmVsc1BLAQItABQABgAIAAAAIQBjxaaPwgAAANsAAAAPAAAA&#10;AAAAAAAAAAAAAAcCAABkcnMvZG93bnJldi54bWxQSwUGAAAAAAMAAwC3AAAA9gIAAAAA&#10;" strokecolor="black [3200]" strokeweight=".5pt">
+                  <v:stroke startarrow="block" endarrow="block"/>
+                </v:shape>
+                <v:shape id="Elbow Connector 20" o:spid="_x0000_s1047" type="#_x0000_t34" style="position:absolute;left:23768;top:60505;width:13078;height:4617;rotation:90;visibility:visible;mso-wrap-style:square" o:connectortype="elbow" o:gfxdata="UEsDBBQABgAIAAAAIQDb4fbL7gAAAIUBAAATAAAAW0NvbnRlbnRfVHlwZXNdLnhtbHyQz07DMAyH&#10;70i8Q+QralM4IITa7kDhCAiNB7ASt43WOlEcyvb2pNu4IODoPz9/n1xv9vOkForiPDdwXVagiI23&#10;jocG3rdPxR0oScgWJ8/UwIEENu3lRb09BBKV0ywNjCmFe63FjDSjlD4Q50nv44wpl3HQAc0OB9I3&#10;VXWrjedEnIq03oC27qjHjympx31un0wiTQLq4bS4shrAECZnMGVTvbD9QSnOhDInjzsyuiBXWQP0&#10;r4R18jfgnHvJr4nOknrFmJ5xzhraRtHWf3Kkpfz/yGo5S+H73hkquyhdjr3R8m2lj09svwAAAP//&#10;AwBQSwMEFAAGAAgAAAAhAFr0LFu/AAAAFQEAAAsAAABfcmVscy8ucmVsc2zPwWrDMAwG4Ptg72B0&#10;X5TuUMaI01uh19I+gLGVxCy2jGSy9e1nemrHjpL4P0nD4SetZiPRyNnCruvBUPYcYp4tXC/Htw8w&#10;Wl0ObuVMFm6kcBhfX4Yzra62kC6xqGlKVgtLreUTUf1CyWnHhXKbTCzJ1VbKjMX5LzcTvvf9HuXR&#10;gPHJNKdgQU5hB+ZyK23zHztFL6w81c5zQp6m6P9TMfB3PtPWFCczVQtB9N4U2rp2HOA44NMz4y8A&#10;AAD//wMAUEsDBBQABgAIAAAAIQDTOWSawgAAANsAAAAPAAAAZHJzL2Rvd25yZXYueG1sRE/Pa8Iw&#10;FL4P/B/CG3ib6QTL6JqKCILspG44vL01b201ealJptW/fjkMdvz4fpfzwRpxIR86xwqeJxkI4trp&#10;jhsFH++rpxcQISJrNI5JwY0CzKvRQ4mFdlfe0mUXG5FCOBSooI2xL6QMdUsWw8T1xIn7dt5iTNA3&#10;Unu8pnBr5DTLcmmx49TQYk/LlurT7scqOJ7O5nb/3BzyzGwWuf+aDfu3g1Ljx2HxCiLSEP/Ff+61&#10;VjBN69OX9ANk9QsAAP//AwBQSwECLQAUAAYACAAAACEA2+H2y+4AAACFAQAAEwAAAAAAAAAAAAAA&#10;AAAAAAAAW0NvbnRlbnRfVHlwZXNdLnhtbFBLAQItABQABgAIAAAAIQBa9CxbvwAAABUBAAALAAAA&#10;AAAAAAAAAAAAAB8BAABfcmVscy8ucmVsc1BLAQItABQABgAIAAAAIQDTOWSawgAAANsAAAAPAAAA&#10;AAAAAAAAAAAAAAcCAABkcnMvZG93bnJldi54bWxQSwUGAAAAAAMAAwC3AAAA9gIAAAAA&#10;" strokecolor="black [3200]" strokeweight=".5pt">
+                  <v:stroke startarrow="block" endarrow="block"/>
+                </v:shape>
+                <v:shape id="Elbow Connector 22" o:spid="_x0000_s1048" type="#_x0000_t34" style="position:absolute;left:22830;top:39806;width:34673;height:24116;rotation:90;visibility:visible;mso-wrap-style:square" o:connectortype="elbow" o:gfxdata="UEsDBBQABgAIAAAAIQDb4fbL7gAAAIUBAAATAAAAW0NvbnRlbnRfVHlwZXNdLnhtbHyQz07DMAyH&#10;70i8Q+QralM4IITa7kDhCAiNB7ASt43WOlEcyvb2pNu4IODoPz9/n1xv9vOkForiPDdwXVagiI23&#10;jocG3rdPxR0oScgWJ8/UwIEENu3lRb09BBKV0ywNjCmFe63FjDSjlD4Q50nv44wpl3HQAc0OB9I3&#10;VXWrjedEnIq03oC27qjHjympx31un0wiTQLq4bS4shrAECZnMGVTvbD9QSnOhDInjzsyuiBXWQP0&#10;r4R18jfgnHvJr4nOknrFmJ5xzhraRtHWf3Kkpfz/yGo5S+H73hkquyhdjr3R8m2lj09svwAAAP//&#10;AwBQSwMEFAAGAAgAAAAhAFr0LFu/AAAAFQEAAAsAAABfcmVscy8ucmVsc2zPwWrDMAwG4Ptg72B0&#10;X5TuUMaI01uh19I+gLGVxCy2jGSy9e1nemrHjpL4P0nD4SetZiPRyNnCruvBUPYcYp4tXC/Htw8w&#10;Wl0ObuVMFm6kcBhfX4Yzra62kC6xqGlKVgtLreUTUf1CyWnHhXKbTCzJ1VbKjMX5LzcTvvf9HuXR&#10;gPHJNKdgQU5hB+ZyK23zHztFL6w81c5zQp6m6P9TMfB3PtPWFCczVQtB9N4U2rp2HOA44NMz4y8A&#10;AAD//wMAUEsDBBQABgAIAAAAIQA03CtxxAAAANsAAAAPAAAAZHJzL2Rvd25yZXYueG1sRI9Ba8JA&#10;FITvBf/D8gQvpW6aUimpq0hB8GoSBW+P7Gs2mn0bs6uJ/75bKPQ4zMw3zHI92lbcqfeNYwWv8wQE&#10;ceV0w7WCsti+fIDwAVlj65gUPMjDejV5WmKm3cB7uuehFhHCPkMFJoQuk9JXhiz6ueuIo/fteosh&#10;yr6Wuschwm0r0yRZSIsNxwWDHX0Zqi75zSrIzX7Uw/H8KMvj4Vlf34r36lQoNZuOm08QgcbwH/5r&#10;77SCNIXfL/EHyNUPAAAA//8DAFBLAQItABQABgAIAAAAIQDb4fbL7gAAAIUBAAATAAAAAAAAAAAA&#10;AAAAAAAAAABbQ29udGVudF9UeXBlc10ueG1sUEsBAi0AFAAGAAgAAAAhAFr0LFu/AAAAFQEAAAsA&#10;AAAAAAAAAAAAAAAAHwEAAF9yZWxzLy5yZWxzUEsBAi0AFAAGAAgAAAAhADTcK3HEAAAA2wAAAA8A&#10;AAAAAAAAAAAAAAAABwIAAGRycy9kb3ducmV2LnhtbFBLBQYAAAAAAwADALcAAAD4AgAAAAA=&#10;" adj="17620" strokecolor="black [3200]" strokeweight=".5pt">
+                  <v:stroke startarrow="block" endarrow="block"/>
                 </v:shape>
                 <w10:anchorlock/>
               </v:group>
@@ -1675,6 +1174,7 @@
           </mc:Fallback>
         </mc:AlternateContent>
       </w:r>
+      <w:bookmarkStart w:id="0" w:name="_GoBack"/>
       <w:bookmarkEnd w:id="0"/>
     </w:p>
     <w:sectPr>

</xml_diff>